<commit_message>
add changes in bd lab1
</commit_message>
<xml_diff>
--- a/Second sem/Databases/Report.docx
+++ b/Second sem/Databases/Report.docx
@@ -571,7 +571,10 @@
               <w:tab w:val="right" w:leader="dot" w:pos="9345"/>
             </w:tabs>
             <w:rPr>
+              <w:rFonts w:ascii="Times New Roman" w:hAnsi="Times New Roman" w:cs="Times New Roman"/>
               <w:noProof/>
+              <w:sz w:val="28"/>
+              <w:szCs w:val="28"/>
             </w:rPr>
           </w:pPr>
           <w:r>
@@ -587,56 +590,80 @@
             <w:r>
               <w:rPr>
                 <w:rStyle w:val="a4"/>
-                <w:noProof/>
+                <w:rFonts w:ascii="Times New Roman" w:hAnsi="Times New Roman" w:cs="Times New Roman"/>
+                <w:noProof/>
+                <w:sz w:val="28"/>
+                <w:szCs w:val="28"/>
                 <w:lang w:val="ru-RU"/>
               </w:rPr>
               <w:t>Текст задания</w:t>
             </w:r>
             <w:r>
               <w:rPr>
-                <w:noProof/>
-                <w:webHidden/>
+                <w:rFonts w:ascii="Times New Roman" w:hAnsi="Times New Roman" w:cs="Times New Roman"/>
+                <w:noProof/>
+                <w:webHidden/>
+                <w:sz w:val="28"/>
+                <w:szCs w:val="28"/>
               </w:rPr>
               <w:tab/>
             </w:r>
             <w:r>
               <w:rPr>
-                <w:noProof/>
-                <w:webHidden/>
+                <w:rFonts w:ascii="Times New Roman" w:hAnsi="Times New Roman" w:cs="Times New Roman"/>
+                <w:noProof/>
+                <w:webHidden/>
+                <w:sz w:val="28"/>
+                <w:szCs w:val="28"/>
               </w:rPr>
               <w:fldChar w:fldCharType="begin"/>
             </w:r>
             <w:r>
               <w:rPr>
-                <w:noProof/>
-                <w:webHidden/>
+                <w:rFonts w:ascii="Times New Roman" w:hAnsi="Times New Roman" w:cs="Times New Roman"/>
+                <w:noProof/>
+                <w:webHidden/>
+                <w:sz w:val="28"/>
+                <w:szCs w:val="28"/>
               </w:rPr>
               <w:instrText xml:space="preserve"> PAGEREF _Toc127432210 \h </w:instrText>
             </w:r>
             <w:r>
               <w:rPr>
-                <w:noProof/>
-                <w:webHidden/>
-              </w:rPr>
-            </w:r>
-            <w:r>
-              <w:rPr>
-                <w:noProof/>
-                <w:webHidden/>
+                <w:rFonts w:ascii="Times New Roman" w:hAnsi="Times New Roman" w:cs="Times New Roman"/>
+                <w:noProof/>
+                <w:webHidden/>
+                <w:sz w:val="28"/>
+                <w:szCs w:val="28"/>
+              </w:rPr>
+            </w:r>
+            <w:r>
+              <w:rPr>
+                <w:rFonts w:ascii="Times New Roman" w:hAnsi="Times New Roman" w:cs="Times New Roman"/>
+                <w:noProof/>
+                <w:webHidden/>
+                <w:sz w:val="28"/>
+                <w:szCs w:val="28"/>
               </w:rPr>
               <w:fldChar w:fldCharType="separate"/>
             </w:r>
             <w:r>
               <w:rPr>
-                <w:noProof/>
-                <w:webHidden/>
+                <w:rFonts w:ascii="Times New Roman" w:hAnsi="Times New Roman" w:cs="Times New Roman"/>
+                <w:noProof/>
+                <w:webHidden/>
+                <w:sz w:val="28"/>
+                <w:szCs w:val="28"/>
               </w:rPr>
               <w:t>2</w:t>
             </w:r>
             <w:r>
               <w:rPr>
-                <w:noProof/>
-                <w:webHidden/>
+                <w:rFonts w:ascii="Times New Roman" w:hAnsi="Times New Roman" w:cs="Times New Roman"/>
+                <w:noProof/>
+                <w:webHidden/>
+                <w:sz w:val="28"/>
+                <w:szCs w:val="28"/>
               </w:rPr>
               <w:fldChar w:fldCharType="end"/>
             </w:r>
@@ -649,63 +676,90 @@
               <w:tab w:val="right" w:leader="dot" w:pos="9345"/>
             </w:tabs>
             <w:rPr>
+              <w:rFonts w:ascii="Times New Roman" w:hAnsi="Times New Roman" w:cs="Times New Roman"/>
               <w:noProof/>
+              <w:sz w:val="28"/>
+              <w:szCs w:val="28"/>
             </w:rPr>
           </w:pPr>
           <w:hyperlink w:anchor="_Toc127432211" w:history="1">
             <w:r>
               <w:rPr>
                 <w:rStyle w:val="a4"/>
-                <w:noProof/>
+                <w:rFonts w:ascii="Times New Roman" w:hAnsi="Times New Roman" w:cs="Times New Roman"/>
+                <w:noProof/>
+                <w:sz w:val="28"/>
+                <w:szCs w:val="28"/>
                 <w:lang w:val="ru-RU"/>
               </w:rPr>
               <w:t>Описание предметной области</w:t>
             </w:r>
             <w:r>
               <w:rPr>
-                <w:noProof/>
-                <w:webHidden/>
+                <w:rFonts w:ascii="Times New Roman" w:hAnsi="Times New Roman" w:cs="Times New Roman"/>
+                <w:noProof/>
+                <w:webHidden/>
+                <w:sz w:val="28"/>
+                <w:szCs w:val="28"/>
               </w:rPr>
               <w:tab/>
             </w:r>
             <w:r>
               <w:rPr>
-                <w:noProof/>
-                <w:webHidden/>
+                <w:rFonts w:ascii="Times New Roman" w:hAnsi="Times New Roman" w:cs="Times New Roman"/>
+                <w:noProof/>
+                <w:webHidden/>
+                <w:sz w:val="28"/>
+                <w:szCs w:val="28"/>
               </w:rPr>
               <w:fldChar w:fldCharType="begin"/>
             </w:r>
             <w:r>
               <w:rPr>
-                <w:noProof/>
-                <w:webHidden/>
+                <w:rFonts w:ascii="Times New Roman" w:hAnsi="Times New Roman" w:cs="Times New Roman"/>
+                <w:noProof/>
+                <w:webHidden/>
+                <w:sz w:val="28"/>
+                <w:szCs w:val="28"/>
               </w:rPr>
               <w:instrText xml:space="preserve"> PAGEREF _Toc127432211 \h </w:instrText>
             </w:r>
             <w:r>
               <w:rPr>
-                <w:noProof/>
-                <w:webHidden/>
-              </w:rPr>
-            </w:r>
-            <w:r>
-              <w:rPr>
-                <w:noProof/>
-                <w:webHidden/>
+                <w:rFonts w:ascii="Times New Roman" w:hAnsi="Times New Roman" w:cs="Times New Roman"/>
+                <w:noProof/>
+                <w:webHidden/>
+                <w:sz w:val="28"/>
+                <w:szCs w:val="28"/>
+              </w:rPr>
+            </w:r>
+            <w:r>
+              <w:rPr>
+                <w:rFonts w:ascii="Times New Roman" w:hAnsi="Times New Roman" w:cs="Times New Roman"/>
+                <w:noProof/>
+                <w:webHidden/>
+                <w:sz w:val="28"/>
+                <w:szCs w:val="28"/>
               </w:rPr>
               <w:fldChar w:fldCharType="separate"/>
             </w:r>
             <w:r>
               <w:rPr>
-                <w:noProof/>
-                <w:webHidden/>
+                <w:rFonts w:ascii="Times New Roman" w:hAnsi="Times New Roman" w:cs="Times New Roman"/>
+                <w:noProof/>
+                <w:webHidden/>
+                <w:sz w:val="28"/>
+                <w:szCs w:val="28"/>
               </w:rPr>
               <w:t>2</w:t>
             </w:r>
             <w:r>
               <w:rPr>
-                <w:noProof/>
-                <w:webHidden/>
+                <w:rFonts w:ascii="Times New Roman" w:hAnsi="Times New Roman" w:cs="Times New Roman"/>
+                <w:noProof/>
+                <w:webHidden/>
+                <w:sz w:val="28"/>
+                <w:szCs w:val="28"/>
               </w:rPr>
               <w:fldChar w:fldCharType="end"/>
             </w:r>
@@ -718,63 +772,90 @@
               <w:tab w:val="right" w:leader="dot" w:pos="9345"/>
             </w:tabs>
             <w:rPr>
+              <w:rFonts w:ascii="Times New Roman" w:hAnsi="Times New Roman" w:cs="Times New Roman"/>
               <w:noProof/>
+              <w:sz w:val="28"/>
+              <w:szCs w:val="28"/>
             </w:rPr>
           </w:pPr>
           <w:hyperlink w:anchor="_Toc127432212" w:history="1">
             <w:r>
               <w:rPr>
                 <w:rStyle w:val="a4"/>
-                <w:noProof/>
+                <w:rFonts w:ascii="Times New Roman" w:hAnsi="Times New Roman" w:cs="Times New Roman"/>
+                <w:noProof/>
+                <w:sz w:val="28"/>
+                <w:szCs w:val="28"/>
                 <w:lang w:val="ru-RU"/>
               </w:rPr>
               <w:t>Список сущностей и их классификация</w:t>
             </w:r>
             <w:r>
               <w:rPr>
-                <w:noProof/>
-                <w:webHidden/>
+                <w:rFonts w:ascii="Times New Roman" w:hAnsi="Times New Roman" w:cs="Times New Roman"/>
+                <w:noProof/>
+                <w:webHidden/>
+                <w:sz w:val="28"/>
+                <w:szCs w:val="28"/>
               </w:rPr>
               <w:tab/>
             </w:r>
             <w:r>
               <w:rPr>
-                <w:noProof/>
-                <w:webHidden/>
+                <w:rFonts w:ascii="Times New Roman" w:hAnsi="Times New Roman" w:cs="Times New Roman"/>
+                <w:noProof/>
+                <w:webHidden/>
+                <w:sz w:val="28"/>
+                <w:szCs w:val="28"/>
               </w:rPr>
               <w:fldChar w:fldCharType="begin"/>
             </w:r>
             <w:r>
               <w:rPr>
-                <w:noProof/>
-                <w:webHidden/>
+                <w:rFonts w:ascii="Times New Roman" w:hAnsi="Times New Roman" w:cs="Times New Roman"/>
+                <w:noProof/>
+                <w:webHidden/>
+                <w:sz w:val="28"/>
+                <w:szCs w:val="28"/>
               </w:rPr>
               <w:instrText xml:space="preserve"> PAGEREF _Toc127432212 \h </w:instrText>
             </w:r>
             <w:r>
               <w:rPr>
-                <w:noProof/>
-                <w:webHidden/>
-              </w:rPr>
-            </w:r>
-            <w:r>
-              <w:rPr>
-                <w:noProof/>
-                <w:webHidden/>
+                <w:rFonts w:ascii="Times New Roman" w:hAnsi="Times New Roman" w:cs="Times New Roman"/>
+                <w:noProof/>
+                <w:webHidden/>
+                <w:sz w:val="28"/>
+                <w:szCs w:val="28"/>
+              </w:rPr>
+            </w:r>
+            <w:r>
+              <w:rPr>
+                <w:rFonts w:ascii="Times New Roman" w:hAnsi="Times New Roman" w:cs="Times New Roman"/>
+                <w:noProof/>
+                <w:webHidden/>
+                <w:sz w:val="28"/>
+                <w:szCs w:val="28"/>
               </w:rPr>
               <w:fldChar w:fldCharType="separate"/>
             </w:r>
             <w:r>
               <w:rPr>
-                <w:noProof/>
-                <w:webHidden/>
+                <w:rFonts w:ascii="Times New Roman" w:hAnsi="Times New Roman" w:cs="Times New Roman"/>
+                <w:noProof/>
+                <w:webHidden/>
+                <w:sz w:val="28"/>
+                <w:szCs w:val="28"/>
               </w:rPr>
               <w:t>2</w:t>
             </w:r>
             <w:r>
               <w:rPr>
-                <w:noProof/>
-                <w:webHidden/>
+                <w:rFonts w:ascii="Times New Roman" w:hAnsi="Times New Roman" w:cs="Times New Roman"/>
+                <w:noProof/>
+                <w:webHidden/>
+                <w:sz w:val="28"/>
+                <w:szCs w:val="28"/>
               </w:rPr>
               <w:fldChar w:fldCharType="end"/>
             </w:r>
@@ -787,63 +868,90 @@
               <w:tab w:val="right" w:leader="dot" w:pos="9345"/>
             </w:tabs>
             <w:rPr>
+              <w:rFonts w:ascii="Times New Roman" w:hAnsi="Times New Roman" w:cs="Times New Roman"/>
               <w:noProof/>
+              <w:sz w:val="28"/>
+              <w:szCs w:val="28"/>
             </w:rPr>
           </w:pPr>
           <w:hyperlink w:anchor="_Toc127432213" w:history="1">
             <w:r>
               <w:rPr>
                 <w:rStyle w:val="a4"/>
-                <w:noProof/>
+                <w:rFonts w:ascii="Times New Roman" w:hAnsi="Times New Roman" w:cs="Times New Roman"/>
+                <w:noProof/>
+                <w:sz w:val="28"/>
+                <w:szCs w:val="28"/>
                 <w:lang w:val="ru-RU"/>
               </w:rPr>
               <w:t>Инфологическая модель</w:t>
             </w:r>
             <w:r>
               <w:rPr>
-                <w:noProof/>
-                <w:webHidden/>
+                <w:rFonts w:ascii="Times New Roman" w:hAnsi="Times New Roman" w:cs="Times New Roman"/>
+                <w:noProof/>
+                <w:webHidden/>
+                <w:sz w:val="28"/>
+                <w:szCs w:val="28"/>
               </w:rPr>
               <w:tab/>
             </w:r>
             <w:r>
               <w:rPr>
-                <w:noProof/>
-                <w:webHidden/>
+                <w:rFonts w:ascii="Times New Roman" w:hAnsi="Times New Roman" w:cs="Times New Roman"/>
+                <w:noProof/>
+                <w:webHidden/>
+                <w:sz w:val="28"/>
+                <w:szCs w:val="28"/>
               </w:rPr>
               <w:fldChar w:fldCharType="begin"/>
             </w:r>
             <w:r>
               <w:rPr>
-                <w:noProof/>
-                <w:webHidden/>
+                <w:rFonts w:ascii="Times New Roman" w:hAnsi="Times New Roman" w:cs="Times New Roman"/>
+                <w:noProof/>
+                <w:webHidden/>
+                <w:sz w:val="28"/>
+                <w:szCs w:val="28"/>
               </w:rPr>
               <w:instrText xml:space="preserve"> PAGEREF _Toc127432213 \h </w:instrText>
             </w:r>
             <w:r>
               <w:rPr>
-                <w:noProof/>
-                <w:webHidden/>
-              </w:rPr>
-            </w:r>
-            <w:r>
-              <w:rPr>
-                <w:noProof/>
-                <w:webHidden/>
+                <w:rFonts w:ascii="Times New Roman" w:hAnsi="Times New Roman" w:cs="Times New Roman"/>
+                <w:noProof/>
+                <w:webHidden/>
+                <w:sz w:val="28"/>
+                <w:szCs w:val="28"/>
+              </w:rPr>
+            </w:r>
+            <w:r>
+              <w:rPr>
+                <w:rFonts w:ascii="Times New Roman" w:hAnsi="Times New Roman" w:cs="Times New Roman"/>
+                <w:noProof/>
+                <w:webHidden/>
+                <w:sz w:val="28"/>
+                <w:szCs w:val="28"/>
               </w:rPr>
               <w:fldChar w:fldCharType="separate"/>
             </w:r>
             <w:r>
               <w:rPr>
-                <w:noProof/>
-                <w:webHidden/>
+                <w:rFonts w:ascii="Times New Roman" w:hAnsi="Times New Roman" w:cs="Times New Roman"/>
+                <w:noProof/>
+                <w:webHidden/>
+                <w:sz w:val="28"/>
+                <w:szCs w:val="28"/>
               </w:rPr>
               <w:t>2</w:t>
             </w:r>
             <w:r>
               <w:rPr>
-                <w:noProof/>
-                <w:webHidden/>
+                <w:rFonts w:ascii="Times New Roman" w:hAnsi="Times New Roman" w:cs="Times New Roman"/>
+                <w:noProof/>
+                <w:webHidden/>
+                <w:sz w:val="28"/>
+                <w:szCs w:val="28"/>
               </w:rPr>
               <w:fldChar w:fldCharType="end"/>
             </w:r>
@@ -856,63 +964,90 @@
               <w:tab w:val="right" w:leader="dot" w:pos="9345"/>
             </w:tabs>
             <w:rPr>
+              <w:rFonts w:ascii="Times New Roman" w:hAnsi="Times New Roman" w:cs="Times New Roman"/>
               <w:noProof/>
+              <w:sz w:val="28"/>
+              <w:szCs w:val="28"/>
             </w:rPr>
           </w:pPr>
           <w:hyperlink w:anchor="_Toc127432214" w:history="1">
             <w:r>
               <w:rPr>
                 <w:rStyle w:val="a4"/>
-                <w:noProof/>
+                <w:rFonts w:ascii="Times New Roman" w:hAnsi="Times New Roman" w:cs="Times New Roman"/>
+                <w:noProof/>
+                <w:sz w:val="28"/>
+                <w:szCs w:val="28"/>
                 <w:lang w:val="ru-RU"/>
               </w:rPr>
               <w:t>Даталогическая модель</w:t>
             </w:r>
             <w:r>
               <w:rPr>
-                <w:noProof/>
-                <w:webHidden/>
+                <w:rFonts w:ascii="Times New Roman" w:hAnsi="Times New Roman" w:cs="Times New Roman"/>
+                <w:noProof/>
+                <w:webHidden/>
+                <w:sz w:val="28"/>
+                <w:szCs w:val="28"/>
               </w:rPr>
               <w:tab/>
             </w:r>
             <w:r>
               <w:rPr>
-                <w:noProof/>
-                <w:webHidden/>
+                <w:rFonts w:ascii="Times New Roman" w:hAnsi="Times New Roman" w:cs="Times New Roman"/>
+                <w:noProof/>
+                <w:webHidden/>
+                <w:sz w:val="28"/>
+                <w:szCs w:val="28"/>
               </w:rPr>
               <w:fldChar w:fldCharType="begin"/>
             </w:r>
             <w:r>
               <w:rPr>
-                <w:noProof/>
-                <w:webHidden/>
+                <w:rFonts w:ascii="Times New Roman" w:hAnsi="Times New Roman" w:cs="Times New Roman"/>
+                <w:noProof/>
+                <w:webHidden/>
+                <w:sz w:val="28"/>
+                <w:szCs w:val="28"/>
               </w:rPr>
               <w:instrText xml:space="preserve"> PAGEREF _Toc127432214 \h </w:instrText>
             </w:r>
             <w:r>
               <w:rPr>
-                <w:noProof/>
-                <w:webHidden/>
-              </w:rPr>
-            </w:r>
-            <w:r>
-              <w:rPr>
-                <w:noProof/>
-                <w:webHidden/>
+                <w:rFonts w:ascii="Times New Roman" w:hAnsi="Times New Roman" w:cs="Times New Roman"/>
+                <w:noProof/>
+                <w:webHidden/>
+                <w:sz w:val="28"/>
+                <w:szCs w:val="28"/>
+              </w:rPr>
+            </w:r>
+            <w:r>
+              <w:rPr>
+                <w:rFonts w:ascii="Times New Roman" w:hAnsi="Times New Roman" w:cs="Times New Roman"/>
+                <w:noProof/>
+                <w:webHidden/>
+                <w:sz w:val="28"/>
+                <w:szCs w:val="28"/>
               </w:rPr>
               <w:fldChar w:fldCharType="separate"/>
             </w:r>
             <w:r>
               <w:rPr>
-                <w:noProof/>
-                <w:webHidden/>
+                <w:rFonts w:ascii="Times New Roman" w:hAnsi="Times New Roman" w:cs="Times New Roman"/>
+                <w:noProof/>
+                <w:webHidden/>
+                <w:sz w:val="28"/>
+                <w:szCs w:val="28"/>
               </w:rPr>
               <w:t>2</w:t>
             </w:r>
             <w:r>
               <w:rPr>
-                <w:noProof/>
-                <w:webHidden/>
+                <w:rFonts w:ascii="Times New Roman" w:hAnsi="Times New Roman" w:cs="Times New Roman"/>
+                <w:noProof/>
+                <w:webHidden/>
+                <w:sz w:val="28"/>
+                <w:szCs w:val="28"/>
               </w:rPr>
               <w:fldChar w:fldCharType="end"/>
             </w:r>
@@ -925,63 +1060,90 @@
               <w:tab w:val="right" w:leader="dot" w:pos="9345"/>
             </w:tabs>
             <w:rPr>
+              <w:rFonts w:ascii="Times New Roman" w:hAnsi="Times New Roman" w:cs="Times New Roman"/>
               <w:noProof/>
+              <w:sz w:val="28"/>
+              <w:szCs w:val="28"/>
             </w:rPr>
           </w:pPr>
           <w:hyperlink w:anchor="_Toc127432215" w:history="1">
             <w:r>
               <w:rPr>
                 <w:rStyle w:val="a4"/>
-                <w:noProof/>
+                <w:rFonts w:ascii="Times New Roman" w:hAnsi="Times New Roman" w:cs="Times New Roman"/>
+                <w:noProof/>
+                <w:sz w:val="28"/>
+                <w:szCs w:val="28"/>
                 <w:lang w:val="ru-RU"/>
               </w:rPr>
               <w:t>Реализация даталогической модели</w:t>
             </w:r>
             <w:r>
               <w:rPr>
-                <w:noProof/>
-                <w:webHidden/>
+                <w:rFonts w:ascii="Times New Roman" w:hAnsi="Times New Roman" w:cs="Times New Roman"/>
+                <w:noProof/>
+                <w:webHidden/>
+                <w:sz w:val="28"/>
+                <w:szCs w:val="28"/>
               </w:rPr>
               <w:tab/>
             </w:r>
             <w:r>
               <w:rPr>
-                <w:noProof/>
-                <w:webHidden/>
+                <w:rFonts w:ascii="Times New Roman" w:hAnsi="Times New Roman" w:cs="Times New Roman"/>
+                <w:noProof/>
+                <w:webHidden/>
+                <w:sz w:val="28"/>
+                <w:szCs w:val="28"/>
               </w:rPr>
               <w:fldChar w:fldCharType="begin"/>
             </w:r>
             <w:r>
               <w:rPr>
-                <w:noProof/>
-                <w:webHidden/>
+                <w:rFonts w:ascii="Times New Roman" w:hAnsi="Times New Roman" w:cs="Times New Roman"/>
+                <w:noProof/>
+                <w:webHidden/>
+                <w:sz w:val="28"/>
+                <w:szCs w:val="28"/>
               </w:rPr>
               <w:instrText xml:space="preserve"> PAGEREF _Toc127432215 \h </w:instrText>
             </w:r>
             <w:r>
               <w:rPr>
-                <w:noProof/>
-                <w:webHidden/>
-              </w:rPr>
-            </w:r>
-            <w:r>
-              <w:rPr>
-                <w:noProof/>
-                <w:webHidden/>
+                <w:rFonts w:ascii="Times New Roman" w:hAnsi="Times New Roman" w:cs="Times New Roman"/>
+                <w:noProof/>
+                <w:webHidden/>
+                <w:sz w:val="28"/>
+                <w:szCs w:val="28"/>
+              </w:rPr>
+            </w:r>
+            <w:r>
+              <w:rPr>
+                <w:rFonts w:ascii="Times New Roman" w:hAnsi="Times New Roman" w:cs="Times New Roman"/>
+                <w:noProof/>
+                <w:webHidden/>
+                <w:sz w:val="28"/>
+                <w:szCs w:val="28"/>
               </w:rPr>
               <w:fldChar w:fldCharType="separate"/>
             </w:r>
             <w:r>
               <w:rPr>
-                <w:noProof/>
-                <w:webHidden/>
+                <w:rFonts w:ascii="Times New Roman" w:hAnsi="Times New Roman" w:cs="Times New Roman"/>
+                <w:noProof/>
+                <w:webHidden/>
+                <w:sz w:val="28"/>
+                <w:szCs w:val="28"/>
               </w:rPr>
               <w:t>2</w:t>
             </w:r>
             <w:r>
               <w:rPr>
-                <w:noProof/>
-                <w:webHidden/>
+                <w:rFonts w:ascii="Times New Roman" w:hAnsi="Times New Roman" w:cs="Times New Roman"/>
+                <w:noProof/>
+                <w:webHidden/>
+                <w:sz w:val="28"/>
+                <w:szCs w:val="28"/>
               </w:rPr>
               <w:fldChar w:fldCharType="end"/>
             </w:r>
@@ -994,63 +1156,90 @@
               <w:tab w:val="right" w:leader="dot" w:pos="9345"/>
             </w:tabs>
             <w:rPr>
+              <w:rFonts w:ascii="Times New Roman" w:hAnsi="Times New Roman" w:cs="Times New Roman"/>
               <w:noProof/>
+              <w:sz w:val="28"/>
+              <w:szCs w:val="28"/>
             </w:rPr>
           </w:pPr>
           <w:hyperlink w:anchor="_Toc127432216" w:history="1">
             <w:r>
               <w:rPr>
                 <w:rStyle w:val="a4"/>
-                <w:noProof/>
+                <w:rFonts w:ascii="Times New Roman" w:hAnsi="Times New Roman" w:cs="Times New Roman"/>
+                <w:noProof/>
+                <w:sz w:val="28"/>
+                <w:szCs w:val="28"/>
                 <w:lang w:val="ru-RU"/>
               </w:rPr>
               <w:t>Вывод</w:t>
             </w:r>
             <w:r>
               <w:rPr>
-                <w:noProof/>
-                <w:webHidden/>
+                <w:rFonts w:ascii="Times New Roman" w:hAnsi="Times New Roman" w:cs="Times New Roman"/>
+                <w:noProof/>
+                <w:webHidden/>
+                <w:sz w:val="28"/>
+                <w:szCs w:val="28"/>
               </w:rPr>
               <w:tab/>
             </w:r>
             <w:r>
               <w:rPr>
-                <w:noProof/>
-                <w:webHidden/>
+                <w:rFonts w:ascii="Times New Roman" w:hAnsi="Times New Roman" w:cs="Times New Roman"/>
+                <w:noProof/>
+                <w:webHidden/>
+                <w:sz w:val="28"/>
+                <w:szCs w:val="28"/>
               </w:rPr>
               <w:fldChar w:fldCharType="begin"/>
             </w:r>
             <w:r>
               <w:rPr>
-                <w:noProof/>
-                <w:webHidden/>
+                <w:rFonts w:ascii="Times New Roman" w:hAnsi="Times New Roman" w:cs="Times New Roman"/>
+                <w:noProof/>
+                <w:webHidden/>
+                <w:sz w:val="28"/>
+                <w:szCs w:val="28"/>
               </w:rPr>
               <w:instrText xml:space="preserve"> PAGEREF _Toc127432216 \h </w:instrText>
             </w:r>
             <w:r>
               <w:rPr>
-                <w:noProof/>
-                <w:webHidden/>
-              </w:rPr>
-            </w:r>
-            <w:r>
-              <w:rPr>
-                <w:noProof/>
-                <w:webHidden/>
+                <w:rFonts w:ascii="Times New Roman" w:hAnsi="Times New Roman" w:cs="Times New Roman"/>
+                <w:noProof/>
+                <w:webHidden/>
+                <w:sz w:val="28"/>
+                <w:szCs w:val="28"/>
+              </w:rPr>
+            </w:r>
+            <w:r>
+              <w:rPr>
+                <w:rFonts w:ascii="Times New Roman" w:hAnsi="Times New Roman" w:cs="Times New Roman"/>
+                <w:noProof/>
+                <w:webHidden/>
+                <w:sz w:val="28"/>
+                <w:szCs w:val="28"/>
               </w:rPr>
               <w:fldChar w:fldCharType="separate"/>
             </w:r>
             <w:r>
               <w:rPr>
-                <w:noProof/>
-                <w:webHidden/>
+                <w:rFonts w:ascii="Times New Roman" w:hAnsi="Times New Roman" w:cs="Times New Roman"/>
+                <w:noProof/>
+                <w:webHidden/>
+                <w:sz w:val="28"/>
+                <w:szCs w:val="28"/>
               </w:rPr>
               <w:t>2</w:t>
             </w:r>
             <w:r>
               <w:rPr>
-                <w:noProof/>
-                <w:webHidden/>
+                <w:rFonts w:ascii="Times New Roman" w:hAnsi="Times New Roman" w:cs="Times New Roman"/>
+                <w:noProof/>
+                <w:webHidden/>
+                <w:sz w:val="28"/>
+                <w:szCs w:val="28"/>
               </w:rPr>
               <w:fldChar w:fldCharType="end"/>
             </w:r>
@@ -1365,7 +1554,6 @@
           <w:sz w:val="28"/>
           <w:szCs w:val="28"/>
           <w:shd w:val="clear" w:color="auto" w:fill="FFFFFF"/>
-          <w:lang w:val="ru-RU"/>
         </w:rPr>
       </w:pPr>
       <w:r>
@@ -1661,7 +1849,7 @@
                     </pic:cNvPicPr>
                   </pic:nvPicPr>
                   <pic:blipFill>
-                    <a:blip r:embed="rId6">
+                    <a:blip r:embed="rId8">
                       <a:extLst>
                         <a:ext uri="{28A0092B-C50C-407E-A947-70E740481C1C}">
                           <a14:useLocalDpi xmlns:a14="http://schemas.microsoft.com/office/drawing/2010/main" val="0"/>
@@ -1751,10 +1939,10 @@
           <w:noProof/>
         </w:rPr>
         <w:drawing>
-          <wp:inline distT="0" distB="0" distL="0" distR="0" wp14:anchorId="4B22E0B2" wp14:editId="57E367AA">
-            <wp:extent cx="5940425" cy="2440940"/>
+          <wp:inline distT="0" distB="0" distL="0" distR="0" wp14:anchorId="12AC4741" wp14:editId="15CE2503">
+            <wp:extent cx="5940425" cy="2444115"/>
             <wp:effectExtent l="0" t="0" r="3175" b="0"/>
-            <wp:docPr id="6" name="Рисунок 6"/>
+            <wp:docPr id="1" name="Рисунок 1"/>
             <wp:cNvGraphicFramePr>
               <a:graphicFrameLocks xmlns:a="http://schemas.openxmlformats.org/drawingml/2006/main" noChangeAspect="1"/>
             </wp:cNvGraphicFramePr>
@@ -1762,13 +1950,13 @@
               <a:graphicData uri="http://schemas.openxmlformats.org/drawingml/2006/picture">
                 <pic:pic xmlns:pic="http://schemas.openxmlformats.org/drawingml/2006/picture">
                   <pic:nvPicPr>
-                    <pic:cNvPr id="0" name="Picture 12"/>
+                    <pic:cNvPr id="0" name="Picture 1"/>
                     <pic:cNvPicPr>
                       <a:picLocks noChangeAspect="1" noChangeArrowheads="1"/>
                     </pic:cNvPicPr>
                   </pic:nvPicPr>
                   <pic:blipFill>
-                    <a:blip r:embed="rId7" cstate="print">
+                    <a:blip r:embed="rId9" cstate="print">
                       <a:extLst>
                         <a:ext uri="{28A0092B-C50C-407E-A947-70E740481C1C}">
                           <a14:useLocalDpi xmlns:a14="http://schemas.microsoft.com/office/drawing/2010/main" val="0"/>
@@ -1783,7 +1971,7 @@
                   <pic:spPr bwMode="auto">
                     <a:xfrm>
                       <a:off x="0" y="0"/>
-                      <a:ext cx="5940425" cy="2440940"/>
+                      <a:ext cx="5940425" cy="2444115"/>
                     </a:xfrm>
                     <a:prstGeom prst="rect">
                       <a:avLst/>
@@ -1851,13 +2039,179 @@
       <w:bookmarkEnd w:id="5"/>
     </w:p>
     <w:sectPr>
+      <w:footerReference w:type="default" r:id="rId10"/>
+      <w:footerReference w:type="first" r:id="rId11"/>
       <w:pgSz w:w="11906" w:h="16838"/>
       <w:pgMar w:top="1134" w:right="850" w:bottom="1134" w:left="1701" w:header="708" w:footer="708" w:gutter="0"/>
       <w:cols w:space="708"/>
+      <w:titlePg/>
       <w:docGrid w:linePitch="360"/>
     </w:sectPr>
   </w:body>
 </w:document>
+</file>
+
+<file path=word/endnotes.xml><?xml version="1.0" encoding="utf-8"?>
+<w:endnotes xmlns:wpc="http://schemas.microsoft.com/office/word/2010/wordprocessingCanvas" xmlns:cx="http://schemas.microsoft.com/office/drawing/2014/chartex" xmlns:cx1="http://schemas.microsoft.com/office/drawing/2015/9/8/chartex" xmlns:cx2="http://schemas.microsoft.com/office/drawing/2015/10/21/chartex" xmlns:cx3="http://schemas.microsoft.com/office/drawing/2016/5/9/chartex" xmlns:cx4="http://schemas.microsoft.com/office/drawing/2016/5/10/chartex" xmlns:cx5="http://schemas.microsoft.com/office/drawing/2016/5/11/chartex" xmlns:cx6="http://schemas.microsoft.com/office/drawing/2016/5/12/chartex" xmlns:cx7="http://schemas.microsoft.com/office/drawing/2016/5/13/chartex" xmlns:cx8="http://schemas.microsoft.com/office/drawing/2016/5/14/chartex" xmlns:mc="http://schemas.openxmlformats.org/markup-compatibility/2006" xmlns:aink="http://schemas.microsoft.com/office/drawing/2016/ink" xmlns:am3d="http://schemas.microsoft.com/office/drawing/2017/model3d" xmlns:o="urn:schemas-microsoft-com:office:office" xmlns:oel="http://schemas.microsoft.com/office/2019/extlst" xmlns:r="http://schemas.openxmlformats.org/officeDocument/2006/relationships" xmlns:m="http://schemas.openxmlformats.org/officeDocument/2006/math" xmlns:v="urn:schemas-microsoft-com:vml" xmlns:wp14="http://schemas.microsoft.com/office/word/2010/wordprocessingDrawing" xmlns:wp="http://schemas.openxmlformats.org/drawingml/2006/wordprocessingDrawing" xmlns:w10="urn:schemas-microsoft-com:office:word" xmlns:w="http://schemas.openxmlformats.org/wordprocessingml/2006/main" xmlns:w14="http://schemas.microsoft.com/office/word/2010/wordml" xmlns:w15="http://schemas.microsoft.com/office/word/2012/wordml" xmlns:w16cex="http://schemas.microsoft.com/office/word/2018/wordml/cex" xmlns:w16cid="http://schemas.microsoft.com/office/word/2016/wordml/cid" xmlns:w16="http://schemas.microsoft.com/office/word/2018/wordml" xmlns:w16sdtdh="http://schemas.microsoft.com/office/word/2020/wordml/sdtdatahash" xmlns:w16se="http://schemas.microsoft.com/office/word/2015/wordml/symex" xmlns:wpg="http://schemas.microsoft.com/office/word/2010/wordprocessingGroup" xmlns:wpi="http://schemas.microsoft.com/office/word/2010/wordprocessingInk" xmlns:wne="http://schemas.microsoft.com/office/word/2006/wordml" xmlns:wps="http://schemas.microsoft.com/office/word/2010/wordprocessingShape" mc:Ignorable="w14 w15 w16se w16cid w16 w16cex w16sdtdh wp14">
+  <w:endnote w:type="separator" w:id="-1">
+    <w:p>
+      <w:pPr>
+        <w:spacing w:after="0" w:line="240" w:lineRule="auto"/>
+      </w:pPr>
+      <w:r>
+        <w:separator/>
+      </w:r>
+    </w:p>
+  </w:endnote>
+  <w:endnote w:type="continuationSeparator" w:id="0">
+    <w:p>
+      <w:pPr>
+        <w:spacing w:after="0" w:line="240" w:lineRule="auto"/>
+      </w:pPr>
+      <w:r>
+        <w:continuationSeparator/>
+      </w:r>
+    </w:p>
+  </w:endnote>
+</w:endnotes>
+</file>
+
+<file path=word/footer1.xml><?xml version="1.0" encoding="utf-8"?>
+<w:ftr xmlns:wpc="http://schemas.microsoft.com/office/word/2010/wordprocessingCanvas" xmlns:cx="http://schemas.microsoft.com/office/drawing/2014/chartex" xmlns:cx1="http://schemas.microsoft.com/office/drawing/2015/9/8/chartex" xmlns:cx2="http://schemas.microsoft.com/office/drawing/2015/10/21/chartex" xmlns:cx3="http://schemas.microsoft.com/office/drawing/2016/5/9/chartex" xmlns:cx4="http://schemas.microsoft.com/office/drawing/2016/5/10/chartex" xmlns:cx5="http://schemas.microsoft.com/office/drawing/2016/5/11/chartex" xmlns:cx6="http://schemas.microsoft.com/office/drawing/2016/5/12/chartex" xmlns:cx7="http://schemas.microsoft.com/office/drawing/2016/5/13/chartex" xmlns:cx8="http://schemas.microsoft.com/office/drawing/2016/5/14/chartex" xmlns:mc="http://schemas.openxmlformats.org/markup-compatibility/2006" xmlns:aink="http://schemas.microsoft.com/office/drawing/2016/ink" xmlns:am3d="http://schemas.microsoft.com/office/drawing/2017/model3d" xmlns:o="urn:schemas-microsoft-com:office:office" xmlns:oel="http://schemas.microsoft.com/office/2019/extlst" xmlns:r="http://schemas.openxmlformats.org/officeDocument/2006/relationships" xmlns:m="http://schemas.openxmlformats.org/officeDocument/2006/math" xmlns:v="urn:schemas-microsoft-com:vml" xmlns:wp14="http://schemas.microsoft.com/office/word/2010/wordprocessingDrawing" xmlns:wp="http://schemas.openxmlformats.org/drawingml/2006/wordprocessingDrawing" xmlns:w10="urn:schemas-microsoft-com:office:word" xmlns:w="http://schemas.openxmlformats.org/wordprocessingml/2006/main" xmlns:w14="http://schemas.microsoft.com/office/word/2010/wordml" xmlns:w15="http://schemas.microsoft.com/office/word/2012/wordml" xmlns:w16cex="http://schemas.microsoft.com/office/word/2018/wordml/cex" xmlns:w16cid="http://schemas.microsoft.com/office/word/2016/wordml/cid" xmlns:w16="http://schemas.microsoft.com/office/word/2018/wordml" xmlns:w16sdtdh="http://schemas.microsoft.com/office/word/2020/wordml/sdtdatahash" xmlns:w16se="http://schemas.microsoft.com/office/word/2015/wordml/symex" xmlns:wpg="http://schemas.microsoft.com/office/word/2010/wordprocessingGroup" xmlns:wpi="http://schemas.microsoft.com/office/word/2010/wordprocessingInk" xmlns:wne="http://schemas.microsoft.com/office/word/2006/wordml" xmlns:wps="http://schemas.microsoft.com/office/word/2010/wordprocessingShape" mc:Ignorable="w14 w15 w16se w16cid w16 w16cex w16sdtdh wp14">
+  <w:sdt>
+    <w:sdtPr>
+      <w:id w:val="-604033370"/>
+      <w:docPartObj>
+        <w:docPartGallery w:val="Page Numbers (Bottom of Page)"/>
+        <w:docPartUnique/>
+      </w:docPartObj>
+    </w:sdtPr>
+    <w:sdtEndPr>
+      <w:rPr>
+        <w:rFonts w:ascii="Times New Roman" w:hAnsi="Times New Roman" w:cs="Times New Roman"/>
+        <w:sz w:val="36"/>
+        <w:szCs w:val="36"/>
+      </w:rPr>
+    </w:sdtEndPr>
+    <w:sdtContent>
+      <w:p>
+        <w:pPr>
+          <w:pStyle w:val="a9"/>
+          <w:jc w:val="center"/>
+          <w:rPr>
+            <w:rFonts w:ascii="Times New Roman" w:hAnsi="Times New Roman" w:cs="Times New Roman"/>
+            <w:sz w:val="28"/>
+            <w:szCs w:val="28"/>
+          </w:rPr>
+        </w:pPr>
+        <w:r>
+          <w:rPr>
+            <w:rFonts w:ascii="Times New Roman" w:hAnsi="Times New Roman" w:cs="Times New Roman"/>
+            <w:sz w:val="28"/>
+            <w:szCs w:val="28"/>
+          </w:rPr>
+          <w:fldChar w:fldCharType="begin"/>
+        </w:r>
+        <w:r>
+          <w:rPr>
+            <w:rFonts w:ascii="Times New Roman" w:hAnsi="Times New Roman" w:cs="Times New Roman"/>
+            <w:sz w:val="28"/>
+            <w:szCs w:val="28"/>
+          </w:rPr>
+          <w:instrText>PAGE   \* MERGEFORMAT</w:instrText>
+        </w:r>
+        <w:r>
+          <w:rPr>
+            <w:rFonts w:ascii="Times New Roman" w:hAnsi="Times New Roman" w:cs="Times New Roman"/>
+            <w:sz w:val="28"/>
+            <w:szCs w:val="28"/>
+          </w:rPr>
+          <w:fldChar w:fldCharType="separate"/>
+        </w:r>
+        <w:r>
+          <w:rPr>
+            <w:rFonts w:ascii="Times New Roman" w:hAnsi="Times New Roman" w:cs="Times New Roman"/>
+            <w:sz w:val="28"/>
+            <w:szCs w:val="28"/>
+            <w:lang w:val="ru-RU"/>
+          </w:rPr>
+          <w:t>2</w:t>
+        </w:r>
+        <w:r>
+          <w:rPr>
+            <w:rFonts w:ascii="Times New Roman" w:hAnsi="Times New Roman" w:cs="Times New Roman"/>
+            <w:sz w:val="28"/>
+            <w:szCs w:val="28"/>
+          </w:rPr>
+          <w:fldChar w:fldCharType="end"/>
+        </w:r>
+      </w:p>
+    </w:sdtContent>
+  </w:sdt>
+  <w:p>
+    <w:pPr>
+      <w:pStyle w:val="a9"/>
+      <w:jc w:val="center"/>
+      <w:rPr>
+        <w:rFonts w:ascii="Times New Roman" w:hAnsi="Times New Roman" w:cs="Times New Roman"/>
+        <w:sz w:val="28"/>
+        <w:szCs w:val="28"/>
+        <w:lang w:val="ru-RU"/>
+      </w:rPr>
+    </w:pPr>
+  </w:p>
+</w:ftr>
+</file>
+
+<file path=word/footer2.xml><?xml version="1.0" encoding="utf-8"?>
+<w:ftr xmlns:wpc="http://schemas.microsoft.com/office/word/2010/wordprocessingCanvas" xmlns:cx="http://schemas.microsoft.com/office/drawing/2014/chartex" xmlns:cx1="http://schemas.microsoft.com/office/drawing/2015/9/8/chartex" xmlns:cx2="http://schemas.microsoft.com/office/drawing/2015/10/21/chartex" xmlns:cx3="http://schemas.microsoft.com/office/drawing/2016/5/9/chartex" xmlns:cx4="http://schemas.microsoft.com/office/drawing/2016/5/10/chartex" xmlns:cx5="http://schemas.microsoft.com/office/drawing/2016/5/11/chartex" xmlns:cx6="http://schemas.microsoft.com/office/drawing/2016/5/12/chartex" xmlns:cx7="http://schemas.microsoft.com/office/drawing/2016/5/13/chartex" xmlns:cx8="http://schemas.microsoft.com/office/drawing/2016/5/14/chartex" xmlns:mc="http://schemas.openxmlformats.org/markup-compatibility/2006" xmlns:aink="http://schemas.microsoft.com/office/drawing/2016/ink" xmlns:am3d="http://schemas.microsoft.com/office/drawing/2017/model3d" xmlns:o="urn:schemas-microsoft-com:office:office" xmlns:oel="http://schemas.microsoft.com/office/2019/extlst" xmlns:r="http://schemas.openxmlformats.org/officeDocument/2006/relationships" xmlns:m="http://schemas.openxmlformats.org/officeDocument/2006/math" xmlns:v="urn:schemas-microsoft-com:vml" xmlns:wp14="http://schemas.microsoft.com/office/word/2010/wordprocessingDrawing" xmlns:wp="http://schemas.openxmlformats.org/drawingml/2006/wordprocessingDrawing" xmlns:w10="urn:schemas-microsoft-com:office:word" xmlns:w="http://schemas.openxmlformats.org/wordprocessingml/2006/main" xmlns:w14="http://schemas.microsoft.com/office/word/2010/wordml" xmlns:w15="http://schemas.microsoft.com/office/word/2012/wordml" xmlns:w16cex="http://schemas.microsoft.com/office/word/2018/wordml/cex" xmlns:w16cid="http://schemas.microsoft.com/office/word/2016/wordml/cid" xmlns:w16="http://schemas.microsoft.com/office/word/2018/wordml" xmlns:w16sdtdh="http://schemas.microsoft.com/office/word/2020/wordml/sdtdatahash" xmlns:w16se="http://schemas.microsoft.com/office/word/2015/wordml/symex" xmlns:wpg="http://schemas.microsoft.com/office/word/2010/wordprocessingGroup" xmlns:wpi="http://schemas.microsoft.com/office/word/2010/wordprocessingInk" xmlns:wne="http://schemas.microsoft.com/office/word/2006/wordml" xmlns:wps="http://schemas.microsoft.com/office/word/2010/wordprocessingShape" mc:Ignorable="w14 w15 w16se w16cid w16 w16cex w16sdtdh wp14">
+  <w:p>
+    <w:pPr>
+      <w:pStyle w:val="a9"/>
+      <w:jc w:val="center"/>
+      <w:rPr>
+        <w:rFonts w:ascii="Times New Roman" w:hAnsi="Times New Roman" w:cs="Times New Roman"/>
+        <w:sz w:val="28"/>
+        <w:szCs w:val="28"/>
+        <w:lang w:val="ru-RU"/>
+      </w:rPr>
+    </w:pPr>
+    <w:r>
+      <w:rPr>
+        <w:rFonts w:ascii="Times New Roman" w:hAnsi="Times New Roman" w:cs="Times New Roman"/>
+        <w:sz w:val="28"/>
+        <w:szCs w:val="28"/>
+        <w:lang w:val="ru-RU"/>
+      </w:rPr>
+      <w:t>Санкт-Петербург, 2023</w:t>
+    </w:r>
+  </w:p>
+</w:ftr>
+</file>
+
+<file path=word/footnotes.xml><?xml version="1.0" encoding="utf-8"?>
+<w:footnotes xmlns:wpc="http://schemas.microsoft.com/office/word/2010/wordprocessingCanvas" xmlns:cx="http://schemas.microsoft.com/office/drawing/2014/chartex" xmlns:cx1="http://schemas.microsoft.com/office/drawing/2015/9/8/chartex" xmlns:cx2="http://schemas.microsoft.com/office/drawing/2015/10/21/chartex" xmlns:cx3="http://schemas.microsoft.com/office/drawing/2016/5/9/chartex" xmlns:cx4="http://schemas.microsoft.com/office/drawing/2016/5/10/chartex" xmlns:cx5="http://schemas.microsoft.com/office/drawing/2016/5/11/chartex" xmlns:cx6="http://schemas.microsoft.com/office/drawing/2016/5/12/chartex" xmlns:cx7="http://schemas.microsoft.com/office/drawing/2016/5/13/chartex" xmlns:cx8="http://schemas.microsoft.com/office/drawing/2016/5/14/chartex" xmlns:mc="http://schemas.openxmlformats.org/markup-compatibility/2006" xmlns:aink="http://schemas.microsoft.com/office/drawing/2016/ink" xmlns:am3d="http://schemas.microsoft.com/office/drawing/2017/model3d" xmlns:o="urn:schemas-microsoft-com:office:office" xmlns:oel="http://schemas.microsoft.com/office/2019/extlst" xmlns:r="http://schemas.openxmlformats.org/officeDocument/2006/relationships" xmlns:m="http://schemas.openxmlformats.org/officeDocument/2006/math" xmlns:v="urn:schemas-microsoft-com:vml" xmlns:wp14="http://schemas.microsoft.com/office/word/2010/wordprocessingDrawing" xmlns:wp="http://schemas.openxmlformats.org/drawingml/2006/wordprocessingDrawing" xmlns:w10="urn:schemas-microsoft-com:office:word" xmlns:w="http://schemas.openxmlformats.org/wordprocessingml/2006/main" xmlns:w14="http://schemas.microsoft.com/office/word/2010/wordml" xmlns:w15="http://schemas.microsoft.com/office/word/2012/wordml" xmlns:w16cex="http://schemas.microsoft.com/office/word/2018/wordml/cex" xmlns:w16cid="http://schemas.microsoft.com/office/word/2016/wordml/cid" xmlns:w16="http://schemas.microsoft.com/office/word/2018/wordml" xmlns:w16sdtdh="http://schemas.microsoft.com/office/word/2020/wordml/sdtdatahash" xmlns:w16se="http://schemas.microsoft.com/office/word/2015/wordml/symex" xmlns:wpg="http://schemas.microsoft.com/office/word/2010/wordprocessingGroup" xmlns:wpi="http://schemas.microsoft.com/office/word/2010/wordprocessingInk" xmlns:wne="http://schemas.microsoft.com/office/word/2006/wordml" xmlns:wps="http://schemas.microsoft.com/office/word/2010/wordprocessingShape" mc:Ignorable="w14 w15 w16se w16cid w16 w16cex w16sdtdh wp14">
+  <w:footnote w:type="separator" w:id="-1">
+    <w:p>
+      <w:pPr>
+        <w:spacing w:after="0" w:line="240" w:lineRule="auto"/>
+      </w:pPr>
+      <w:r>
+        <w:separator/>
+      </w:r>
+    </w:p>
+  </w:footnote>
+  <w:footnote w:type="continuationSeparator" w:id="0">
+    <w:p>
+      <w:pPr>
+        <w:spacing w:after="0" w:line="240" w:lineRule="auto"/>
+      </w:pPr>
+      <w:r>
+        <w:continuationSeparator/>
+      </w:r>
+    </w:p>
+  </w:footnote>
+</w:footnotes>
 </file>
 
 <file path=word/numbering.xml><?xml version="1.0" encoding="utf-8"?>
@@ -2897,6 +3251,50 @@
       </w:numPr>
     </w:pPr>
   </w:style>
+  <w:style w:type="paragraph" w:styleId="a7">
+    <w:name w:val="header"/>
+    <w:basedOn w:val="a"/>
+    <w:link w:val="a8"/>
+    <w:uiPriority w:val="99"/>
+    <w:unhideWhenUsed/>
+    <w:rsid w:val="002F43E9"/>
+    <w:pPr>
+      <w:tabs>
+        <w:tab w:val="center" w:pos="4844"/>
+        <w:tab w:val="right" w:pos="9689"/>
+      </w:tabs>
+      <w:spacing w:after="0" w:line="240" w:lineRule="auto"/>
+    </w:pPr>
+  </w:style>
+  <w:style w:type="character" w:customStyle="1" w:styleId="a8">
+    <w:name w:val="Верхний колонтитул Знак"/>
+    <w:basedOn w:val="a0"/>
+    <w:link w:val="a7"/>
+    <w:uiPriority w:val="99"/>
+    <w:rsid w:val="002F43E9"/>
+  </w:style>
+  <w:style w:type="paragraph" w:styleId="a9">
+    <w:name w:val="footer"/>
+    <w:basedOn w:val="a"/>
+    <w:link w:val="aa"/>
+    <w:uiPriority w:val="99"/>
+    <w:unhideWhenUsed/>
+    <w:rsid w:val="002F43E9"/>
+    <w:pPr>
+      <w:tabs>
+        <w:tab w:val="center" w:pos="4844"/>
+        <w:tab w:val="right" w:pos="9689"/>
+      </w:tabs>
+      <w:spacing w:after="0" w:line="240" w:lineRule="auto"/>
+    </w:pPr>
+  </w:style>
+  <w:style w:type="character" w:customStyle="1" w:styleId="aa">
+    <w:name w:val="Нижний колонтитул Знак"/>
+    <w:basedOn w:val="a0"/>
+    <w:link w:val="a9"/>
+    <w:uiPriority w:val="99"/>
+    <w:rsid w:val="002F43E9"/>
+  </w:style>
 </w:styles>
 </file>
 

</xml_diff>

<commit_message>
working on the db lab1
</commit_message>
<xml_diff>
--- a/Second sem/Databases/Report.docx
+++ b/Second sem/Databases/Report.docx
@@ -1554,6 +1554,7 @@
           <w:sz w:val="28"/>
           <w:szCs w:val="28"/>
           <w:shd w:val="clear" w:color="auto" w:fill="FFFFFF"/>
+          <w:lang w:val="ru-RU"/>
         </w:rPr>
       </w:pPr>
       <w:r>
@@ -1931,7 +1932,6 @@
         <w:spacing w:after="800"/>
         <w:rPr>
           <w:b w:val="0"/>
-          <w:lang w:val="ru-RU"/>
         </w:rPr>
       </w:pPr>
       <w:r>
@@ -1939,10 +1939,10 @@
           <w:noProof/>
         </w:rPr>
         <w:drawing>
-          <wp:inline distT="0" distB="0" distL="0" distR="0" wp14:anchorId="12AC4741" wp14:editId="15CE2503">
-            <wp:extent cx="5940425" cy="2444115"/>
-            <wp:effectExtent l="0" t="0" r="3175" b="0"/>
-            <wp:docPr id="1" name="Рисунок 1"/>
+          <wp:inline distT="0" distB="0" distL="0" distR="0" wp14:anchorId="1C2BDFC5" wp14:editId="4A0F71C7">
+            <wp:extent cx="5940425" cy="2316480"/>
+            <wp:effectExtent l="0" t="0" r="3175" b="7620"/>
+            <wp:docPr id="3" name="Рисунок 3"/>
             <wp:cNvGraphicFramePr>
               <a:graphicFrameLocks xmlns:a="http://schemas.openxmlformats.org/drawingml/2006/main" noChangeAspect="1"/>
             </wp:cNvGraphicFramePr>
@@ -1950,7 +1950,7 @@
               <a:graphicData uri="http://schemas.openxmlformats.org/drawingml/2006/picture">
                 <pic:pic xmlns:pic="http://schemas.openxmlformats.org/drawingml/2006/picture">
                   <pic:nvPicPr>
-                    <pic:cNvPr id="0" name="Picture 1"/>
+                    <pic:cNvPr id="0" name="Picture 3"/>
                     <pic:cNvPicPr>
                       <a:picLocks noChangeAspect="1" noChangeArrowheads="1"/>
                     </pic:cNvPicPr>
@@ -1971,7 +1971,7 @@
                   <pic:spPr bwMode="auto">
                     <a:xfrm>
                       <a:off x="0" y="0"/>
-                      <a:ext cx="5940425" cy="2444115"/>
+                      <a:ext cx="5940425" cy="2316480"/>
                     </a:xfrm>
                     <a:prstGeom prst="rect">
                       <a:avLst/>

</xml_diff>

<commit_message>
change task for Lab5
</commit_message>
<xml_diff>
--- a/Second sem/Databases/Report.docx
+++ b/Second sem/Databases/Report.docx
@@ -487,6 +487,7 @@
           <w:lang w:val="ru-RU"/>
         </w:rPr>
       </w:pPr>
+      <w:proofErr w:type="spellStart"/>
       <w:r>
         <w:rPr>
           <w:rFonts w:ascii="Times New Roman" w:eastAsia="Times New Roman" w:hAnsi="Times New Roman" w:cs="Times New Roman"/>
@@ -495,7 +496,18 @@
           <w:szCs w:val="28"/>
           <w:lang w:val="ru-RU"/>
         </w:rPr>
-        <w:t>Иньячина Диана</w:t>
+        <w:t>Иньячина</w:t>
+      </w:r>
+      <w:proofErr w:type="spellEnd"/>
+      <w:r>
+        <w:rPr>
+          <w:rFonts w:ascii="Times New Roman" w:eastAsia="Times New Roman" w:hAnsi="Times New Roman" w:cs="Times New Roman"/>
+          <w:color w:val="000000"/>
+          <w:sz w:val="28"/>
+          <w:szCs w:val="28"/>
+          <w:lang w:val="ru-RU"/>
+        </w:rPr>
+        <w:t xml:space="preserve"> Диана</w:t>
       </w:r>
     </w:p>
     <w:p>
@@ -1362,6 +1374,7 @@
           <w:szCs w:val="28"/>
         </w:rPr>
       </w:pPr>
+      <w:proofErr w:type="spellStart"/>
       <w:r>
         <w:rPr>
           <w:rFonts w:ascii="Times New Roman" w:eastAsia="Times New Roman" w:hAnsi="Times New Roman" w:cs="Times New Roman"/>
@@ -1369,7 +1382,57 @@
           <w:sz w:val="28"/>
           <w:szCs w:val="28"/>
         </w:rPr>
-        <w:t>Составить инфологическую модель.</w:t>
+        <w:t>Составить</w:t>
+      </w:r>
+      <w:proofErr w:type="spellEnd"/>
+      <w:r>
+        <w:rPr>
+          <w:rFonts w:ascii="Times New Roman" w:eastAsia="Times New Roman" w:hAnsi="Times New Roman" w:cs="Times New Roman"/>
+          <w:color w:val="212529"/>
+          <w:sz w:val="28"/>
+          <w:szCs w:val="28"/>
+        </w:rPr>
+        <w:t xml:space="preserve"> </w:t>
+      </w:r>
+      <w:proofErr w:type="spellStart"/>
+      <w:r>
+        <w:rPr>
+          <w:rFonts w:ascii="Times New Roman" w:eastAsia="Times New Roman" w:hAnsi="Times New Roman" w:cs="Times New Roman"/>
+          <w:color w:val="212529"/>
+          <w:sz w:val="28"/>
+          <w:szCs w:val="28"/>
+        </w:rPr>
+        <w:t>инфологическую</w:t>
+      </w:r>
+      <w:proofErr w:type="spellEnd"/>
+      <w:r>
+        <w:rPr>
+          <w:rFonts w:ascii="Times New Roman" w:eastAsia="Times New Roman" w:hAnsi="Times New Roman" w:cs="Times New Roman"/>
+          <w:color w:val="212529"/>
+          <w:sz w:val="28"/>
+          <w:szCs w:val="28"/>
+        </w:rPr>
+        <w:t xml:space="preserve"> </w:t>
+      </w:r>
+      <w:proofErr w:type="spellStart"/>
+      <w:r>
+        <w:rPr>
+          <w:rFonts w:ascii="Times New Roman" w:eastAsia="Times New Roman" w:hAnsi="Times New Roman" w:cs="Times New Roman"/>
+          <w:color w:val="212529"/>
+          <w:sz w:val="28"/>
+          <w:szCs w:val="28"/>
+        </w:rPr>
+        <w:t>модель</w:t>
+      </w:r>
+      <w:proofErr w:type="spellEnd"/>
+      <w:r>
+        <w:rPr>
+          <w:rFonts w:ascii="Times New Roman" w:eastAsia="Times New Roman" w:hAnsi="Times New Roman" w:cs="Times New Roman"/>
+          <w:color w:val="212529"/>
+          <w:sz w:val="28"/>
+          <w:szCs w:val="28"/>
+        </w:rPr>
+        <w:t>.</w:t>
       </w:r>
     </w:p>
     <w:p>
@@ -1785,6 +1848,7 @@
           <w:numId w:val="4"/>
         </w:numPr>
       </w:pPr>
+      <w:proofErr w:type="spellStart"/>
       <w:r>
         <w:rPr>
           <w:rFonts w:ascii="Times New Roman" w:hAnsi="Times New Roman" w:cs="Times New Roman"/>
@@ -1792,7 +1856,17 @@
           <w:szCs w:val="28"/>
           <w:lang w:val="ru-RU"/>
         </w:rPr>
-        <w:t>Стена_Бумага – Ассоциативная сущность</w:t>
+        <w:t>Стена_Бумага</w:t>
+      </w:r>
+      <w:proofErr w:type="spellEnd"/>
+      <w:r>
+        <w:rPr>
+          <w:rFonts w:ascii="Times New Roman" w:hAnsi="Times New Roman" w:cs="Times New Roman"/>
+          <w:sz w:val="28"/>
+          <w:szCs w:val="28"/>
+          <w:lang w:val="ru-RU"/>
+        </w:rPr>
+        <w:t xml:space="preserve"> – Ассоциативная сущность</w:t>
       </w:r>
       <w:r>
         <w:br w:type="page"/>
@@ -2009,6 +2083,7 @@
     <w:p>
       <w:pPr>
         <w:pStyle w:val="10"/>
+        <w:spacing w:after="800"/>
         <w:rPr>
           <w:lang w:val="ru-RU"/>
         </w:rPr>
@@ -2024,6 +2099,3311 @@
     </w:p>
     <w:p>
       <w:pPr>
+        <w:tabs>
+          <w:tab w:val="left" w:pos="960"/>
+          <w:tab w:val="left" w:pos="1920"/>
+          <w:tab w:val="left" w:pos="2880"/>
+          <w:tab w:val="left" w:pos="3840"/>
+          <w:tab w:val="left" w:pos="4800"/>
+          <w:tab w:val="left" w:pos="5760"/>
+          <w:tab w:val="left" w:pos="6720"/>
+          <w:tab w:val="left" w:pos="7680"/>
+          <w:tab w:val="left" w:pos="8640"/>
+          <w:tab w:val="left" w:pos="9600"/>
+          <w:tab w:val="left" w:pos="10560"/>
+          <w:tab w:val="left" w:pos="11520"/>
+          <w:tab w:val="left" w:pos="12480"/>
+          <w:tab w:val="left" w:pos="13440"/>
+          <w:tab w:val="left" w:pos="14400"/>
+          <w:tab w:val="left" w:pos="15360"/>
+          <w:tab w:val="left" w:pos="16320"/>
+          <w:tab w:val="left" w:pos="17280"/>
+          <w:tab w:val="left" w:pos="18240"/>
+          <w:tab w:val="left" w:pos="19200"/>
+          <w:tab w:val="left" w:pos="20160"/>
+          <w:tab w:val="left" w:pos="21120"/>
+          <w:tab w:val="left" w:pos="22080"/>
+          <w:tab w:val="left" w:pos="23040"/>
+          <w:tab w:val="left" w:pos="24000"/>
+          <w:tab w:val="left" w:pos="24960"/>
+          <w:tab w:val="left" w:pos="25920"/>
+          <w:tab w:val="left" w:pos="26880"/>
+          <w:tab w:val="left" w:pos="27840"/>
+          <w:tab w:val="left" w:pos="28800"/>
+          <w:tab w:val="left" w:pos="29760"/>
+          <w:tab w:val="left" w:pos="30720"/>
+        </w:tabs>
+        <w:autoSpaceDE w:val="0"/>
+        <w:autoSpaceDN w:val="0"/>
+        <w:adjustRightInd w:val="0"/>
+        <w:spacing w:after="0" w:line="240" w:lineRule="auto"/>
+        <w:rPr>
+          <w:rFonts w:ascii="Consolas" w:hAnsi="Consolas" w:cs="Consolas"/>
+          <w:color w:val="000000"/>
+          <w:lang w:val="ru-RU"/>
+        </w:rPr>
+      </w:pPr>
+      <w:r>
+        <w:rPr>
+          <w:rFonts w:ascii="Consolas" w:hAnsi="Consolas" w:cs="Consolas"/>
+          <w:color w:val="000000"/>
+        </w:rPr>
+        <w:t>create</w:t>
+      </w:r>
+      <w:r>
+        <w:rPr>
+          <w:rFonts w:ascii="Consolas" w:hAnsi="Consolas" w:cs="Consolas"/>
+          <w:color w:val="000000"/>
+          <w:lang w:val="ru-RU"/>
+        </w:rPr>
+        <w:t xml:space="preserve"> </w:t>
+      </w:r>
+      <w:r>
+        <w:rPr>
+          <w:rFonts w:ascii="Consolas" w:hAnsi="Consolas" w:cs="Consolas"/>
+          <w:color w:val="000000"/>
+        </w:rPr>
+        <w:t>table</w:t>
+      </w:r>
+      <w:r>
+        <w:rPr>
+          <w:rFonts w:ascii="Consolas" w:hAnsi="Consolas" w:cs="Consolas"/>
+          <w:color w:val="000000"/>
+          <w:lang w:val="ru-RU"/>
+        </w:rPr>
+        <w:t xml:space="preserve"> </w:t>
+      </w:r>
+      <w:r>
+        <w:rPr>
+          <w:rFonts w:ascii="Consolas" w:hAnsi="Consolas" w:cs="Consolas"/>
+          <w:color w:val="000000"/>
+        </w:rPr>
+        <w:t>hair</w:t>
+      </w:r>
+    </w:p>
+    <w:p>
+      <w:pPr>
+        <w:tabs>
+          <w:tab w:val="left" w:pos="960"/>
+          <w:tab w:val="left" w:pos="1920"/>
+          <w:tab w:val="left" w:pos="2880"/>
+          <w:tab w:val="left" w:pos="3840"/>
+          <w:tab w:val="left" w:pos="4800"/>
+          <w:tab w:val="left" w:pos="5760"/>
+          <w:tab w:val="left" w:pos="6720"/>
+          <w:tab w:val="left" w:pos="7680"/>
+          <w:tab w:val="left" w:pos="8640"/>
+          <w:tab w:val="left" w:pos="9600"/>
+          <w:tab w:val="left" w:pos="10560"/>
+          <w:tab w:val="left" w:pos="11520"/>
+          <w:tab w:val="left" w:pos="12480"/>
+          <w:tab w:val="left" w:pos="13440"/>
+          <w:tab w:val="left" w:pos="14400"/>
+          <w:tab w:val="left" w:pos="15360"/>
+          <w:tab w:val="left" w:pos="16320"/>
+          <w:tab w:val="left" w:pos="17280"/>
+          <w:tab w:val="left" w:pos="18240"/>
+          <w:tab w:val="left" w:pos="19200"/>
+          <w:tab w:val="left" w:pos="20160"/>
+          <w:tab w:val="left" w:pos="21120"/>
+          <w:tab w:val="left" w:pos="22080"/>
+          <w:tab w:val="left" w:pos="23040"/>
+          <w:tab w:val="left" w:pos="24000"/>
+          <w:tab w:val="left" w:pos="24960"/>
+          <w:tab w:val="left" w:pos="25920"/>
+          <w:tab w:val="left" w:pos="26880"/>
+          <w:tab w:val="left" w:pos="27840"/>
+          <w:tab w:val="left" w:pos="28800"/>
+          <w:tab w:val="left" w:pos="29760"/>
+          <w:tab w:val="left" w:pos="30720"/>
+        </w:tabs>
+        <w:autoSpaceDE w:val="0"/>
+        <w:autoSpaceDN w:val="0"/>
+        <w:adjustRightInd w:val="0"/>
+        <w:spacing w:after="0" w:line="240" w:lineRule="auto"/>
+        <w:rPr>
+          <w:rFonts w:ascii="Consolas" w:hAnsi="Consolas" w:cs="Consolas"/>
+          <w:color w:val="000000"/>
+          <w:lang w:val="ru-RU"/>
+        </w:rPr>
+      </w:pPr>
+      <w:r>
+        <w:rPr>
+          <w:rFonts w:ascii="Consolas" w:hAnsi="Consolas" w:cs="Consolas"/>
+          <w:color w:val="000000"/>
+          <w:lang w:val="ru-RU"/>
+        </w:rPr>
+        <w:t>(</w:t>
+      </w:r>
+    </w:p>
+    <w:p>
+      <w:pPr>
+        <w:tabs>
+          <w:tab w:val="left" w:pos="960"/>
+          <w:tab w:val="left" w:pos="1920"/>
+          <w:tab w:val="left" w:pos="2880"/>
+          <w:tab w:val="left" w:pos="3840"/>
+          <w:tab w:val="left" w:pos="4800"/>
+          <w:tab w:val="left" w:pos="5760"/>
+          <w:tab w:val="left" w:pos="6720"/>
+          <w:tab w:val="left" w:pos="7680"/>
+          <w:tab w:val="left" w:pos="8640"/>
+          <w:tab w:val="left" w:pos="9600"/>
+          <w:tab w:val="left" w:pos="10560"/>
+          <w:tab w:val="left" w:pos="11520"/>
+          <w:tab w:val="left" w:pos="12480"/>
+          <w:tab w:val="left" w:pos="13440"/>
+          <w:tab w:val="left" w:pos="14400"/>
+          <w:tab w:val="left" w:pos="15360"/>
+          <w:tab w:val="left" w:pos="16320"/>
+          <w:tab w:val="left" w:pos="17280"/>
+          <w:tab w:val="left" w:pos="18240"/>
+          <w:tab w:val="left" w:pos="19200"/>
+          <w:tab w:val="left" w:pos="20160"/>
+          <w:tab w:val="left" w:pos="21120"/>
+          <w:tab w:val="left" w:pos="22080"/>
+          <w:tab w:val="left" w:pos="23040"/>
+          <w:tab w:val="left" w:pos="24000"/>
+          <w:tab w:val="left" w:pos="24960"/>
+          <w:tab w:val="left" w:pos="25920"/>
+          <w:tab w:val="left" w:pos="26880"/>
+          <w:tab w:val="left" w:pos="27840"/>
+          <w:tab w:val="left" w:pos="28800"/>
+          <w:tab w:val="left" w:pos="29760"/>
+          <w:tab w:val="left" w:pos="30720"/>
+        </w:tabs>
+        <w:autoSpaceDE w:val="0"/>
+        <w:autoSpaceDN w:val="0"/>
+        <w:adjustRightInd w:val="0"/>
+        <w:spacing w:after="0" w:line="240" w:lineRule="auto"/>
+        <w:rPr>
+          <w:rFonts w:ascii="Consolas" w:hAnsi="Consolas" w:cs="Consolas"/>
+          <w:color w:val="000000"/>
+        </w:rPr>
+      </w:pPr>
+      <w:proofErr w:type="spellStart"/>
+      <w:r>
+        <w:rPr>
+          <w:rFonts w:ascii="Consolas" w:hAnsi="Consolas" w:cs="Consolas"/>
+          <w:color w:val="000000"/>
+        </w:rPr>
+        <w:t>id_hair</w:t>
+      </w:r>
+      <w:proofErr w:type="spellEnd"/>
+      <w:r>
+        <w:rPr>
+          <w:rFonts w:ascii="Consolas" w:hAnsi="Consolas" w:cs="Consolas"/>
+          <w:color w:val="000000"/>
+        </w:rPr>
+        <w:t xml:space="preserve"> serial primary key,</w:t>
+      </w:r>
+    </w:p>
+    <w:p>
+      <w:pPr>
+        <w:tabs>
+          <w:tab w:val="left" w:pos="960"/>
+          <w:tab w:val="left" w:pos="1920"/>
+          <w:tab w:val="left" w:pos="2880"/>
+          <w:tab w:val="left" w:pos="3840"/>
+          <w:tab w:val="left" w:pos="4800"/>
+          <w:tab w:val="left" w:pos="5760"/>
+          <w:tab w:val="left" w:pos="6720"/>
+          <w:tab w:val="left" w:pos="7680"/>
+          <w:tab w:val="left" w:pos="8640"/>
+          <w:tab w:val="left" w:pos="9600"/>
+          <w:tab w:val="left" w:pos="10560"/>
+          <w:tab w:val="left" w:pos="11520"/>
+          <w:tab w:val="left" w:pos="12480"/>
+          <w:tab w:val="left" w:pos="13440"/>
+          <w:tab w:val="left" w:pos="14400"/>
+          <w:tab w:val="left" w:pos="15360"/>
+          <w:tab w:val="left" w:pos="16320"/>
+          <w:tab w:val="left" w:pos="17280"/>
+          <w:tab w:val="left" w:pos="18240"/>
+          <w:tab w:val="left" w:pos="19200"/>
+          <w:tab w:val="left" w:pos="20160"/>
+          <w:tab w:val="left" w:pos="21120"/>
+          <w:tab w:val="left" w:pos="22080"/>
+          <w:tab w:val="left" w:pos="23040"/>
+          <w:tab w:val="left" w:pos="24000"/>
+          <w:tab w:val="left" w:pos="24960"/>
+          <w:tab w:val="left" w:pos="25920"/>
+          <w:tab w:val="left" w:pos="26880"/>
+          <w:tab w:val="left" w:pos="27840"/>
+          <w:tab w:val="left" w:pos="28800"/>
+          <w:tab w:val="left" w:pos="29760"/>
+          <w:tab w:val="left" w:pos="30720"/>
+        </w:tabs>
+        <w:autoSpaceDE w:val="0"/>
+        <w:autoSpaceDN w:val="0"/>
+        <w:adjustRightInd w:val="0"/>
+        <w:spacing w:after="0" w:line="240" w:lineRule="auto"/>
+        <w:rPr>
+          <w:rFonts w:ascii="Consolas" w:hAnsi="Consolas" w:cs="Consolas"/>
+          <w:color w:val="000000"/>
+        </w:rPr>
+      </w:pPr>
+      <w:r>
+        <w:rPr>
+          <w:rFonts w:ascii="Consolas" w:hAnsi="Consolas" w:cs="Consolas"/>
+          <w:color w:val="000000"/>
+        </w:rPr>
+        <w:t>shade varchar(255),</w:t>
+      </w:r>
+    </w:p>
+    <w:p>
+      <w:pPr>
+        <w:tabs>
+          <w:tab w:val="left" w:pos="960"/>
+          <w:tab w:val="left" w:pos="1920"/>
+          <w:tab w:val="left" w:pos="2880"/>
+          <w:tab w:val="left" w:pos="3840"/>
+          <w:tab w:val="left" w:pos="4800"/>
+          <w:tab w:val="left" w:pos="5760"/>
+          <w:tab w:val="left" w:pos="6720"/>
+          <w:tab w:val="left" w:pos="7680"/>
+          <w:tab w:val="left" w:pos="8640"/>
+          <w:tab w:val="left" w:pos="9600"/>
+          <w:tab w:val="left" w:pos="10560"/>
+          <w:tab w:val="left" w:pos="11520"/>
+          <w:tab w:val="left" w:pos="12480"/>
+          <w:tab w:val="left" w:pos="13440"/>
+          <w:tab w:val="left" w:pos="14400"/>
+          <w:tab w:val="left" w:pos="15360"/>
+          <w:tab w:val="left" w:pos="16320"/>
+          <w:tab w:val="left" w:pos="17280"/>
+          <w:tab w:val="left" w:pos="18240"/>
+          <w:tab w:val="left" w:pos="19200"/>
+          <w:tab w:val="left" w:pos="20160"/>
+          <w:tab w:val="left" w:pos="21120"/>
+          <w:tab w:val="left" w:pos="22080"/>
+          <w:tab w:val="left" w:pos="23040"/>
+          <w:tab w:val="left" w:pos="24000"/>
+          <w:tab w:val="left" w:pos="24960"/>
+          <w:tab w:val="left" w:pos="25920"/>
+          <w:tab w:val="left" w:pos="26880"/>
+          <w:tab w:val="left" w:pos="27840"/>
+          <w:tab w:val="left" w:pos="28800"/>
+          <w:tab w:val="left" w:pos="29760"/>
+          <w:tab w:val="left" w:pos="30720"/>
+        </w:tabs>
+        <w:autoSpaceDE w:val="0"/>
+        <w:autoSpaceDN w:val="0"/>
+        <w:adjustRightInd w:val="0"/>
+        <w:spacing w:after="0" w:line="240" w:lineRule="auto"/>
+        <w:rPr>
+          <w:rFonts w:ascii="Consolas" w:hAnsi="Consolas" w:cs="Consolas"/>
+          <w:color w:val="000000"/>
+        </w:rPr>
+      </w:pPr>
+      <w:r>
+        <w:rPr>
+          <w:rFonts w:ascii="Consolas" w:hAnsi="Consolas" w:cs="Consolas"/>
+          <w:color w:val="000000"/>
+        </w:rPr>
+        <w:t xml:space="preserve">size </w:t>
+      </w:r>
+      <w:proofErr w:type="spellStart"/>
+      <w:r>
+        <w:rPr>
+          <w:rFonts w:ascii="Consolas" w:hAnsi="Consolas" w:cs="Consolas"/>
+          <w:color w:val="000000"/>
+        </w:rPr>
+        <w:t>bigint</w:t>
+      </w:r>
+      <w:proofErr w:type="spellEnd"/>
+      <w:r>
+        <w:rPr>
+          <w:rFonts w:ascii="Consolas" w:hAnsi="Consolas" w:cs="Consolas"/>
+          <w:color w:val="000000"/>
+        </w:rPr>
+        <w:t xml:space="preserve"> not null, </w:t>
+      </w:r>
+    </w:p>
+    <w:p>
+      <w:pPr>
+        <w:tabs>
+          <w:tab w:val="left" w:pos="960"/>
+          <w:tab w:val="left" w:pos="1920"/>
+          <w:tab w:val="left" w:pos="2880"/>
+          <w:tab w:val="left" w:pos="3840"/>
+          <w:tab w:val="left" w:pos="4800"/>
+          <w:tab w:val="left" w:pos="5760"/>
+          <w:tab w:val="left" w:pos="6720"/>
+          <w:tab w:val="left" w:pos="7680"/>
+          <w:tab w:val="left" w:pos="8640"/>
+          <w:tab w:val="left" w:pos="9600"/>
+          <w:tab w:val="left" w:pos="10560"/>
+          <w:tab w:val="left" w:pos="11520"/>
+          <w:tab w:val="left" w:pos="12480"/>
+          <w:tab w:val="left" w:pos="13440"/>
+          <w:tab w:val="left" w:pos="14400"/>
+          <w:tab w:val="left" w:pos="15360"/>
+          <w:tab w:val="left" w:pos="16320"/>
+          <w:tab w:val="left" w:pos="17280"/>
+          <w:tab w:val="left" w:pos="18240"/>
+          <w:tab w:val="left" w:pos="19200"/>
+          <w:tab w:val="left" w:pos="20160"/>
+          <w:tab w:val="left" w:pos="21120"/>
+          <w:tab w:val="left" w:pos="22080"/>
+          <w:tab w:val="left" w:pos="23040"/>
+          <w:tab w:val="left" w:pos="24000"/>
+          <w:tab w:val="left" w:pos="24960"/>
+          <w:tab w:val="left" w:pos="25920"/>
+          <w:tab w:val="left" w:pos="26880"/>
+          <w:tab w:val="left" w:pos="27840"/>
+          <w:tab w:val="left" w:pos="28800"/>
+          <w:tab w:val="left" w:pos="29760"/>
+          <w:tab w:val="left" w:pos="30720"/>
+        </w:tabs>
+        <w:autoSpaceDE w:val="0"/>
+        <w:autoSpaceDN w:val="0"/>
+        <w:adjustRightInd w:val="0"/>
+        <w:spacing w:after="0" w:line="240" w:lineRule="auto"/>
+        <w:rPr>
+          <w:rFonts w:ascii="Consolas" w:hAnsi="Consolas" w:cs="Consolas"/>
+          <w:color w:val="000000"/>
+        </w:rPr>
+      </w:pPr>
+      <w:r>
+        <w:rPr>
+          <w:rFonts w:ascii="Consolas" w:hAnsi="Consolas" w:cs="Consolas"/>
+          <w:color w:val="000000"/>
+        </w:rPr>
+        <w:t>unique (shade, size)</w:t>
+      </w:r>
+    </w:p>
+    <w:p>
+      <w:pPr>
+        <w:tabs>
+          <w:tab w:val="left" w:pos="960"/>
+          <w:tab w:val="left" w:pos="1920"/>
+          <w:tab w:val="left" w:pos="2880"/>
+          <w:tab w:val="left" w:pos="3840"/>
+          <w:tab w:val="left" w:pos="4800"/>
+          <w:tab w:val="left" w:pos="5760"/>
+          <w:tab w:val="left" w:pos="6720"/>
+          <w:tab w:val="left" w:pos="7680"/>
+          <w:tab w:val="left" w:pos="8640"/>
+          <w:tab w:val="left" w:pos="9600"/>
+          <w:tab w:val="left" w:pos="10560"/>
+          <w:tab w:val="left" w:pos="11520"/>
+          <w:tab w:val="left" w:pos="12480"/>
+          <w:tab w:val="left" w:pos="13440"/>
+          <w:tab w:val="left" w:pos="14400"/>
+          <w:tab w:val="left" w:pos="15360"/>
+          <w:tab w:val="left" w:pos="16320"/>
+          <w:tab w:val="left" w:pos="17280"/>
+          <w:tab w:val="left" w:pos="18240"/>
+          <w:tab w:val="left" w:pos="19200"/>
+          <w:tab w:val="left" w:pos="20160"/>
+          <w:tab w:val="left" w:pos="21120"/>
+          <w:tab w:val="left" w:pos="22080"/>
+          <w:tab w:val="left" w:pos="23040"/>
+          <w:tab w:val="left" w:pos="24000"/>
+          <w:tab w:val="left" w:pos="24960"/>
+          <w:tab w:val="left" w:pos="25920"/>
+          <w:tab w:val="left" w:pos="26880"/>
+          <w:tab w:val="left" w:pos="27840"/>
+          <w:tab w:val="left" w:pos="28800"/>
+          <w:tab w:val="left" w:pos="29760"/>
+          <w:tab w:val="left" w:pos="30720"/>
+        </w:tabs>
+        <w:autoSpaceDE w:val="0"/>
+        <w:autoSpaceDN w:val="0"/>
+        <w:adjustRightInd w:val="0"/>
+        <w:spacing w:after="0" w:line="240" w:lineRule="auto"/>
+        <w:rPr>
+          <w:rFonts w:ascii="Consolas" w:hAnsi="Consolas" w:cs="Consolas"/>
+          <w:color w:val="000000"/>
+        </w:rPr>
+      </w:pPr>
+      <w:r>
+        <w:rPr>
+          <w:rFonts w:ascii="Consolas" w:hAnsi="Consolas" w:cs="Consolas"/>
+          <w:color w:val="000000"/>
+        </w:rPr>
+        <w:t>);</w:t>
+      </w:r>
+    </w:p>
+    <w:p>
+      <w:pPr>
+        <w:tabs>
+          <w:tab w:val="left" w:pos="960"/>
+          <w:tab w:val="left" w:pos="1920"/>
+          <w:tab w:val="left" w:pos="2880"/>
+          <w:tab w:val="left" w:pos="3840"/>
+          <w:tab w:val="left" w:pos="4800"/>
+          <w:tab w:val="left" w:pos="5760"/>
+          <w:tab w:val="left" w:pos="6720"/>
+          <w:tab w:val="left" w:pos="7680"/>
+          <w:tab w:val="left" w:pos="8640"/>
+          <w:tab w:val="left" w:pos="9600"/>
+          <w:tab w:val="left" w:pos="10560"/>
+          <w:tab w:val="left" w:pos="11520"/>
+          <w:tab w:val="left" w:pos="12480"/>
+          <w:tab w:val="left" w:pos="13440"/>
+          <w:tab w:val="left" w:pos="14400"/>
+          <w:tab w:val="left" w:pos="15360"/>
+          <w:tab w:val="left" w:pos="16320"/>
+          <w:tab w:val="left" w:pos="17280"/>
+          <w:tab w:val="left" w:pos="18240"/>
+          <w:tab w:val="left" w:pos="19200"/>
+          <w:tab w:val="left" w:pos="20160"/>
+          <w:tab w:val="left" w:pos="21120"/>
+          <w:tab w:val="left" w:pos="22080"/>
+          <w:tab w:val="left" w:pos="23040"/>
+          <w:tab w:val="left" w:pos="24000"/>
+          <w:tab w:val="left" w:pos="24960"/>
+          <w:tab w:val="left" w:pos="25920"/>
+          <w:tab w:val="left" w:pos="26880"/>
+          <w:tab w:val="left" w:pos="27840"/>
+          <w:tab w:val="left" w:pos="28800"/>
+          <w:tab w:val="left" w:pos="29760"/>
+          <w:tab w:val="left" w:pos="30720"/>
+        </w:tabs>
+        <w:autoSpaceDE w:val="0"/>
+        <w:autoSpaceDN w:val="0"/>
+        <w:adjustRightInd w:val="0"/>
+        <w:spacing w:after="0" w:line="240" w:lineRule="auto"/>
+        <w:rPr>
+          <w:rFonts w:ascii="Consolas" w:hAnsi="Consolas" w:cs="Consolas"/>
+          <w:color w:val="000000"/>
+        </w:rPr>
+      </w:pPr>
+    </w:p>
+    <w:p>
+      <w:pPr>
+        <w:tabs>
+          <w:tab w:val="left" w:pos="960"/>
+          <w:tab w:val="left" w:pos="1920"/>
+          <w:tab w:val="left" w:pos="2880"/>
+          <w:tab w:val="left" w:pos="3840"/>
+          <w:tab w:val="left" w:pos="4800"/>
+          <w:tab w:val="left" w:pos="5760"/>
+          <w:tab w:val="left" w:pos="6720"/>
+          <w:tab w:val="left" w:pos="7680"/>
+          <w:tab w:val="left" w:pos="8640"/>
+          <w:tab w:val="left" w:pos="9600"/>
+          <w:tab w:val="left" w:pos="10560"/>
+          <w:tab w:val="left" w:pos="11520"/>
+          <w:tab w:val="left" w:pos="12480"/>
+          <w:tab w:val="left" w:pos="13440"/>
+          <w:tab w:val="left" w:pos="14400"/>
+          <w:tab w:val="left" w:pos="15360"/>
+          <w:tab w:val="left" w:pos="16320"/>
+          <w:tab w:val="left" w:pos="17280"/>
+          <w:tab w:val="left" w:pos="18240"/>
+          <w:tab w:val="left" w:pos="19200"/>
+          <w:tab w:val="left" w:pos="20160"/>
+          <w:tab w:val="left" w:pos="21120"/>
+          <w:tab w:val="left" w:pos="22080"/>
+          <w:tab w:val="left" w:pos="23040"/>
+          <w:tab w:val="left" w:pos="24000"/>
+          <w:tab w:val="left" w:pos="24960"/>
+          <w:tab w:val="left" w:pos="25920"/>
+          <w:tab w:val="left" w:pos="26880"/>
+          <w:tab w:val="left" w:pos="27840"/>
+          <w:tab w:val="left" w:pos="28800"/>
+          <w:tab w:val="left" w:pos="29760"/>
+          <w:tab w:val="left" w:pos="30720"/>
+        </w:tabs>
+        <w:autoSpaceDE w:val="0"/>
+        <w:autoSpaceDN w:val="0"/>
+        <w:adjustRightInd w:val="0"/>
+        <w:spacing w:after="0" w:line="240" w:lineRule="auto"/>
+        <w:rPr>
+          <w:rFonts w:ascii="Consolas" w:hAnsi="Consolas" w:cs="Consolas"/>
+          <w:color w:val="000000"/>
+        </w:rPr>
+      </w:pPr>
+      <w:r>
+        <w:rPr>
+          <w:rFonts w:ascii="Consolas" w:hAnsi="Consolas" w:cs="Consolas"/>
+          <w:color w:val="000000"/>
+        </w:rPr>
+        <w:t>create table wall</w:t>
+      </w:r>
+    </w:p>
+    <w:p>
+      <w:pPr>
+        <w:tabs>
+          <w:tab w:val="left" w:pos="960"/>
+          <w:tab w:val="left" w:pos="1920"/>
+          <w:tab w:val="left" w:pos="2880"/>
+          <w:tab w:val="left" w:pos="3840"/>
+          <w:tab w:val="left" w:pos="4800"/>
+          <w:tab w:val="left" w:pos="5760"/>
+          <w:tab w:val="left" w:pos="6720"/>
+          <w:tab w:val="left" w:pos="7680"/>
+          <w:tab w:val="left" w:pos="8640"/>
+          <w:tab w:val="left" w:pos="9600"/>
+          <w:tab w:val="left" w:pos="10560"/>
+          <w:tab w:val="left" w:pos="11520"/>
+          <w:tab w:val="left" w:pos="12480"/>
+          <w:tab w:val="left" w:pos="13440"/>
+          <w:tab w:val="left" w:pos="14400"/>
+          <w:tab w:val="left" w:pos="15360"/>
+          <w:tab w:val="left" w:pos="16320"/>
+          <w:tab w:val="left" w:pos="17280"/>
+          <w:tab w:val="left" w:pos="18240"/>
+          <w:tab w:val="left" w:pos="19200"/>
+          <w:tab w:val="left" w:pos="20160"/>
+          <w:tab w:val="left" w:pos="21120"/>
+          <w:tab w:val="left" w:pos="22080"/>
+          <w:tab w:val="left" w:pos="23040"/>
+          <w:tab w:val="left" w:pos="24000"/>
+          <w:tab w:val="left" w:pos="24960"/>
+          <w:tab w:val="left" w:pos="25920"/>
+          <w:tab w:val="left" w:pos="26880"/>
+          <w:tab w:val="left" w:pos="27840"/>
+          <w:tab w:val="left" w:pos="28800"/>
+          <w:tab w:val="left" w:pos="29760"/>
+          <w:tab w:val="left" w:pos="30720"/>
+        </w:tabs>
+        <w:autoSpaceDE w:val="0"/>
+        <w:autoSpaceDN w:val="0"/>
+        <w:adjustRightInd w:val="0"/>
+        <w:spacing w:after="0" w:line="240" w:lineRule="auto"/>
+        <w:rPr>
+          <w:rFonts w:ascii="Consolas" w:hAnsi="Consolas" w:cs="Consolas"/>
+          <w:color w:val="000000"/>
+        </w:rPr>
+      </w:pPr>
+      <w:r>
+        <w:rPr>
+          <w:rFonts w:ascii="Consolas" w:hAnsi="Consolas" w:cs="Consolas"/>
+          <w:color w:val="000000"/>
+        </w:rPr>
+        <w:t>(</w:t>
+      </w:r>
+    </w:p>
+    <w:p>
+      <w:pPr>
+        <w:tabs>
+          <w:tab w:val="left" w:pos="960"/>
+          <w:tab w:val="left" w:pos="1920"/>
+          <w:tab w:val="left" w:pos="2880"/>
+          <w:tab w:val="left" w:pos="3840"/>
+          <w:tab w:val="left" w:pos="4800"/>
+          <w:tab w:val="left" w:pos="5760"/>
+          <w:tab w:val="left" w:pos="6720"/>
+          <w:tab w:val="left" w:pos="7680"/>
+          <w:tab w:val="left" w:pos="8640"/>
+          <w:tab w:val="left" w:pos="9600"/>
+          <w:tab w:val="left" w:pos="10560"/>
+          <w:tab w:val="left" w:pos="11520"/>
+          <w:tab w:val="left" w:pos="12480"/>
+          <w:tab w:val="left" w:pos="13440"/>
+          <w:tab w:val="left" w:pos="14400"/>
+          <w:tab w:val="left" w:pos="15360"/>
+          <w:tab w:val="left" w:pos="16320"/>
+          <w:tab w:val="left" w:pos="17280"/>
+          <w:tab w:val="left" w:pos="18240"/>
+          <w:tab w:val="left" w:pos="19200"/>
+          <w:tab w:val="left" w:pos="20160"/>
+          <w:tab w:val="left" w:pos="21120"/>
+          <w:tab w:val="left" w:pos="22080"/>
+          <w:tab w:val="left" w:pos="23040"/>
+          <w:tab w:val="left" w:pos="24000"/>
+          <w:tab w:val="left" w:pos="24960"/>
+          <w:tab w:val="left" w:pos="25920"/>
+          <w:tab w:val="left" w:pos="26880"/>
+          <w:tab w:val="left" w:pos="27840"/>
+          <w:tab w:val="left" w:pos="28800"/>
+          <w:tab w:val="left" w:pos="29760"/>
+          <w:tab w:val="left" w:pos="30720"/>
+        </w:tabs>
+        <w:autoSpaceDE w:val="0"/>
+        <w:autoSpaceDN w:val="0"/>
+        <w:adjustRightInd w:val="0"/>
+        <w:spacing w:after="0" w:line="240" w:lineRule="auto"/>
+        <w:rPr>
+          <w:rFonts w:ascii="Consolas" w:hAnsi="Consolas" w:cs="Consolas"/>
+          <w:color w:val="000000"/>
+        </w:rPr>
+      </w:pPr>
+      <w:proofErr w:type="spellStart"/>
+      <w:r>
+        <w:rPr>
+          <w:rFonts w:ascii="Consolas" w:hAnsi="Consolas" w:cs="Consolas"/>
+          <w:color w:val="000000"/>
+        </w:rPr>
+        <w:t>id_wall</w:t>
+      </w:r>
+      <w:proofErr w:type="spellEnd"/>
+      <w:r>
+        <w:rPr>
+          <w:rFonts w:ascii="Consolas" w:hAnsi="Consolas" w:cs="Consolas"/>
+          <w:color w:val="000000"/>
+        </w:rPr>
+        <w:t xml:space="preserve"> serial primary key,</w:t>
+      </w:r>
+    </w:p>
+    <w:p>
+      <w:pPr>
+        <w:tabs>
+          <w:tab w:val="left" w:pos="960"/>
+          <w:tab w:val="left" w:pos="1920"/>
+          <w:tab w:val="left" w:pos="2880"/>
+          <w:tab w:val="left" w:pos="3840"/>
+          <w:tab w:val="left" w:pos="4800"/>
+          <w:tab w:val="left" w:pos="5760"/>
+          <w:tab w:val="left" w:pos="6720"/>
+          <w:tab w:val="left" w:pos="7680"/>
+          <w:tab w:val="left" w:pos="8640"/>
+          <w:tab w:val="left" w:pos="9600"/>
+          <w:tab w:val="left" w:pos="10560"/>
+          <w:tab w:val="left" w:pos="11520"/>
+          <w:tab w:val="left" w:pos="12480"/>
+          <w:tab w:val="left" w:pos="13440"/>
+          <w:tab w:val="left" w:pos="14400"/>
+          <w:tab w:val="left" w:pos="15360"/>
+          <w:tab w:val="left" w:pos="16320"/>
+          <w:tab w:val="left" w:pos="17280"/>
+          <w:tab w:val="left" w:pos="18240"/>
+          <w:tab w:val="left" w:pos="19200"/>
+          <w:tab w:val="left" w:pos="20160"/>
+          <w:tab w:val="left" w:pos="21120"/>
+          <w:tab w:val="left" w:pos="22080"/>
+          <w:tab w:val="left" w:pos="23040"/>
+          <w:tab w:val="left" w:pos="24000"/>
+          <w:tab w:val="left" w:pos="24960"/>
+          <w:tab w:val="left" w:pos="25920"/>
+          <w:tab w:val="left" w:pos="26880"/>
+          <w:tab w:val="left" w:pos="27840"/>
+          <w:tab w:val="left" w:pos="28800"/>
+          <w:tab w:val="left" w:pos="29760"/>
+          <w:tab w:val="left" w:pos="30720"/>
+        </w:tabs>
+        <w:autoSpaceDE w:val="0"/>
+        <w:autoSpaceDN w:val="0"/>
+        <w:adjustRightInd w:val="0"/>
+        <w:spacing w:after="0" w:line="240" w:lineRule="auto"/>
+        <w:rPr>
+          <w:rFonts w:ascii="Consolas" w:hAnsi="Consolas" w:cs="Consolas"/>
+          <w:color w:val="000000"/>
+        </w:rPr>
+      </w:pPr>
+      <w:r>
+        <w:rPr>
+          <w:rFonts w:ascii="Consolas" w:hAnsi="Consolas" w:cs="Consolas"/>
+          <w:color w:val="000000"/>
+        </w:rPr>
+        <w:t>color varchar(255),</w:t>
+      </w:r>
+    </w:p>
+    <w:p>
+      <w:pPr>
+        <w:tabs>
+          <w:tab w:val="left" w:pos="960"/>
+          <w:tab w:val="left" w:pos="1920"/>
+          <w:tab w:val="left" w:pos="2880"/>
+          <w:tab w:val="left" w:pos="3840"/>
+          <w:tab w:val="left" w:pos="4800"/>
+          <w:tab w:val="left" w:pos="5760"/>
+          <w:tab w:val="left" w:pos="6720"/>
+          <w:tab w:val="left" w:pos="7680"/>
+          <w:tab w:val="left" w:pos="8640"/>
+          <w:tab w:val="left" w:pos="9600"/>
+          <w:tab w:val="left" w:pos="10560"/>
+          <w:tab w:val="left" w:pos="11520"/>
+          <w:tab w:val="left" w:pos="12480"/>
+          <w:tab w:val="left" w:pos="13440"/>
+          <w:tab w:val="left" w:pos="14400"/>
+          <w:tab w:val="left" w:pos="15360"/>
+          <w:tab w:val="left" w:pos="16320"/>
+          <w:tab w:val="left" w:pos="17280"/>
+          <w:tab w:val="left" w:pos="18240"/>
+          <w:tab w:val="left" w:pos="19200"/>
+          <w:tab w:val="left" w:pos="20160"/>
+          <w:tab w:val="left" w:pos="21120"/>
+          <w:tab w:val="left" w:pos="22080"/>
+          <w:tab w:val="left" w:pos="23040"/>
+          <w:tab w:val="left" w:pos="24000"/>
+          <w:tab w:val="left" w:pos="24960"/>
+          <w:tab w:val="left" w:pos="25920"/>
+          <w:tab w:val="left" w:pos="26880"/>
+          <w:tab w:val="left" w:pos="27840"/>
+          <w:tab w:val="left" w:pos="28800"/>
+          <w:tab w:val="left" w:pos="29760"/>
+          <w:tab w:val="left" w:pos="30720"/>
+        </w:tabs>
+        <w:autoSpaceDE w:val="0"/>
+        <w:autoSpaceDN w:val="0"/>
+        <w:adjustRightInd w:val="0"/>
+        <w:spacing w:after="0" w:line="240" w:lineRule="auto"/>
+        <w:rPr>
+          <w:rFonts w:ascii="Consolas" w:hAnsi="Consolas" w:cs="Consolas"/>
+          <w:color w:val="000000"/>
+        </w:rPr>
+      </w:pPr>
+      <w:r>
+        <w:rPr>
+          <w:rFonts w:ascii="Consolas" w:hAnsi="Consolas" w:cs="Consolas"/>
+          <w:color w:val="000000"/>
+        </w:rPr>
+        <w:t xml:space="preserve">size </w:t>
+      </w:r>
+      <w:proofErr w:type="spellStart"/>
+      <w:r>
+        <w:rPr>
+          <w:rFonts w:ascii="Consolas" w:hAnsi="Consolas" w:cs="Consolas"/>
+          <w:color w:val="000000"/>
+        </w:rPr>
+        <w:t>bigint</w:t>
+      </w:r>
+      <w:proofErr w:type="spellEnd"/>
+      <w:r>
+        <w:rPr>
+          <w:rFonts w:ascii="Consolas" w:hAnsi="Consolas" w:cs="Consolas"/>
+          <w:color w:val="000000"/>
+        </w:rPr>
+        <w:t xml:space="preserve"> not null,</w:t>
+      </w:r>
+    </w:p>
+    <w:p>
+      <w:pPr>
+        <w:tabs>
+          <w:tab w:val="left" w:pos="960"/>
+          <w:tab w:val="left" w:pos="1920"/>
+          <w:tab w:val="left" w:pos="2880"/>
+          <w:tab w:val="left" w:pos="3840"/>
+          <w:tab w:val="left" w:pos="4800"/>
+          <w:tab w:val="left" w:pos="5760"/>
+          <w:tab w:val="left" w:pos="6720"/>
+          <w:tab w:val="left" w:pos="7680"/>
+          <w:tab w:val="left" w:pos="8640"/>
+          <w:tab w:val="left" w:pos="9600"/>
+          <w:tab w:val="left" w:pos="10560"/>
+          <w:tab w:val="left" w:pos="11520"/>
+          <w:tab w:val="left" w:pos="12480"/>
+          <w:tab w:val="left" w:pos="13440"/>
+          <w:tab w:val="left" w:pos="14400"/>
+          <w:tab w:val="left" w:pos="15360"/>
+          <w:tab w:val="left" w:pos="16320"/>
+          <w:tab w:val="left" w:pos="17280"/>
+          <w:tab w:val="left" w:pos="18240"/>
+          <w:tab w:val="left" w:pos="19200"/>
+          <w:tab w:val="left" w:pos="20160"/>
+          <w:tab w:val="left" w:pos="21120"/>
+          <w:tab w:val="left" w:pos="22080"/>
+          <w:tab w:val="left" w:pos="23040"/>
+          <w:tab w:val="left" w:pos="24000"/>
+          <w:tab w:val="left" w:pos="24960"/>
+          <w:tab w:val="left" w:pos="25920"/>
+          <w:tab w:val="left" w:pos="26880"/>
+          <w:tab w:val="left" w:pos="27840"/>
+          <w:tab w:val="left" w:pos="28800"/>
+          <w:tab w:val="left" w:pos="29760"/>
+          <w:tab w:val="left" w:pos="30720"/>
+        </w:tabs>
+        <w:autoSpaceDE w:val="0"/>
+        <w:autoSpaceDN w:val="0"/>
+        <w:adjustRightInd w:val="0"/>
+        <w:spacing w:after="0" w:line="240" w:lineRule="auto"/>
+        <w:rPr>
+          <w:rFonts w:ascii="Consolas" w:hAnsi="Consolas" w:cs="Consolas"/>
+          <w:color w:val="000000"/>
+        </w:rPr>
+      </w:pPr>
+      <w:r>
+        <w:rPr>
+          <w:rFonts w:ascii="Consolas" w:hAnsi="Consolas" w:cs="Consolas"/>
+          <w:color w:val="000000"/>
+        </w:rPr>
+        <w:t>unique (size, color)</w:t>
+      </w:r>
+    </w:p>
+    <w:p>
+      <w:pPr>
+        <w:tabs>
+          <w:tab w:val="left" w:pos="960"/>
+          <w:tab w:val="left" w:pos="1920"/>
+          <w:tab w:val="left" w:pos="2880"/>
+          <w:tab w:val="left" w:pos="3840"/>
+          <w:tab w:val="left" w:pos="4800"/>
+          <w:tab w:val="left" w:pos="5760"/>
+          <w:tab w:val="left" w:pos="6720"/>
+          <w:tab w:val="left" w:pos="7680"/>
+          <w:tab w:val="left" w:pos="8640"/>
+          <w:tab w:val="left" w:pos="9600"/>
+          <w:tab w:val="left" w:pos="10560"/>
+          <w:tab w:val="left" w:pos="11520"/>
+          <w:tab w:val="left" w:pos="12480"/>
+          <w:tab w:val="left" w:pos="13440"/>
+          <w:tab w:val="left" w:pos="14400"/>
+          <w:tab w:val="left" w:pos="15360"/>
+          <w:tab w:val="left" w:pos="16320"/>
+          <w:tab w:val="left" w:pos="17280"/>
+          <w:tab w:val="left" w:pos="18240"/>
+          <w:tab w:val="left" w:pos="19200"/>
+          <w:tab w:val="left" w:pos="20160"/>
+          <w:tab w:val="left" w:pos="21120"/>
+          <w:tab w:val="left" w:pos="22080"/>
+          <w:tab w:val="left" w:pos="23040"/>
+          <w:tab w:val="left" w:pos="24000"/>
+          <w:tab w:val="left" w:pos="24960"/>
+          <w:tab w:val="left" w:pos="25920"/>
+          <w:tab w:val="left" w:pos="26880"/>
+          <w:tab w:val="left" w:pos="27840"/>
+          <w:tab w:val="left" w:pos="28800"/>
+          <w:tab w:val="left" w:pos="29760"/>
+          <w:tab w:val="left" w:pos="30720"/>
+        </w:tabs>
+        <w:autoSpaceDE w:val="0"/>
+        <w:autoSpaceDN w:val="0"/>
+        <w:adjustRightInd w:val="0"/>
+        <w:spacing w:after="0" w:line="240" w:lineRule="auto"/>
+        <w:rPr>
+          <w:rFonts w:ascii="Consolas" w:hAnsi="Consolas" w:cs="Consolas"/>
+          <w:color w:val="000000"/>
+        </w:rPr>
+      </w:pPr>
+      <w:r>
+        <w:rPr>
+          <w:rFonts w:ascii="Consolas" w:hAnsi="Consolas" w:cs="Consolas"/>
+          <w:color w:val="000000"/>
+        </w:rPr>
+        <w:t>);</w:t>
+      </w:r>
+    </w:p>
+    <w:p>
+      <w:pPr>
+        <w:tabs>
+          <w:tab w:val="left" w:pos="960"/>
+          <w:tab w:val="left" w:pos="1920"/>
+          <w:tab w:val="left" w:pos="2880"/>
+          <w:tab w:val="left" w:pos="3840"/>
+          <w:tab w:val="left" w:pos="4800"/>
+          <w:tab w:val="left" w:pos="5760"/>
+          <w:tab w:val="left" w:pos="6720"/>
+          <w:tab w:val="left" w:pos="7680"/>
+          <w:tab w:val="left" w:pos="8640"/>
+          <w:tab w:val="left" w:pos="9600"/>
+          <w:tab w:val="left" w:pos="10560"/>
+          <w:tab w:val="left" w:pos="11520"/>
+          <w:tab w:val="left" w:pos="12480"/>
+          <w:tab w:val="left" w:pos="13440"/>
+          <w:tab w:val="left" w:pos="14400"/>
+          <w:tab w:val="left" w:pos="15360"/>
+          <w:tab w:val="left" w:pos="16320"/>
+          <w:tab w:val="left" w:pos="17280"/>
+          <w:tab w:val="left" w:pos="18240"/>
+          <w:tab w:val="left" w:pos="19200"/>
+          <w:tab w:val="left" w:pos="20160"/>
+          <w:tab w:val="left" w:pos="21120"/>
+          <w:tab w:val="left" w:pos="22080"/>
+          <w:tab w:val="left" w:pos="23040"/>
+          <w:tab w:val="left" w:pos="24000"/>
+          <w:tab w:val="left" w:pos="24960"/>
+          <w:tab w:val="left" w:pos="25920"/>
+          <w:tab w:val="left" w:pos="26880"/>
+          <w:tab w:val="left" w:pos="27840"/>
+          <w:tab w:val="left" w:pos="28800"/>
+          <w:tab w:val="left" w:pos="29760"/>
+          <w:tab w:val="left" w:pos="30720"/>
+        </w:tabs>
+        <w:autoSpaceDE w:val="0"/>
+        <w:autoSpaceDN w:val="0"/>
+        <w:adjustRightInd w:val="0"/>
+        <w:spacing w:after="0" w:line="240" w:lineRule="auto"/>
+        <w:rPr>
+          <w:rFonts w:ascii="Consolas" w:hAnsi="Consolas" w:cs="Consolas"/>
+          <w:color w:val="000000"/>
+        </w:rPr>
+      </w:pPr>
+    </w:p>
+    <w:p>
+      <w:pPr>
+        <w:tabs>
+          <w:tab w:val="left" w:pos="960"/>
+          <w:tab w:val="left" w:pos="1920"/>
+          <w:tab w:val="left" w:pos="2880"/>
+          <w:tab w:val="left" w:pos="3840"/>
+          <w:tab w:val="left" w:pos="4800"/>
+          <w:tab w:val="left" w:pos="5760"/>
+          <w:tab w:val="left" w:pos="6720"/>
+          <w:tab w:val="left" w:pos="7680"/>
+          <w:tab w:val="left" w:pos="8640"/>
+          <w:tab w:val="left" w:pos="9600"/>
+          <w:tab w:val="left" w:pos="10560"/>
+          <w:tab w:val="left" w:pos="11520"/>
+          <w:tab w:val="left" w:pos="12480"/>
+          <w:tab w:val="left" w:pos="13440"/>
+          <w:tab w:val="left" w:pos="14400"/>
+          <w:tab w:val="left" w:pos="15360"/>
+          <w:tab w:val="left" w:pos="16320"/>
+          <w:tab w:val="left" w:pos="17280"/>
+          <w:tab w:val="left" w:pos="18240"/>
+          <w:tab w:val="left" w:pos="19200"/>
+          <w:tab w:val="left" w:pos="20160"/>
+          <w:tab w:val="left" w:pos="21120"/>
+          <w:tab w:val="left" w:pos="22080"/>
+          <w:tab w:val="left" w:pos="23040"/>
+          <w:tab w:val="left" w:pos="24000"/>
+          <w:tab w:val="left" w:pos="24960"/>
+          <w:tab w:val="left" w:pos="25920"/>
+          <w:tab w:val="left" w:pos="26880"/>
+          <w:tab w:val="left" w:pos="27840"/>
+          <w:tab w:val="left" w:pos="28800"/>
+          <w:tab w:val="left" w:pos="29760"/>
+          <w:tab w:val="left" w:pos="30720"/>
+        </w:tabs>
+        <w:autoSpaceDE w:val="0"/>
+        <w:autoSpaceDN w:val="0"/>
+        <w:adjustRightInd w:val="0"/>
+        <w:spacing w:after="0" w:line="240" w:lineRule="auto"/>
+        <w:rPr>
+          <w:rFonts w:ascii="Consolas" w:hAnsi="Consolas" w:cs="Consolas"/>
+          <w:color w:val="000000"/>
+        </w:rPr>
+      </w:pPr>
+      <w:r>
+        <w:rPr>
+          <w:rFonts w:ascii="Consolas" w:hAnsi="Consolas" w:cs="Consolas"/>
+          <w:color w:val="000000"/>
+        </w:rPr>
+        <w:t>create table gap</w:t>
+      </w:r>
+    </w:p>
+    <w:p>
+      <w:pPr>
+        <w:tabs>
+          <w:tab w:val="left" w:pos="960"/>
+          <w:tab w:val="left" w:pos="1920"/>
+          <w:tab w:val="left" w:pos="2880"/>
+          <w:tab w:val="left" w:pos="3840"/>
+          <w:tab w:val="left" w:pos="4800"/>
+          <w:tab w:val="left" w:pos="5760"/>
+          <w:tab w:val="left" w:pos="6720"/>
+          <w:tab w:val="left" w:pos="7680"/>
+          <w:tab w:val="left" w:pos="8640"/>
+          <w:tab w:val="left" w:pos="9600"/>
+          <w:tab w:val="left" w:pos="10560"/>
+          <w:tab w:val="left" w:pos="11520"/>
+          <w:tab w:val="left" w:pos="12480"/>
+          <w:tab w:val="left" w:pos="13440"/>
+          <w:tab w:val="left" w:pos="14400"/>
+          <w:tab w:val="left" w:pos="15360"/>
+          <w:tab w:val="left" w:pos="16320"/>
+          <w:tab w:val="left" w:pos="17280"/>
+          <w:tab w:val="left" w:pos="18240"/>
+          <w:tab w:val="left" w:pos="19200"/>
+          <w:tab w:val="left" w:pos="20160"/>
+          <w:tab w:val="left" w:pos="21120"/>
+          <w:tab w:val="left" w:pos="22080"/>
+          <w:tab w:val="left" w:pos="23040"/>
+          <w:tab w:val="left" w:pos="24000"/>
+          <w:tab w:val="left" w:pos="24960"/>
+          <w:tab w:val="left" w:pos="25920"/>
+          <w:tab w:val="left" w:pos="26880"/>
+          <w:tab w:val="left" w:pos="27840"/>
+          <w:tab w:val="left" w:pos="28800"/>
+          <w:tab w:val="left" w:pos="29760"/>
+          <w:tab w:val="left" w:pos="30720"/>
+        </w:tabs>
+        <w:autoSpaceDE w:val="0"/>
+        <w:autoSpaceDN w:val="0"/>
+        <w:adjustRightInd w:val="0"/>
+        <w:spacing w:after="0" w:line="240" w:lineRule="auto"/>
+        <w:rPr>
+          <w:rFonts w:ascii="Consolas" w:hAnsi="Consolas" w:cs="Consolas"/>
+          <w:color w:val="000000"/>
+        </w:rPr>
+      </w:pPr>
+      <w:r>
+        <w:rPr>
+          <w:rFonts w:ascii="Consolas" w:hAnsi="Consolas" w:cs="Consolas"/>
+          <w:color w:val="000000"/>
+        </w:rPr>
+        <w:t>(</w:t>
+      </w:r>
+    </w:p>
+    <w:p>
+      <w:pPr>
+        <w:tabs>
+          <w:tab w:val="left" w:pos="960"/>
+          <w:tab w:val="left" w:pos="1920"/>
+          <w:tab w:val="left" w:pos="2880"/>
+          <w:tab w:val="left" w:pos="3840"/>
+          <w:tab w:val="left" w:pos="4800"/>
+          <w:tab w:val="left" w:pos="5760"/>
+          <w:tab w:val="left" w:pos="6720"/>
+          <w:tab w:val="left" w:pos="7680"/>
+          <w:tab w:val="left" w:pos="8640"/>
+          <w:tab w:val="left" w:pos="9600"/>
+          <w:tab w:val="left" w:pos="10560"/>
+          <w:tab w:val="left" w:pos="11520"/>
+          <w:tab w:val="left" w:pos="12480"/>
+          <w:tab w:val="left" w:pos="13440"/>
+          <w:tab w:val="left" w:pos="14400"/>
+          <w:tab w:val="left" w:pos="15360"/>
+          <w:tab w:val="left" w:pos="16320"/>
+          <w:tab w:val="left" w:pos="17280"/>
+          <w:tab w:val="left" w:pos="18240"/>
+          <w:tab w:val="left" w:pos="19200"/>
+          <w:tab w:val="left" w:pos="20160"/>
+          <w:tab w:val="left" w:pos="21120"/>
+          <w:tab w:val="left" w:pos="22080"/>
+          <w:tab w:val="left" w:pos="23040"/>
+          <w:tab w:val="left" w:pos="24000"/>
+          <w:tab w:val="left" w:pos="24960"/>
+          <w:tab w:val="left" w:pos="25920"/>
+          <w:tab w:val="left" w:pos="26880"/>
+          <w:tab w:val="left" w:pos="27840"/>
+          <w:tab w:val="left" w:pos="28800"/>
+          <w:tab w:val="left" w:pos="29760"/>
+          <w:tab w:val="left" w:pos="30720"/>
+        </w:tabs>
+        <w:autoSpaceDE w:val="0"/>
+        <w:autoSpaceDN w:val="0"/>
+        <w:adjustRightInd w:val="0"/>
+        <w:spacing w:after="0" w:line="240" w:lineRule="auto"/>
+        <w:rPr>
+          <w:rFonts w:ascii="Consolas" w:hAnsi="Consolas" w:cs="Consolas"/>
+          <w:color w:val="000000"/>
+        </w:rPr>
+      </w:pPr>
+      <w:proofErr w:type="spellStart"/>
+      <w:r>
+        <w:rPr>
+          <w:rFonts w:ascii="Consolas" w:hAnsi="Consolas" w:cs="Consolas"/>
+          <w:color w:val="000000"/>
+        </w:rPr>
+        <w:t>id_gap</w:t>
+      </w:r>
+      <w:proofErr w:type="spellEnd"/>
+      <w:r>
+        <w:rPr>
+          <w:rFonts w:ascii="Consolas" w:hAnsi="Consolas" w:cs="Consolas"/>
+          <w:color w:val="000000"/>
+        </w:rPr>
+        <w:t xml:space="preserve"> serial primary key,</w:t>
+      </w:r>
+    </w:p>
+    <w:p>
+      <w:pPr>
+        <w:tabs>
+          <w:tab w:val="left" w:pos="960"/>
+          <w:tab w:val="left" w:pos="1920"/>
+          <w:tab w:val="left" w:pos="2880"/>
+          <w:tab w:val="left" w:pos="3840"/>
+          <w:tab w:val="left" w:pos="4800"/>
+          <w:tab w:val="left" w:pos="5760"/>
+          <w:tab w:val="left" w:pos="6720"/>
+          <w:tab w:val="left" w:pos="7680"/>
+          <w:tab w:val="left" w:pos="8640"/>
+          <w:tab w:val="left" w:pos="9600"/>
+          <w:tab w:val="left" w:pos="10560"/>
+          <w:tab w:val="left" w:pos="11520"/>
+          <w:tab w:val="left" w:pos="12480"/>
+          <w:tab w:val="left" w:pos="13440"/>
+          <w:tab w:val="left" w:pos="14400"/>
+          <w:tab w:val="left" w:pos="15360"/>
+          <w:tab w:val="left" w:pos="16320"/>
+          <w:tab w:val="left" w:pos="17280"/>
+          <w:tab w:val="left" w:pos="18240"/>
+          <w:tab w:val="left" w:pos="19200"/>
+          <w:tab w:val="left" w:pos="20160"/>
+          <w:tab w:val="left" w:pos="21120"/>
+          <w:tab w:val="left" w:pos="22080"/>
+          <w:tab w:val="left" w:pos="23040"/>
+          <w:tab w:val="left" w:pos="24000"/>
+          <w:tab w:val="left" w:pos="24960"/>
+          <w:tab w:val="left" w:pos="25920"/>
+          <w:tab w:val="left" w:pos="26880"/>
+          <w:tab w:val="left" w:pos="27840"/>
+          <w:tab w:val="left" w:pos="28800"/>
+          <w:tab w:val="left" w:pos="29760"/>
+          <w:tab w:val="left" w:pos="30720"/>
+        </w:tabs>
+        <w:autoSpaceDE w:val="0"/>
+        <w:autoSpaceDN w:val="0"/>
+        <w:adjustRightInd w:val="0"/>
+        <w:spacing w:after="0" w:line="240" w:lineRule="auto"/>
+        <w:rPr>
+          <w:rFonts w:ascii="Consolas" w:hAnsi="Consolas" w:cs="Consolas"/>
+          <w:color w:val="000000"/>
+        </w:rPr>
+      </w:pPr>
+      <w:proofErr w:type="spellStart"/>
+      <w:r>
+        <w:rPr>
+          <w:rFonts w:ascii="Consolas" w:hAnsi="Consolas" w:cs="Consolas"/>
+          <w:color w:val="000000"/>
+        </w:rPr>
+        <w:t>critical_status</w:t>
+      </w:r>
+      <w:proofErr w:type="spellEnd"/>
+      <w:r>
+        <w:rPr>
+          <w:rFonts w:ascii="Consolas" w:hAnsi="Consolas" w:cs="Consolas"/>
+          <w:color w:val="000000"/>
+        </w:rPr>
+        <w:t xml:space="preserve"> varchar(255) default 'Not defined' check(</w:t>
+      </w:r>
+      <w:proofErr w:type="spellStart"/>
+      <w:r>
+        <w:rPr>
+          <w:rFonts w:ascii="Consolas" w:hAnsi="Consolas" w:cs="Consolas"/>
+          <w:color w:val="000000"/>
+        </w:rPr>
+        <w:t>critical_status</w:t>
+      </w:r>
+      <w:proofErr w:type="spellEnd"/>
+      <w:r>
+        <w:rPr>
+          <w:rFonts w:ascii="Consolas" w:hAnsi="Consolas" w:cs="Consolas"/>
+          <w:color w:val="000000"/>
+        </w:rPr>
+        <w:t xml:space="preserve"> = 'True' OR </w:t>
+      </w:r>
+      <w:proofErr w:type="spellStart"/>
+      <w:r>
+        <w:rPr>
+          <w:rFonts w:ascii="Consolas" w:hAnsi="Consolas" w:cs="Consolas"/>
+          <w:color w:val="000000"/>
+        </w:rPr>
+        <w:t>critical_status</w:t>
+      </w:r>
+      <w:proofErr w:type="spellEnd"/>
+      <w:r>
+        <w:rPr>
+          <w:rFonts w:ascii="Consolas" w:hAnsi="Consolas" w:cs="Consolas"/>
+          <w:color w:val="000000"/>
+        </w:rPr>
+        <w:t xml:space="preserve"> = 'False' OR </w:t>
+      </w:r>
+      <w:proofErr w:type="spellStart"/>
+      <w:r>
+        <w:rPr>
+          <w:rFonts w:ascii="Consolas" w:hAnsi="Consolas" w:cs="Consolas"/>
+          <w:color w:val="000000"/>
+        </w:rPr>
+        <w:t>critical_status</w:t>
+      </w:r>
+      <w:proofErr w:type="spellEnd"/>
+      <w:r>
+        <w:rPr>
+          <w:rFonts w:ascii="Consolas" w:hAnsi="Consolas" w:cs="Consolas"/>
+          <w:color w:val="000000"/>
+        </w:rPr>
+        <w:t xml:space="preserve"> = 'Not defined'),</w:t>
+      </w:r>
+    </w:p>
+    <w:p>
+      <w:pPr>
+        <w:tabs>
+          <w:tab w:val="left" w:pos="960"/>
+          <w:tab w:val="left" w:pos="1920"/>
+          <w:tab w:val="left" w:pos="2880"/>
+          <w:tab w:val="left" w:pos="3840"/>
+          <w:tab w:val="left" w:pos="4800"/>
+          <w:tab w:val="left" w:pos="5760"/>
+          <w:tab w:val="left" w:pos="6720"/>
+          <w:tab w:val="left" w:pos="7680"/>
+          <w:tab w:val="left" w:pos="8640"/>
+          <w:tab w:val="left" w:pos="9600"/>
+          <w:tab w:val="left" w:pos="10560"/>
+          <w:tab w:val="left" w:pos="11520"/>
+          <w:tab w:val="left" w:pos="12480"/>
+          <w:tab w:val="left" w:pos="13440"/>
+          <w:tab w:val="left" w:pos="14400"/>
+          <w:tab w:val="left" w:pos="15360"/>
+          <w:tab w:val="left" w:pos="16320"/>
+          <w:tab w:val="left" w:pos="17280"/>
+          <w:tab w:val="left" w:pos="18240"/>
+          <w:tab w:val="left" w:pos="19200"/>
+          <w:tab w:val="left" w:pos="20160"/>
+          <w:tab w:val="left" w:pos="21120"/>
+          <w:tab w:val="left" w:pos="22080"/>
+          <w:tab w:val="left" w:pos="23040"/>
+          <w:tab w:val="left" w:pos="24000"/>
+          <w:tab w:val="left" w:pos="24960"/>
+          <w:tab w:val="left" w:pos="25920"/>
+          <w:tab w:val="left" w:pos="26880"/>
+          <w:tab w:val="left" w:pos="27840"/>
+          <w:tab w:val="left" w:pos="28800"/>
+          <w:tab w:val="left" w:pos="29760"/>
+          <w:tab w:val="left" w:pos="30720"/>
+        </w:tabs>
+        <w:autoSpaceDE w:val="0"/>
+        <w:autoSpaceDN w:val="0"/>
+        <w:adjustRightInd w:val="0"/>
+        <w:spacing w:after="0" w:line="240" w:lineRule="auto"/>
+        <w:rPr>
+          <w:rFonts w:ascii="Consolas" w:hAnsi="Consolas" w:cs="Consolas"/>
+          <w:color w:val="000000"/>
+        </w:rPr>
+      </w:pPr>
+      <w:proofErr w:type="spellStart"/>
+      <w:r>
+        <w:rPr>
+          <w:rFonts w:ascii="Consolas" w:hAnsi="Consolas" w:cs="Consolas"/>
+          <w:color w:val="000000"/>
+        </w:rPr>
+        <w:t>id_hair</w:t>
+      </w:r>
+      <w:proofErr w:type="spellEnd"/>
+      <w:r>
+        <w:rPr>
+          <w:rFonts w:ascii="Consolas" w:hAnsi="Consolas" w:cs="Consolas"/>
+          <w:color w:val="000000"/>
+        </w:rPr>
+        <w:t xml:space="preserve"> </w:t>
+      </w:r>
+      <w:proofErr w:type="spellStart"/>
+      <w:r>
+        <w:rPr>
+          <w:rFonts w:ascii="Consolas" w:hAnsi="Consolas" w:cs="Consolas"/>
+          <w:color w:val="000000"/>
+        </w:rPr>
+        <w:t>bigint</w:t>
+      </w:r>
+      <w:proofErr w:type="spellEnd"/>
+      <w:r>
+        <w:rPr>
+          <w:rFonts w:ascii="Consolas" w:hAnsi="Consolas" w:cs="Consolas"/>
+          <w:color w:val="000000"/>
+        </w:rPr>
+        <w:t xml:space="preserve"> references hair (</w:t>
+      </w:r>
+      <w:proofErr w:type="spellStart"/>
+      <w:r>
+        <w:rPr>
+          <w:rFonts w:ascii="Consolas" w:hAnsi="Consolas" w:cs="Consolas"/>
+          <w:color w:val="000000"/>
+        </w:rPr>
+        <w:t>id_hair</w:t>
+      </w:r>
+      <w:proofErr w:type="spellEnd"/>
+      <w:r>
+        <w:rPr>
+          <w:rFonts w:ascii="Consolas" w:hAnsi="Consolas" w:cs="Consolas"/>
+          <w:color w:val="000000"/>
+        </w:rPr>
+        <w:t>) not null,</w:t>
+      </w:r>
+    </w:p>
+    <w:p>
+      <w:pPr>
+        <w:tabs>
+          <w:tab w:val="left" w:pos="960"/>
+          <w:tab w:val="left" w:pos="1920"/>
+          <w:tab w:val="left" w:pos="2880"/>
+          <w:tab w:val="left" w:pos="3840"/>
+          <w:tab w:val="left" w:pos="4800"/>
+          <w:tab w:val="left" w:pos="5760"/>
+          <w:tab w:val="left" w:pos="6720"/>
+          <w:tab w:val="left" w:pos="7680"/>
+          <w:tab w:val="left" w:pos="8640"/>
+          <w:tab w:val="left" w:pos="9600"/>
+          <w:tab w:val="left" w:pos="10560"/>
+          <w:tab w:val="left" w:pos="11520"/>
+          <w:tab w:val="left" w:pos="12480"/>
+          <w:tab w:val="left" w:pos="13440"/>
+          <w:tab w:val="left" w:pos="14400"/>
+          <w:tab w:val="left" w:pos="15360"/>
+          <w:tab w:val="left" w:pos="16320"/>
+          <w:tab w:val="left" w:pos="17280"/>
+          <w:tab w:val="left" w:pos="18240"/>
+          <w:tab w:val="left" w:pos="19200"/>
+          <w:tab w:val="left" w:pos="20160"/>
+          <w:tab w:val="left" w:pos="21120"/>
+          <w:tab w:val="left" w:pos="22080"/>
+          <w:tab w:val="left" w:pos="23040"/>
+          <w:tab w:val="left" w:pos="24000"/>
+          <w:tab w:val="left" w:pos="24960"/>
+          <w:tab w:val="left" w:pos="25920"/>
+          <w:tab w:val="left" w:pos="26880"/>
+          <w:tab w:val="left" w:pos="27840"/>
+          <w:tab w:val="left" w:pos="28800"/>
+          <w:tab w:val="left" w:pos="29760"/>
+          <w:tab w:val="left" w:pos="30720"/>
+        </w:tabs>
+        <w:autoSpaceDE w:val="0"/>
+        <w:autoSpaceDN w:val="0"/>
+        <w:adjustRightInd w:val="0"/>
+        <w:spacing w:after="0" w:line="240" w:lineRule="auto"/>
+        <w:rPr>
+          <w:rFonts w:ascii="Consolas" w:hAnsi="Consolas" w:cs="Consolas"/>
+          <w:color w:val="000000"/>
+        </w:rPr>
+      </w:pPr>
+      <w:proofErr w:type="spellStart"/>
+      <w:r>
+        <w:rPr>
+          <w:rFonts w:ascii="Consolas" w:hAnsi="Consolas" w:cs="Consolas"/>
+          <w:color w:val="000000"/>
+        </w:rPr>
+        <w:t>id_wall</w:t>
+      </w:r>
+      <w:proofErr w:type="spellEnd"/>
+      <w:r>
+        <w:rPr>
+          <w:rFonts w:ascii="Consolas" w:hAnsi="Consolas" w:cs="Consolas"/>
+          <w:color w:val="000000"/>
+        </w:rPr>
+        <w:t xml:space="preserve"> </w:t>
+      </w:r>
+      <w:proofErr w:type="spellStart"/>
+      <w:r>
+        <w:rPr>
+          <w:rFonts w:ascii="Consolas" w:hAnsi="Consolas" w:cs="Consolas"/>
+          <w:color w:val="000000"/>
+        </w:rPr>
+        <w:t>bigint</w:t>
+      </w:r>
+      <w:proofErr w:type="spellEnd"/>
+      <w:r>
+        <w:rPr>
+          <w:rFonts w:ascii="Consolas" w:hAnsi="Consolas" w:cs="Consolas"/>
+          <w:color w:val="000000"/>
+        </w:rPr>
+        <w:t xml:space="preserve"> references wall (</w:t>
+      </w:r>
+      <w:proofErr w:type="spellStart"/>
+      <w:r>
+        <w:rPr>
+          <w:rFonts w:ascii="Consolas" w:hAnsi="Consolas" w:cs="Consolas"/>
+          <w:color w:val="000000"/>
+        </w:rPr>
+        <w:t>id_wall</w:t>
+      </w:r>
+      <w:proofErr w:type="spellEnd"/>
+      <w:r>
+        <w:rPr>
+          <w:rFonts w:ascii="Consolas" w:hAnsi="Consolas" w:cs="Consolas"/>
+          <w:color w:val="000000"/>
+        </w:rPr>
+        <w:t>) not null,</w:t>
+      </w:r>
+    </w:p>
+    <w:p>
+      <w:pPr>
+        <w:tabs>
+          <w:tab w:val="left" w:pos="960"/>
+          <w:tab w:val="left" w:pos="1920"/>
+          <w:tab w:val="left" w:pos="2880"/>
+          <w:tab w:val="left" w:pos="3840"/>
+          <w:tab w:val="left" w:pos="4800"/>
+          <w:tab w:val="left" w:pos="5760"/>
+          <w:tab w:val="left" w:pos="6720"/>
+          <w:tab w:val="left" w:pos="7680"/>
+          <w:tab w:val="left" w:pos="8640"/>
+          <w:tab w:val="left" w:pos="9600"/>
+          <w:tab w:val="left" w:pos="10560"/>
+          <w:tab w:val="left" w:pos="11520"/>
+          <w:tab w:val="left" w:pos="12480"/>
+          <w:tab w:val="left" w:pos="13440"/>
+          <w:tab w:val="left" w:pos="14400"/>
+          <w:tab w:val="left" w:pos="15360"/>
+          <w:tab w:val="left" w:pos="16320"/>
+          <w:tab w:val="left" w:pos="17280"/>
+          <w:tab w:val="left" w:pos="18240"/>
+          <w:tab w:val="left" w:pos="19200"/>
+          <w:tab w:val="left" w:pos="20160"/>
+          <w:tab w:val="left" w:pos="21120"/>
+          <w:tab w:val="left" w:pos="22080"/>
+          <w:tab w:val="left" w:pos="23040"/>
+          <w:tab w:val="left" w:pos="24000"/>
+          <w:tab w:val="left" w:pos="24960"/>
+          <w:tab w:val="left" w:pos="25920"/>
+          <w:tab w:val="left" w:pos="26880"/>
+          <w:tab w:val="left" w:pos="27840"/>
+          <w:tab w:val="left" w:pos="28800"/>
+          <w:tab w:val="left" w:pos="29760"/>
+          <w:tab w:val="left" w:pos="30720"/>
+        </w:tabs>
+        <w:autoSpaceDE w:val="0"/>
+        <w:autoSpaceDN w:val="0"/>
+        <w:adjustRightInd w:val="0"/>
+        <w:spacing w:after="0" w:line="240" w:lineRule="auto"/>
+        <w:rPr>
+          <w:rFonts w:ascii="Consolas" w:hAnsi="Consolas" w:cs="Consolas"/>
+          <w:color w:val="000000"/>
+        </w:rPr>
+      </w:pPr>
+      <w:r>
+        <w:rPr>
+          <w:rFonts w:ascii="Consolas" w:hAnsi="Consolas" w:cs="Consolas"/>
+          <w:color w:val="000000"/>
+        </w:rPr>
+        <w:t>unique(</w:t>
+      </w:r>
+      <w:proofErr w:type="spellStart"/>
+      <w:r>
+        <w:rPr>
+          <w:rFonts w:ascii="Consolas" w:hAnsi="Consolas" w:cs="Consolas"/>
+          <w:color w:val="000000"/>
+        </w:rPr>
+        <w:t>id_wall</w:t>
+      </w:r>
+      <w:proofErr w:type="spellEnd"/>
+      <w:r>
+        <w:rPr>
+          <w:rFonts w:ascii="Consolas" w:hAnsi="Consolas" w:cs="Consolas"/>
+          <w:color w:val="000000"/>
+        </w:rPr>
+        <w:t xml:space="preserve">, </w:t>
+      </w:r>
+      <w:proofErr w:type="spellStart"/>
+      <w:r>
+        <w:rPr>
+          <w:rFonts w:ascii="Consolas" w:hAnsi="Consolas" w:cs="Consolas"/>
+          <w:color w:val="000000"/>
+        </w:rPr>
+        <w:t>critical_status</w:t>
+      </w:r>
+      <w:proofErr w:type="spellEnd"/>
+      <w:r>
+        <w:rPr>
+          <w:rFonts w:ascii="Consolas" w:hAnsi="Consolas" w:cs="Consolas"/>
+          <w:color w:val="000000"/>
+        </w:rPr>
+        <w:t>)</w:t>
+      </w:r>
+    </w:p>
+    <w:p>
+      <w:pPr>
+        <w:tabs>
+          <w:tab w:val="left" w:pos="960"/>
+          <w:tab w:val="left" w:pos="1920"/>
+          <w:tab w:val="left" w:pos="2880"/>
+          <w:tab w:val="left" w:pos="3840"/>
+          <w:tab w:val="left" w:pos="4800"/>
+          <w:tab w:val="left" w:pos="5760"/>
+          <w:tab w:val="left" w:pos="6720"/>
+          <w:tab w:val="left" w:pos="7680"/>
+          <w:tab w:val="left" w:pos="8640"/>
+          <w:tab w:val="left" w:pos="9600"/>
+          <w:tab w:val="left" w:pos="10560"/>
+          <w:tab w:val="left" w:pos="11520"/>
+          <w:tab w:val="left" w:pos="12480"/>
+          <w:tab w:val="left" w:pos="13440"/>
+          <w:tab w:val="left" w:pos="14400"/>
+          <w:tab w:val="left" w:pos="15360"/>
+          <w:tab w:val="left" w:pos="16320"/>
+          <w:tab w:val="left" w:pos="17280"/>
+          <w:tab w:val="left" w:pos="18240"/>
+          <w:tab w:val="left" w:pos="19200"/>
+          <w:tab w:val="left" w:pos="20160"/>
+          <w:tab w:val="left" w:pos="21120"/>
+          <w:tab w:val="left" w:pos="22080"/>
+          <w:tab w:val="left" w:pos="23040"/>
+          <w:tab w:val="left" w:pos="24000"/>
+          <w:tab w:val="left" w:pos="24960"/>
+          <w:tab w:val="left" w:pos="25920"/>
+          <w:tab w:val="left" w:pos="26880"/>
+          <w:tab w:val="left" w:pos="27840"/>
+          <w:tab w:val="left" w:pos="28800"/>
+          <w:tab w:val="left" w:pos="29760"/>
+          <w:tab w:val="left" w:pos="30720"/>
+        </w:tabs>
+        <w:autoSpaceDE w:val="0"/>
+        <w:autoSpaceDN w:val="0"/>
+        <w:adjustRightInd w:val="0"/>
+        <w:spacing w:after="0" w:line="240" w:lineRule="auto"/>
+        <w:rPr>
+          <w:rFonts w:ascii="Consolas" w:hAnsi="Consolas" w:cs="Consolas"/>
+          <w:color w:val="000000"/>
+        </w:rPr>
+      </w:pPr>
+      <w:r>
+        <w:rPr>
+          <w:rFonts w:ascii="Consolas" w:hAnsi="Consolas" w:cs="Consolas"/>
+          <w:color w:val="000000"/>
+        </w:rPr>
+        <w:t>);</w:t>
+      </w:r>
+    </w:p>
+    <w:p>
+      <w:pPr>
+        <w:tabs>
+          <w:tab w:val="left" w:pos="960"/>
+          <w:tab w:val="left" w:pos="1920"/>
+          <w:tab w:val="left" w:pos="2880"/>
+          <w:tab w:val="left" w:pos="3840"/>
+          <w:tab w:val="left" w:pos="4800"/>
+          <w:tab w:val="left" w:pos="5760"/>
+          <w:tab w:val="left" w:pos="6720"/>
+          <w:tab w:val="left" w:pos="7680"/>
+          <w:tab w:val="left" w:pos="8640"/>
+          <w:tab w:val="left" w:pos="9600"/>
+          <w:tab w:val="left" w:pos="10560"/>
+          <w:tab w:val="left" w:pos="11520"/>
+          <w:tab w:val="left" w:pos="12480"/>
+          <w:tab w:val="left" w:pos="13440"/>
+          <w:tab w:val="left" w:pos="14400"/>
+          <w:tab w:val="left" w:pos="15360"/>
+          <w:tab w:val="left" w:pos="16320"/>
+          <w:tab w:val="left" w:pos="17280"/>
+          <w:tab w:val="left" w:pos="18240"/>
+          <w:tab w:val="left" w:pos="19200"/>
+          <w:tab w:val="left" w:pos="20160"/>
+          <w:tab w:val="left" w:pos="21120"/>
+          <w:tab w:val="left" w:pos="22080"/>
+          <w:tab w:val="left" w:pos="23040"/>
+          <w:tab w:val="left" w:pos="24000"/>
+          <w:tab w:val="left" w:pos="24960"/>
+          <w:tab w:val="left" w:pos="25920"/>
+          <w:tab w:val="left" w:pos="26880"/>
+          <w:tab w:val="left" w:pos="27840"/>
+          <w:tab w:val="left" w:pos="28800"/>
+          <w:tab w:val="left" w:pos="29760"/>
+          <w:tab w:val="left" w:pos="30720"/>
+        </w:tabs>
+        <w:autoSpaceDE w:val="0"/>
+        <w:autoSpaceDN w:val="0"/>
+        <w:adjustRightInd w:val="0"/>
+        <w:spacing w:after="0" w:line="240" w:lineRule="auto"/>
+        <w:rPr>
+          <w:rFonts w:ascii="Consolas" w:hAnsi="Consolas" w:cs="Consolas"/>
+          <w:color w:val="000000"/>
+        </w:rPr>
+      </w:pPr>
+    </w:p>
+    <w:p>
+      <w:pPr>
+        <w:tabs>
+          <w:tab w:val="left" w:pos="960"/>
+          <w:tab w:val="left" w:pos="1920"/>
+          <w:tab w:val="left" w:pos="2880"/>
+          <w:tab w:val="left" w:pos="3840"/>
+          <w:tab w:val="left" w:pos="4800"/>
+          <w:tab w:val="left" w:pos="5760"/>
+          <w:tab w:val="left" w:pos="6720"/>
+          <w:tab w:val="left" w:pos="7680"/>
+          <w:tab w:val="left" w:pos="8640"/>
+          <w:tab w:val="left" w:pos="9600"/>
+          <w:tab w:val="left" w:pos="10560"/>
+          <w:tab w:val="left" w:pos="11520"/>
+          <w:tab w:val="left" w:pos="12480"/>
+          <w:tab w:val="left" w:pos="13440"/>
+          <w:tab w:val="left" w:pos="14400"/>
+          <w:tab w:val="left" w:pos="15360"/>
+          <w:tab w:val="left" w:pos="16320"/>
+          <w:tab w:val="left" w:pos="17280"/>
+          <w:tab w:val="left" w:pos="18240"/>
+          <w:tab w:val="left" w:pos="19200"/>
+          <w:tab w:val="left" w:pos="20160"/>
+          <w:tab w:val="left" w:pos="21120"/>
+          <w:tab w:val="left" w:pos="22080"/>
+          <w:tab w:val="left" w:pos="23040"/>
+          <w:tab w:val="left" w:pos="24000"/>
+          <w:tab w:val="left" w:pos="24960"/>
+          <w:tab w:val="left" w:pos="25920"/>
+          <w:tab w:val="left" w:pos="26880"/>
+          <w:tab w:val="left" w:pos="27840"/>
+          <w:tab w:val="left" w:pos="28800"/>
+          <w:tab w:val="left" w:pos="29760"/>
+          <w:tab w:val="left" w:pos="30720"/>
+        </w:tabs>
+        <w:autoSpaceDE w:val="0"/>
+        <w:autoSpaceDN w:val="0"/>
+        <w:adjustRightInd w:val="0"/>
+        <w:spacing w:after="0" w:line="240" w:lineRule="auto"/>
+        <w:rPr>
+          <w:rFonts w:ascii="Consolas" w:hAnsi="Consolas" w:cs="Consolas"/>
+          <w:color w:val="000000"/>
+        </w:rPr>
+      </w:pPr>
+      <w:r>
+        <w:rPr>
+          <w:rFonts w:ascii="Consolas" w:hAnsi="Consolas" w:cs="Consolas"/>
+          <w:color w:val="000000"/>
+        </w:rPr>
+        <w:t>create table paper</w:t>
+      </w:r>
+    </w:p>
+    <w:p>
+      <w:pPr>
+        <w:tabs>
+          <w:tab w:val="left" w:pos="960"/>
+          <w:tab w:val="left" w:pos="1920"/>
+          <w:tab w:val="left" w:pos="2880"/>
+          <w:tab w:val="left" w:pos="3840"/>
+          <w:tab w:val="left" w:pos="4800"/>
+          <w:tab w:val="left" w:pos="5760"/>
+          <w:tab w:val="left" w:pos="6720"/>
+          <w:tab w:val="left" w:pos="7680"/>
+          <w:tab w:val="left" w:pos="8640"/>
+          <w:tab w:val="left" w:pos="9600"/>
+          <w:tab w:val="left" w:pos="10560"/>
+          <w:tab w:val="left" w:pos="11520"/>
+          <w:tab w:val="left" w:pos="12480"/>
+          <w:tab w:val="left" w:pos="13440"/>
+          <w:tab w:val="left" w:pos="14400"/>
+          <w:tab w:val="left" w:pos="15360"/>
+          <w:tab w:val="left" w:pos="16320"/>
+          <w:tab w:val="left" w:pos="17280"/>
+          <w:tab w:val="left" w:pos="18240"/>
+          <w:tab w:val="left" w:pos="19200"/>
+          <w:tab w:val="left" w:pos="20160"/>
+          <w:tab w:val="left" w:pos="21120"/>
+          <w:tab w:val="left" w:pos="22080"/>
+          <w:tab w:val="left" w:pos="23040"/>
+          <w:tab w:val="left" w:pos="24000"/>
+          <w:tab w:val="left" w:pos="24960"/>
+          <w:tab w:val="left" w:pos="25920"/>
+          <w:tab w:val="left" w:pos="26880"/>
+          <w:tab w:val="left" w:pos="27840"/>
+          <w:tab w:val="left" w:pos="28800"/>
+          <w:tab w:val="left" w:pos="29760"/>
+          <w:tab w:val="left" w:pos="30720"/>
+        </w:tabs>
+        <w:autoSpaceDE w:val="0"/>
+        <w:autoSpaceDN w:val="0"/>
+        <w:adjustRightInd w:val="0"/>
+        <w:spacing w:after="0" w:line="240" w:lineRule="auto"/>
+        <w:rPr>
+          <w:rFonts w:ascii="Consolas" w:hAnsi="Consolas" w:cs="Consolas"/>
+          <w:color w:val="000000"/>
+        </w:rPr>
+      </w:pPr>
+      <w:r>
+        <w:rPr>
+          <w:rFonts w:ascii="Consolas" w:hAnsi="Consolas" w:cs="Consolas"/>
+          <w:color w:val="000000"/>
+        </w:rPr>
+        <w:t>(</w:t>
+      </w:r>
+    </w:p>
+    <w:p>
+      <w:pPr>
+        <w:tabs>
+          <w:tab w:val="left" w:pos="960"/>
+          <w:tab w:val="left" w:pos="1920"/>
+          <w:tab w:val="left" w:pos="2880"/>
+          <w:tab w:val="left" w:pos="3840"/>
+          <w:tab w:val="left" w:pos="4800"/>
+          <w:tab w:val="left" w:pos="5760"/>
+          <w:tab w:val="left" w:pos="6720"/>
+          <w:tab w:val="left" w:pos="7680"/>
+          <w:tab w:val="left" w:pos="8640"/>
+          <w:tab w:val="left" w:pos="9600"/>
+          <w:tab w:val="left" w:pos="10560"/>
+          <w:tab w:val="left" w:pos="11520"/>
+          <w:tab w:val="left" w:pos="12480"/>
+          <w:tab w:val="left" w:pos="13440"/>
+          <w:tab w:val="left" w:pos="14400"/>
+          <w:tab w:val="left" w:pos="15360"/>
+          <w:tab w:val="left" w:pos="16320"/>
+          <w:tab w:val="left" w:pos="17280"/>
+          <w:tab w:val="left" w:pos="18240"/>
+          <w:tab w:val="left" w:pos="19200"/>
+          <w:tab w:val="left" w:pos="20160"/>
+          <w:tab w:val="left" w:pos="21120"/>
+          <w:tab w:val="left" w:pos="22080"/>
+          <w:tab w:val="left" w:pos="23040"/>
+          <w:tab w:val="left" w:pos="24000"/>
+          <w:tab w:val="left" w:pos="24960"/>
+          <w:tab w:val="left" w:pos="25920"/>
+          <w:tab w:val="left" w:pos="26880"/>
+          <w:tab w:val="left" w:pos="27840"/>
+          <w:tab w:val="left" w:pos="28800"/>
+          <w:tab w:val="left" w:pos="29760"/>
+          <w:tab w:val="left" w:pos="30720"/>
+        </w:tabs>
+        <w:autoSpaceDE w:val="0"/>
+        <w:autoSpaceDN w:val="0"/>
+        <w:adjustRightInd w:val="0"/>
+        <w:spacing w:after="0" w:line="240" w:lineRule="auto"/>
+        <w:rPr>
+          <w:rFonts w:ascii="Consolas" w:hAnsi="Consolas" w:cs="Consolas"/>
+          <w:color w:val="000000"/>
+        </w:rPr>
+      </w:pPr>
+      <w:proofErr w:type="spellStart"/>
+      <w:r>
+        <w:rPr>
+          <w:rFonts w:ascii="Consolas" w:hAnsi="Consolas" w:cs="Consolas"/>
+          <w:color w:val="000000"/>
+        </w:rPr>
+        <w:t>id_paper</w:t>
+      </w:r>
+      <w:proofErr w:type="spellEnd"/>
+      <w:r>
+        <w:rPr>
+          <w:rFonts w:ascii="Consolas" w:hAnsi="Consolas" w:cs="Consolas"/>
+          <w:color w:val="000000"/>
+        </w:rPr>
+        <w:t xml:space="preserve"> serial primary key,</w:t>
+      </w:r>
+    </w:p>
+    <w:p>
+      <w:pPr>
+        <w:tabs>
+          <w:tab w:val="left" w:pos="960"/>
+          <w:tab w:val="left" w:pos="1920"/>
+          <w:tab w:val="left" w:pos="2880"/>
+          <w:tab w:val="left" w:pos="3840"/>
+          <w:tab w:val="left" w:pos="4800"/>
+          <w:tab w:val="left" w:pos="5760"/>
+          <w:tab w:val="left" w:pos="6720"/>
+          <w:tab w:val="left" w:pos="7680"/>
+          <w:tab w:val="left" w:pos="8640"/>
+          <w:tab w:val="left" w:pos="9600"/>
+          <w:tab w:val="left" w:pos="10560"/>
+          <w:tab w:val="left" w:pos="11520"/>
+          <w:tab w:val="left" w:pos="12480"/>
+          <w:tab w:val="left" w:pos="13440"/>
+          <w:tab w:val="left" w:pos="14400"/>
+          <w:tab w:val="left" w:pos="15360"/>
+          <w:tab w:val="left" w:pos="16320"/>
+          <w:tab w:val="left" w:pos="17280"/>
+          <w:tab w:val="left" w:pos="18240"/>
+          <w:tab w:val="left" w:pos="19200"/>
+          <w:tab w:val="left" w:pos="20160"/>
+          <w:tab w:val="left" w:pos="21120"/>
+          <w:tab w:val="left" w:pos="22080"/>
+          <w:tab w:val="left" w:pos="23040"/>
+          <w:tab w:val="left" w:pos="24000"/>
+          <w:tab w:val="left" w:pos="24960"/>
+          <w:tab w:val="left" w:pos="25920"/>
+          <w:tab w:val="left" w:pos="26880"/>
+          <w:tab w:val="left" w:pos="27840"/>
+          <w:tab w:val="left" w:pos="28800"/>
+          <w:tab w:val="left" w:pos="29760"/>
+          <w:tab w:val="left" w:pos="30720"/>
+        </w:tabs>
+        <w:autoSpaceDE w:val="0"/>
+        <w:autoSpaceDN w:val="0"/>
+        <w:adjustRightInd w:val="0"/>
+        <w:spacing w:after="0" w:line="240" w:lineRule="auto"/>
+        <w:rPr>
+          <w:rFonts w:ascii="Consolas" w:hAnsi="Consolas" w:cs="Consolas"/>
+          <w:color w:val="000000"/>
+        </w:rPr>
+      </w:pPr>
+      <w:r>
+        <w:rPr>
+          <w:rFonts w:ascii="Consolas" w:hAnsi="Consolas" w:cs="Consolas"/>
+          <w:color w:val="000000"/>
+        </w:rPr>
+        <w:t>size varchar(255) not null default 'A4',</w:t>
+      </w:r>
+    </w:p>
+    <w:p>
+      <w:pPr>
+        <w:tabs>
+          <w:tab w:val="left" w:pos="960"/>
+          <w:tab w:val="left" w:pos="1920"/>
+          <w:tab w:val="left" w:pos="2880"/>
+          <w:tab w:val="left" w:pos="3840"/>
+          <w:tab w:val="left" w:pos="4800"/>
+          <w:tab w:val="left" w:pos="5760"/>
+          <w:tab w:val="left" w:pos="6720"/>
+          <w:tab w:val="left" w:pos="7680"/>
+          <w:tab w:val="left" w:pos="8640"/>
+          <w:tab w:val="left" w:pos="9600"/>
+          <w:tab w:val="left" w:pos="10560"/>
+          <w:tab w:val="left" w:pos="11520"/>
+          <w:tab w:val="left" w:pos="12480"/>
+          <w:tab w:val="left" w:pos="13440"/>
+          <w:tab w:val="left" w:pos="14400"/>
+          <w:tab w:val="left" w:pos="15360"/>
+          <w:tab w:val="left" w:pos="16320"/>
+          <w:tab w:val="left" w:pos="17280"/>
+          <w:tab w:val="left" w:pos="18240"/>
+          <w:tab w:val="left" w:pos="19200"/>
+          <w:tab w:val="left" w:pos="20160"/>
+          <w:tab w:val="left" w:pos="21120"/>
+          <w:tab w:val="left" w:pos="22080"/>
+          <w:tab w:val="left" w:pos="23040"/>
+          <w:tab w:val="left" w:pos="24000"/>
+          <w:tab w:val="left" w:pos="24960"/>
+          <w:tab w:val="left" w:pos="25920"/>
+          <w:tab w:val="left" w:pos="26880"/>
+          <w:tab w:val="left" w:pos="27840"/>
+          <w:tab w:val="left" w:pos="28800"/>
+          <w:tab w:val="left" w:pos="29760"/>
+          <w:tab w:val="left" w:pos="30720"/>
+        </w:tabs>
+        <w:autoSpaceDE w:val="0"/>
+        <w:autoSpaceDN w:val="0"/>
+        <w:adjustRightInd w:val="0"/>
+        <w:spacing w:after="0" w:line="240" w:lineRule="auto"/>
+        <w:rPr>
+          <w:rFonts w:ascii="Consolas" w:hAnsi="Consolas" w:cs="Consolas"/>
+          <w:color w:val="000000"/>
+        </w:rPr>
+      </w:pPr>
+      <w:r>
+        <w:rPr>
+          <w:rFonts w:ascii="Consolas" w:hAnsi="Consolas" w:cs="Consolas"/>
+          <w:color w:val="000000"/>
+        </w:rPr>
+        <w:t>type varchar(255) not null default 'Ordinary',</w:t>
+      </w:r>
+    </w:p>
+    <w:p>
+      <w:pPr>
+        <w:tabs>
+          <w:tab w:val="left" w:pos="960"/>
+          <w:tab w:val="left" w:pos="1920"/>
+          <w:tab w:val="left" w:pos="2880"/>
+          <w:tab w:val="left" w:pos="3840"/>
+          <w:tab w:val="left" w:pos="4800"/>
+          <w:tab w:val="left" w:pos="5760"/>
+          <w:tab w:val="left" w:pos="6720"/>
+          <w:tab w:val="left" w:pos="7680"/>
+          <w:tab w:val="left" w:pos="8640"/>
+          <w:tab w:val="left" w:pos="9600"/>
+          <w:tab w:val="left" w:pos="10560"/>
+          <w:tab w:val="left" w:pos="11520"/>
+          <w:tab w:val="left" w:pos="12480"/>
+          <w:tab w:val="left" w:pos="13440"/>
+          <w:tab w:val="left" w:pos="14400"/>
+          <w:tab w:val="left" w:pos="15360"/>
+          <w:tab w:val="left" w:pos="16320"/>
+          <w:tab w:val="left" w:pos="17280"/>
+          <w:tab w:val="left" w:pos="18240"/>
+          <w:tab w:val="left" w:pos="19200"/>
+          <w:tab w:val="left" w:pos="20160"/>
+          <w:tab w:val="left" w:pos="21120"/>
+          <w:tab w:val="left" w:pos="22080"/>
+          <w:tab w:val="left" w:pos="23040"/>
+          <w:tab w:val="left" w:pos="24000"/>
+          <w:tab w:val="left" w:pos="24960"/>
+          <w:tab w:val="left" w:pos="25920"/>
+          <w:tab w:val="left" w:pos="26880"/>
+          <w:tab w:val="left" w:pos="27840"/>
+          <w:tab w:val="left" w:pos="28800"/>
+          <w:tab w:val="left" w:pos="29760"/>
+          <w:tab w:val="left" w:pos="30720"/>
+        </w:tabs>
+        <w:autoSpaceDE w:val="0"/>
+        <w:autoSpaceDN w:val="0"/>
+        <w:adjustRightInd w:val="0"/>
+        <w:spacing w:after="0" w:line="240" w:lineRule="auto"/>
+        <w:rPr>
+          <w:rFonts w:ascii="Consolas" w:hAnsi="Consolas" w:cs="Consolas"/>
+          <w:color w:val="000000"/>
+        </w:rPr>
+      </w:pPr>
+      <w:r>
+        <w:rPr>
+          <w:rFonts w:ascii="Consolas" w:hAnsi="Consolas" w:cs="Consolas"/>
+          <w:color w:val="000000"/>
+        </w:rPr>
+        <w:t>unique(size, type)</w:t>
+      </w:r>
+    </w:p>
+    <w:p>
+      <w:pPr>
+        <w:tabs>
+          <w:tab w:val="left" w:pos="960"/>
+          <w:tab w:val="left" w:pos="1920"/>
+          <w:tab w:val="left" w:pos="2880"/>
+          <w:tab w:val="left" w:pos="3840"/>
+          <w:tab w:val="left" w:pos="4800"/>
+          <w:tab w:val="left" w:pos="5760"/>
+          <w:tab w:val="left" w:pos="6720"/>
+          <w:tab w:val="left" w:pos="7680"/>
+          <w:tab w:val="left" w:pos="8640"/>
+          <w:tab w:val="left" w:pos="9600"/>
+          <w:tab w:val="left" w:pos="10560"/>
+          <w:tab w:val="left" w:pos="11520"/>
+          <w:tab w:val="left" w:pos="12480"/>
+          <w:tab w:val="left" w:pos="13440"/>
+          <w:tab w:val="left" w:pos="14400"/>
+          <w:tab w:val="left" w:pos="15360"/>
+          <w:tab w:val="left" w:pos="16320"/>
+          <w:tab w:val="left" w:pos="17280"/>
+          <w:tab w:val="left" w:pos="18240"/>
+          <w:tab w:val="left" w:pos="19200"/>
+          <w:tab w:val="left" w:pos="20160"/>
+          <w:tab w:val="left" w:pos="21120"/>
+          <w:tab w:val="left" w:pos="22080"/>
+          <w:tab w:val="left" w:pos="23040"/>
+          <w:tab w:val="left" w:pos="24000"/>
+          <w:tab w:val="left" w:pos="24960"/>
+          <w:tab w:val="left" w:pos="25920"/>
+          <w:tab w:val="left" w:pos="26880"/>
+          <w:tab w:val="left" w:pos="27840"/>
+          <w:tab w:val="left" w:pos="28800"/>
+          <w:tab w:val="left" w:pos="29760"/>
+          <w:tab w:val="left" w:pos="30720"/>
+        </w:tabs>
+        <w:autoSpaceDE w:val="0"/>
+        <w:autoSpaceDN w:val="0"/>
+        <w:adjustRightInd w:val="0"/>
+        <w:spacing w:after="0" w:line="240" w:lineRule="auto"/>
+        <w:rPr>
+          <w:rFonts w:ascii="Consolas" w:hAnsi="Consolas" w:cs="Consolas"/>
+          <w:color w:val="000000"/>
+        </w:rPr>
+      </w:pPr>
+      <w:r>
+        <w:rPr>
+          <w:rFonts w:ascii="Consolas" w:hAnsi="Consolas" w:cs="Consolas"/>
+          <w:color w:val="000000"/>
+        </w:rPr>
+        <w:t xml:space="preserve">); </w:t>
+      </w:r>
+    </w:p>
+    <w:p>
+      <w:pPr>
+        <w:tabs>
+          <w:tab w:val="left" w:pos="960"/>
+          <w:tab w:val="left" w:pos="1920"/>
+          <w:tab w:val="left" w:pos="2880"/>
+          <w:tab w:val="left" w:pos="3840"/>
+          <w:tab w:val="left" w:pos="4800"/>
+          <w:tab w:val="left" w:pos="5760"/>
+          <w:tab w:val="left" w:pos="6720"/>
+          <w:tab w:val="left" w:pos="7680"/>
+          <w:tab w:val="left" w:pos="8640"/>
+          <w:tab w:val="left" w:pos="9600"/>
+          <w:tab w:val="left" w:pos="10560"/>
+          <w:tab w:val="left" w:pos="11520"/>
+          <w:tab w:val="left" w:pos="12480"/>
+          <w:tab w:val="left" w:pos="13440"/>
+          <w:tab w:val="left" w:pos="14400"/>
+          <w:tab w:val="left" w:pos="15360"/>
+          <w:tab w:val="left" w:pos="16320"/>
+          <w:tab w:val="left" w:pos="17280"/>
+          <w:tab w:val="left" w:pos="18240"/>
+          <w:tab w:val="left" w:pos="19200"/>
+          <w:tab w:val="left" w:pos="20160"/>
+          <w:tab w:val="left" w:pos="21120"/>
+          <w:tab w:val="left" w:pos="22080"/>
+          <w:tab w:val="left" w:pos="23040"/>
+          <w:tab w:val="left" w:pos="24000"/>
+          <w:tab w:val="left" w:pos="24960"/>
+          <w:tab w:val="left" w:pos="25920"/>
+          <w:tab w:val="left" w:pos="26880"/>
+          <w:tab w:val="left" w:pos="27840"/>
+          <w:tab w:val="left" w:pos="28800"/>
+          <w:tab w:val="left" w:pos="29760"/>
+          <w:tab w:val="left" w:pos="30720"/>
+        </w:tabs>
+        <w:autoSpaceDE w:val="0"/>
+        <w:autoSpaceDN w:val="0"/>
+        <w:adjustRightInd w:val="0"/>
+        <w:spacing w:after="0" w:line="240" w:lineRule="auto"/>
+        <w:rPr>
+          <w:rFonts w:ascii="Consolas" w:hAnsi="Consolas" w:cs="Consolas"/>
+          <w:color w:val="000000"/>
+        </w:rPr>
+      </w:pPr>
+    </w:p>
+    <w:p>
+      <w:pPr>
+        <w:tabs>
+          <w:tab w:val="left" w:pos="960"/>
+          <w:tab w:val="left" w:pos="1920"/>
+          <w:tab w:val="left" w:pos="2880"/>
+          <w:tab w:val="left" w:pos="3840"/>
+          <w:tab w:val="left" w:pos="4800"/>
+          <w:tab w:val="left" w:pos="5760"/>
+          <w:tab w:val="left" w:pos="6720"/>
+          <w:tab w:val="left" w:pos="7680"/>
+          <w:tab w:val="left" w:pos="8640"/>
+          <w:tab w:val="left" w:pos="9600"/>
+          <w:tab w:val="left" w:pos="10560"/>
+          <w:tab w:val="left" w:pos="11520"/>
+          <w:tab w:val="left" w:pos="12480"/>
+          <w:tab w:val="left" w:pos="13440"/>
+          <w:tab w:val="left" w:pos="14400"/>
+          <w:tab w:val="left" w:pos="15360"/>
+          <w:tab w:val="left" w:pos="16320"/>
+          <w:tab w:val="left" w:pos="17280"/>
+          <w:tab w:val="left" w:pos="18240"/>
+          <w:tab w:val="left" w:pos="19200"/>
+          <w:tab w:val="left" w:pos="20160"/>
+          <w:tab w:val="left" w:pos="21120"/>
+          <w:tab w:val="left" w:pos="22080"/>
+          <w:tab w:val="left" w:pos="23040"/>
+          <w:tab w:val="left" w:pos="24000"/>
+          <w:tab w:val="left" w:pos="24960"/>
+          <w:tab w:val="left" w:pos="25920"/>
+          <w:tab w:val="left" w:pos="26880"/>
+          <w:tab w:val="left" w:pos="27840"/>
+          <w:tab w:val="left" w:pos="28800"/>
+          <w:tab w:val="left" w:pos="29760"/>
+          <w:tab w:val="left" w:pos="30720"/>
+        </w:tabs>
+        <w:autoSpaceDE w:val="0"/>
+        <w:autoSpaceDN w:val="0"/>
+        <w:adjustRightInd w:val="0"/>
+        <w:spacing w:after="0" w:line="240" w:lineRule="auto"/>
+        <w:rPr>
+          <w:rFonts w:ascii="Consolas" w:hAnsi="Consolas" w:cs="Consolas"/>
+          <w:color w:val="000000"/>
+        </w:rPr>
+      </w:pPr>
+      <w:r>
+        <w:rPr>
+          <w:rFonts w:ascii="Consolas" w:hAnsi="Consolas" w:cs="Consolas"/>
+          <w:color w:val="000000"/>
+        </w:rPr>
+        <w:t xml:space="preserve">create table cloud </w:t>
+      </w:r>
+    </w:p>
+    <w:p>
+      <w:pPr>
+        <w:tabs>
+          <w:tab w:val="left" w:pos="960"/>
+          <w:tab w:val="left" w:pos="1920"/>
+          <w:tab w:val="left" w:pos="2880"/>
+          <w:tab w:val="left" w:pos="3840"/>
+          <w:tab w:val="left" w:pos="4800"/>
+          <w:tab w:val="left" w:pos="5760"/>
+          <w:tab w:val="left" w:pos="6720"/>
+          <w:tab w:val="left" w:pos="7680"/>
+          <w:tab w:val="left" w:pos="8640"/>
+          <w:tab w:val="left" w:pos="9600"/>
+          <w:tab w:val="left" w:pos="10560"/>
+          <w:tab w:val="left" w:pos="11520"/>
+          <w:tab w:val="left" w:pos="12480"/>
+          <w:tab w:val="left" w:pos="13440"/>
+          <w:tab w:val="left" w:pos="14400"/>
+          <w:tab w:val="left" w:pos="15360"/>
+          <w:tab w:val="left" w:pos="16320"/>
+          <w:tab w:val="left" w:pos="17280"/>
+          <w:tab w:val="left" w:pos="18240"/>
+          <w:tab w:val="left" w:pos="19200"/>
+          <w:tab w:val="left" w:pos="20160"/>
+          <w:tab w:val="left" w:pos="21120"/>
+          <w:tab w:val="left" w:pos="22080"/>
+          <w:tab w:val="left" w:pos="23040"/>
+          <w:tab w:val="left" w:pos="24000"/>
+          <w:tab w:val="left" w:pos="24960"/>
+          <w:tab w:val="left" w:pos="25920"/>
+          <w:tab w:val="left" w:pos="26880"/>
+          <w:tab w:val="left" w:pos="27840"/>
+          <w:tab w:val="left" w:pos="28800"/>
+          <w:tab w:val="left" w:pos="29760"/>
+          <w:tab w:val="left" w:pos="30720"/>
+        </w:tabs>
+        <w:autoSpaceDE w:val="0"/>
+        <w:autoSpaceDN w:val="0"/>
+        <w:adjustRightInd w:val="0"/>
+        <w:spacing w:after="0" w:line="240" w:lineRule="auto"/>
+        <w:rPr>
+          <w:rFonts w:ascii="Consolas" w:hAnsi="Consolas" w:cs="Consolas"/>
+          <w:color w:val="000000"/>
+        </w:rPr>
+      </w:pPr>
+      <w:r>
+        <w:rPr>
+          <w:rFonts w:ascii="Consolas" w:hAnsi="Consolas" w:cs="Consolas"/>
+          <w:color w:val="000000"/>
+        </w:rPr>
+        <w:t>(</w:t>
+      </w:r>
+    </w:p>
+    <w:p>
+      <w:pPr>
+        <w:tabs>
+          <w:tab w:val="left" w:pos="960"/>
+          <w:tab w:val="left" w:pos="1920"/>
+          <w:tab w:val="left" w:pos="2880"/>
+          <w:tab w:val="left" w:pos="3840"/>
+          <w:tab w:val="left" w:pos="4800"/>
+          <w:tab w:val="left" w:pos="5760"/>
+          <w:tab w:val="left" w:pos="6720"/>
+          <w:tab w:val="left" w:pos="7680"/>
+          <w:tab w:val="left" w:pos="8640"/>
+          <w:tab w:val="left" w:pos="9600"/>
+          <w:tab w:val="left" w:pos="10560"/>
+          <w:tab w:val="left" w:pos="11520"/>
+          <w:tab w:val="left" w:pos="12480"/>
+          <w:tab w:val="left" w:pos="13440"/>
+          <w:tab w:val="left" w:pos="14400"/>
+          <w:tab w:val="left" w:pos="15360"/>
+          <w:tab w:val="left" w:pos="16320"/>
+          <w:tab w:val="left" w:pos="17280"/>
+          <w:tab w:val="left" w:pos="18240"/>
+          <w:tab w:val="left" w:pos="19200"/>
+          <w:tab w:val="left" w:pos="20160"/>
+          <w:tab w:val="left" w:pos="21120"/>
+          <w:tab w:val="left" w:pos="22080"/>
+          <w:tab w:val="left" w:pos="23040"/>
+          <w:tab w:val="left" w:pos="24000"/>
+          <w:tab w:val="left" w:pos="24960"/>
+          <w:tab w:val="left" w:pos="25920"/>
+          <w:tab w:val="left" w:pos="26880"/>
+          <w:tab w:val="left" w:pos="27840"/>
+          <w:tab w:val="left" w:pos="28800"/>
+          <w:tab w:val="left" w:pos="29760"/>
+          <w:tab w:val="left" w:pos="30720"/>
+        </w:tabs>
+        <w:autoSpaceDE w:val="0"/>
+        <w:autoSpaceDN w:val="0"/>
+        <w:adjustRightInd w:val="0"/>
+        <w:spacing w:after="0" w:line="240" w:lineRule="auto"/>
+        <w:rPr>
+          <w:rFonts w:ascii="Consolas" w:hAnsi="Consolas" w:cs="Consolas"/>
+          <w:color w:val="000000"/>
+        </w:rPr>
+      </w:pPr>
+      <w:proofErr w:type="spellStart"/>
+      <w:r>
+        <w:rPr>
+          <w:rFonts w:ascii="Consolas" w:hAnsi="Consolas" w:cs="Consolas"/>
+          <w:color w:val="000000"/>
+        </w:rPr>
+        <w:t>id_cloud</w:t>
+      </w:r>
+      <w:proofErr w:type="spellEnd"/>
+      <w:r>
+        <w:rPr>
+          <w:rFonts w:ascii="Consolas" w:hAnsi="Consolas" w:cs="Consolas"/>
+          <w:color w:val="000000"/>
+        </w:rPr>
+        <w:t xml:space="preserve"> serial primary key,</w:t>
+      </w:r>
+    </w:p>
+    <w:p>
+      <w:pPr>
+        <w:tabs>
+          <w:tab w:val="left" w:pos="960"/>
+          <w:tab w:val="left" w:pos="1920"/>
+          <w:tab w:val="left" w:pos="2880"/>
+          <w:tab w:val="left" w:pos="3840"/>
+          <w:tab w:val="left" w:pos="4800"/>
+          <w:tab w:val="left" w:pos="5760"/>
+          <w:tab w:val="left" w:pos="6720"/>
+          <w:tab w:val="left" w:pos="7680"/>
+          <w:tab w:val="left" w:pos="8640"/>
+          <w:tab w:val="left" w:pos="9600"/>
+          <w:tab w:val="left" w:pos="10560"/>
+          <w:tab w:val="left" w:pos="11520"/>
+          <w:tab w:val="left" w:pos="12480"/>
+          <w:tab w:val="left" w:pos="13440"/>
+          <w:tab w:val="left" w:pos="14400"/>
+          <w:tab w:val="left" w:pos="15360"/>
+          <w:tab w:val="left" w:pos="16320"/>
+          <w:tab w:val="left" w:pos="17280"/>
+          <w:tab w:val="left" w:pos="18240"/>
+          <w:tab w:val="left" w:pos="19200"/>
+          <w:tab w:val="left" w:pos="20160"/>
+          <w:tab w:val="left" w:pos="21120"/>
+          <w:tab w:val="left" w:pos="22080"/>
+          <w:tab w:val="left" w:pos="23040"/>
+          <w:tab w:val="left" w:pos="24000"/>
+          <w:tab w:val="left" w:pos="24960"/>
+          <w:tab w:val="left" w:pos="25920"/>
+          <w:tab w:val="left" w:pos="26880"/>
+          <w:tab w:val="left" w:pos="27840"/>
+          <w:tab w:val="left" w:pos="28800"/>
+          <w:tab w:val="left" w:pos="29760"/>
+          <w:tab w:val="left" w:pos="30720"/>
+        </w:tabs>
+        <w:autoSpaceDE w:val="0"/>
+        <w:autoSpaceDN w:val="0"/>
+        <w:adjustRightInd w:val="0"/>
+        <w:spacing w:after="0" w:line="240" w:lineRule="auto"/>
+        <w:rPr>
+          <w:rFonts w:ascii="Consolas" w:hAnsi="Consolas" w:cs="Consolas"/>
+          <w:color w:val="000000"/>
+        </w:rPr>
+      </w:pPr>
+      <w:proofErr w:type="spellStart"/>
+      <w:r>
+        <w:rPr>
+          <w:rFonts w:ascii="Consolas" w:hAnsi="Consolas" w:cs="Consolas"/>
+          <w:color w:val="000000"/>
+        </w:rPr>
+        <w:t>id_gap</w:t>
+      </w:r>
+      <w:proofErr w:type="spellEnd"/>
+      <w:r>
+        <w:rPr>
+          <w:rFonts w:ascii="Consolas" w:hAnsi="Consolas" w:cs="Consolas"/>
+          <w:color w:val="000000"/>
+        </w:rPr>
+        <w:t xml:space="preserve"> </w:t>
+      </w:r>
+      <w:proofErr w:type="spellStart"/>
+      <w:r>
+        <w:rPr>
+          <w:rFonts w:ascii="Consolas" w:hAnsi="Consolas" w:cs="Consolas"/>
+          <w:color w:val="000000"/>
+        </w:rPr>
+        <w:t>bigint</w:t>
+      </w:r>
+      <w:proofErr w:type="spellEnd"/>
+      <w:r>
+        <w:rPr>
+          <w:rFonts w:ascii="Consolas" w:hAnsi="Consolas" w:cs="Consolas"/>
+          <w:color w:val="000000"/>
+        </w:rPr>
+        <w:t xml:space="preserve"> references gap (</w:t>
+      </w:r>
+      <w:proofErr w:type="spellStart"/>
+      <w:r>
+        <w:rPr>
+          <w:rFonts w:ascii="Consolas" w:hAnsi="Consolas" w:cs="Consolas"/>
+          <w:color w:val="000000"/>
+        </w:rPr>
+        <w:t>id_gap</w:t>
+      </w:r>
+      <w:proofErr w:type="spellEnd"/>
+      <w:r>
+        <w:rPr>
+          <w:rFonts w:ascii="Consolas" w:hAnsi="Consolas" w:cs="Consolas"/>
+          <w:color w:val="000000"/>
+        </w:rPr>
+        <w:t>)</w:t>
+      </w:r>
+    </w:p>
+    <w:p>
+      <w:pPr>
+        <w:tabs>
+          <w:tab w:val="left" w:pos="960"/>
+          <w:tab w:val="left" w:pos="1920"/>
+          <w:tab w:val="left" w:pos="2880"/>
+          <w:tab w:val="left" w:pos="3840"/>
+          <w:tab w:val="left" w:pos="4800"/>
+          <w:tab w:val="left" w:pos="5760"/>
+          <w:tab w:val="left" w:pos="6720"/>
+          <w:tab w:val="left" w:pos="7680"/>
+          <w:tab w:val="left" w:pos="8640"/>
+          <w:tab w:val="left" w:pos="9600"/>
+          <w:tab w:val="left" w:pos="10560"/>
+          <w:tab w:val="left" w:pos="11520"/>
+          <w:tab w:val="left" w:pos="12480"/>
+          <w:tab w:val="left" w:pos="13440"/>
+          <w:tab w:val="left" w:pos="14400"/>
+          <w:tab w:val="left" w:pos="15360"/>
+          <w:tab w:val="left" w:pos="16320"/>
+          <w:tab w:val="left" w:pos="17280"/>
+          <w:tab w:val="left" w:pos="18240"/>
+          <w:tab w:val="left" w:pos="19200"/>
+          <w:tab w:val="left" w:pos="20160"/>
+          <w:tab w:val="left" w:pos="21120"/>
+          <w:tab w:val="left" w:pos="22080"/>
+          <w:tab w:val="left" w:pos="23040"/>
+          <w:tab w:val="left" w:pos="24000"/>
+          <w:tab w:val="left" w:pos="24960"/>
+          <w:tab w:val="left" w:pos="25920"/>
+          <w:tab w:val="left" w:pos="26880"/>
+          <w:tab w:val="left" w:pos="27840"/>
+          <w:tab w:val="left" w:pos="28800"/>
+          <w:tab w:val="left" w:pos="29760"/>
+          <w:tab w:val="left" w:pos="30720"/>
+        </w:tabs>
+        <w:autoSpaceDE w:val="0"/>
+        <w:autoSpaceDN w:val="0"/>
+        <w:adjustRightInd w:val="0"/>
+        <w:spacing w:after="0" w:line="240" w:lineRule="auto"/>
+        <w:rPr>
+          <w:rFonts w:ascii="Consolas" w:hAnsi="Consolas" w:cs="Consolas"/>
+          <w:color w:val="000000"/>
+        </w:rPr>
+      </w:pPr>
+      <w:r>
+        <w:rPr>
+          <w:rFonts w:ascii="Consolas" w:hAnsi="Consolas" w:cs="Consolas"/>
+          <w:color w:val="000000"/>
+        </w:rPr>
+        <w:t>);</w:t>
+      </w:r>
+    </w:p>
+    <w:p>
+      <w:pPr>
+        <w:tabs>
+          <w:tab w:val="left" w:pos="960"/>
+          <w:tab w:val="left" w:pos="1920"/>
+          <w:tab w:val="left" w:pos="2880"/>
+          <w:tab w:val="left" w:pos="3840"/>
+          <w:tab w:val="left" w:pos="4800"/>
+          <w:tab w:val="left" w:pos="5760"/>
+          <w:tab w:val="left" w:pos="6720"/>
+          <w:tab w:val="left" w:pos="7680"/>
+          <w:tab w:val="left" w:pos="8640"/>
+          <w:tab w:val="left" w:pos="9600"/>
+          <w:tab w:val="left" w:pos="10560"/>
+          <w:tab w:val="left" w:pos="11520"/>
+          <w:tab w:val="left" w:pos="12480"/>
+          <w:tab w:val="left" w:pos="13440"/>
+          <w:tab w:val="left" w:pos="14400"/>
+          <w:tab w:val="left" w:pos="15360"/>
+          <w:tab w:val="left" w:pos="16320"/>
+          <w:tab w:val="left" w:pos="17280"/>
+          <w:tab w:val="left" w:pos="18240"/>
+          <w:tab w:val="left" w:pos="19200"/>
+          <w:tab w:val="left" w:pos="20160"/>
+          <w:tab w:val="left" w:pos="21120"/>
+          <w:tab w:val="left" w:pos="22080"/>
+          <w:tab w:val="left" w:pos="23040"/>
+          <w:tab w:val="left" w:pos="24000"/>
+          <w:tab w:val="left" w:pos="24960"/>
+          <w:tab w:val="left" w:pos="25920"/>
+          <w:tab w:val="left" w:pos="26880"/>
+          <w:tab w:val="left" w:pos="27840"/>
+          <w:tab w:val="left" w:pos="28800"/>
+          <w:tab w:val="left" w:pos="29760"/>
+          <w:tab w:val="left" w:pos="30720"/>
+        </w:tabs>
+        <w:autoSpaceDE w:val="0"/>
+        <w:autoSpaceDN w:val="0"/>
+        <w:adjustRightInd w:val="0"/>
+        <w:spacing w:after="0" w:line="240" w:lineRule="auto"/>
+        <w:rPr>
+          <w:rFonts w:ascii="Consolas" w:hAnsi="Consolas" w:cs="Consolas"/>
+          <w:color w:val="000000"/>
+        </w:rPr>
+      </w:pPr>
+    </w:p>
+    <w:p>
+      <w:pPr>
+        <w:tabs>
+          <w:tab w:val="left" w:pos="960"/>
+          <w:tab w:val="left" w:pos="1920"/>
+          <w:tab w:val="left" w:pos="2880"/>
+          <w:tab w:val="left" w:pos="3840"/>
+          <w:tab w:val="left" w:pos="4800"/>
+          <w:tab w:val="left" w:pos="5760"/>
+          <w:tab w:val="left" w:pos="6720"/>
+          <w:tab w:val="left" w:pos="7680"/>
+          <w:tab w:val="left" w:pos="8640"/>
+          <w:tab w:val="left" w:pos="9600"/>
+          <w:tab w:val="left" w:pos="10560"/>
+          <w:tab w:val="left" w:pos="11520"/>
+          <w:tab w:val="left" w:pos="12480"/>
+          <w:tab w:val="left" w:pos="13440"/>
+          <w:tab w:val="left" w:pos="14400"/>
+          <w:tab w:val="left" w:pos="15360"/>
+          <w:tab w:val="left" w:pos="16320"/>
+          <w:tab w:val="left" w:pos="17280"/>
+          <w:tab w:val="left" w:pos="18240"/>
+          <w:tab w:val="left" w:pos="19200"/>
+          <w:tab w:val="left" w:pos="20160"/>
+          <w:tab w:val="left" w:pos="21120"/>
+          <w:tab w:val="left" w:pos="22080"/>
+          <w:tab w:val="left" w:pos="23040"/>
+          <w:tab w:val="left" w:pos="24000"/>
+          <w:tab w:val="left" w:pos="24960"/>
+          <w:tab w:val="left" w:pos="25920"/>
+          <w:tab w:val="left" w:pos="26880"/>
+          <w:tab w:val="left" w:pos="27840"/>
+          <w:tab w:val="left" w:pos="28800"/>
+          <w:tab w:val="left" w:pos="29760"/>
+          <w:tab w:val="left" w:pos="30720"/>
+        </w:tabs>
+        <w:autoSpaceDE w:val="0"/>
+        <w:autoSpaceDN w:val="0"/>
+        <w:adjustRightInd w:val="0"/>
+        <w:spacing w:after="0" w:line="240" w:lineRule="auto"/>
+        <w:rPr>
+          <w:rFonts w:ascii="Consolas" w:hAnsi="Consolas" w:cs="Consolas"/>
+          <w:color w:val="000000"/>
+        </w:rPr>
+      </w:pPr>
+      <w:r>
+        <w:rPr>
+          <w:rFonts w:ascii="Consolas" w:hAnsi="Consolas" w:cs="Consolas"/>
+          <w:color w:val="000000"/>
+        </w:rPr>
+        <w:t xml:space="preserve">create table </w:t>
+      </w:r>
+      <w:proofErr w:type="spellStart"/>
+      <w:r>
+        <w:rPr>
+          <w:rFonts w:ascii="Consolas" w:hAnsi="Consolas" w:cs="Consolas"/>
+          <w:color w:val="000000"/>
+        </w:rPr>
+        <w:t>gap_paper</w:t>
+      </w:r>
+      <w:proofErr w:type="spellEnd"/>
+    </w:p>
+    <w:p>
+      <w:pPr>
+        <w:tabs>
+          <w:tab w:val="left" w:pos="960"/>
+          <w:tab w:val="left" w:pos="1920"/>
+          <w:tab w:val="left" w:pos="2880"/>
+          <w:tab w:val="left" w:pos="3840"/>
+          <w:tab w:val="left" w:pos="4800"/>
+          <w:tab w:val="left" w:pos="5760"/>
+          <w:tab w:val="left" w:pos="6720"/>
+          <w:tab w:val="left" w:pos="7680"/>
+          <w:tab w:val="left" w:pos="8640"/>
+          <w:tab w:val="left" w:pos="9600"/>
+          <w:tab w:val="left" w:pos="10560"/>
+          <w:tab w:val="left" w:pos="11520"/>
+          <w:tab w:val="left" w:pos="12480"/>
+          <w:tab w:val="left" w:pos="13440"/>
+          <w:tab w:val="left" w:pos="14400"/>
+          <w:tab w:val="left" w:pos="15360"/>
+          <w:tab w:val="left" w:pos="16320"/>
+          <w:tab w:val="left" w:pos="17280"/>
+          <w:tab w:val="left" w:pos="18240"/>
+          <w:tab w:val="left" w:pos="19200"/>
+          <w:tab w:val="left" w:pos="20160"/>
+          <w:tab w:val="left" w:pos="21120"/>
+          <w:tab w:val="left" w:pos="22080"/>
+          <w:tab w:val="left" w:pos="23040"/>
+          <w:tab w:val="left" w:pos="24000"/>
+          <w:tab w:val="left" w:pos="24960"/>
+          <w:tab w:val="left" w:pos="25920"/>
+          <w:tab w:val="left" w:pos="26880"/>
+          <w:tab w:val="left" w:pos="27840"/>
+          <w:tab w:val="left" w:pos="28800"/>
+          <w:tab w:val="left" w:pos="29760"/>
+          <w:tab w:val="left" w:pos="30720"/>
+        </w:tabs>
+        <w:autoSpaceDE w:val="0"/>
+        <w:autoSpaceDN w:val="0"/>
+        <w:adjustRightInd w:val="0"/>
+        <w:spacing w:after="0" w:line="240" w:lineRule="auto"/>
+        <w:rPr>
+          <w:rFonts w:ascii="Consolas" w:hAnsi="Consolas" w:cs="Consolas"/>
+          <w:color w:val="000000"/>
+        </w:rPr>
+      </w:pPr>
+      <w:r>
+        <w:rPr>
+          <w:rFonts w:ascii="Consolas" w:hAnsi="Consolas" w:cs="Consolas"/>
+          <w:color w:val="000000"/>
+        </w:rPr>
+        <w:t>(</w:t>
+      </w:r>
+    </w:p>
+    <w:p>
+      <w:pPr>
+        <w:tabs>
+          <w:tab w:val="left" w:pos="960"/>
+          <w:tab w:val="left" w:pos="1920"/>
+          <w:tab w:val="left" w:pos="2880"/>
+          <w:tab w:val="left" w:pos="3840"/>
+          <w:tab w:val="left" w:pos="4800"/>
+          <w:tab w:val="left" w:pos="5760"/>
+          <w:tab w:val="left" w:pos="6720"/>
+          <w:tab w:val="left" w:pos="7680"/>
+          <w:tab w:val="left" w:pos="8640"/>
+          <w:tab w:val="left" w:pos="9600"/>
+          <w:tab w:val="left" w:pos="10560"/>
+          <w:tab w:val="left" w:pos="11520"/>
+          <w:tab w:val="left" w:pos="12480"/>
+          <w:tab w:val="left" w:pos="13440"/>
+          <w:tab w:val="left" w:pos="14400"/>
+          <w:tab w:val="left" w:pos="15360"/>
+          <w:tab w:val="left" w:pos="16320"/>
+          <w:tab w:val="left" w:pos="17280"/>
+          <w:tab w:val="left" w:pos="18240"/>
+          <w:tab w:val="left" w:pos="19200"/>
+          <w:tab w:val="left" w:pos="20160"/>
+          <w:tab w:val="left" w:pos="21120"/>
+          <w:tab w:val="left" w:pos="22080"/>
+          <w:tab w:val="left" w:pos="23040"/>
+          <w:tab w:val="left" w:pos="24000"/>
+          <w:tab w:val="left" w:pos="24960"/>
+          <w:tab w:val="left" w:pos="25920"/>
+          <w:tab w:val="left" w:pos="26880"/>
+          <w:tab w:val="left" w:pos="27840"/>
+          <w:tab w:val="left" w:pos="28800"/>
+          <w:tab w:val="left" w:pos="29760"/>
+          <w:tab w:val="left" w:pos="30720"/>
+        </w:tabs>
+        <w:autoSpaceDE w:val="0"/>
+        <w:autoSpaceDN w:val="0"/>
+        <w:adjustRightInd w:val="0"/>
+        <w:spacing w:after="0" w:line="240" w:lineRule="auto"/>
+        <w:rPr>
+          <w:rFonts w:ascii="Consolas" w:hAnsi="Consolas" w:cs="Consolas"/>
+          <w:color w:val="000000"/>
+        </w:rPr>
+      </w:pPr>
+      <w:proofErr w:type="spellStart"/>
+      <w:r>
+        <w:rPr>
+          <w:rFonts w:ascii="Consolas" w:hAnsi="Consolas" w:cs="Consolas"/>
+          <w:color w:val="000000"/>
+        </w:rPr>
+        <w:t>id_gap</w:t>
+      </w:r>
+      <w:proofErr w:type="spellEnd"/>
+      <w:r>
+        <w:rPr>
+          <w:rFonts w:ascii="Consolas" w:hAnsi="Consolas" w:cs="Consolas"/>
+          <w:color w:val="000000"/>
+        </w:rPr>
+        <w:t xml:space="preserve"> </w:t>
+      </w:r>
+      <w:proofErr w:type="spellStart"/>
+      <w:r>
+        <w:rPr>
+          <w:rFonts w:ascii="Consolas" w:hAnsi="Consolas" w:cs="Consolas"/>
+          <w:color w:val="000000"/>
+        </w:rPr>
+        <w:t>bigint</w:t>
+      </w:r>
+      <w:proofErr w:type="spellEnd"/>
+      <w:r>
+        <w:rPr>
+          <w:rFonts w:ascii="Consolas" w:hAnsi="Consolas" w:cs="Consolas"/>
+          <w:color w:val="000000"/>
+        </w:rPr>
+        <w:t xml:space="preserve"> references gap (</w:t>
+      </w:r>
+      <w:proofErr w:type="spellStart"/>
+      <w:r>
+        <w:rPr>
+          <w:rFonts w:ascii="Consolas" w:hAnsi="Consolas" w:cs="Consolas"/>
+          <w:color w:val="000000"/>
+        </w:rPr>
+        <w:t>id_gap</w:t>
+      </w:r>
+      <w:proofErr w:type="spellEnd"/>
+      <w:r>
+        <w:rPr>
+          <w:rFonts w:ascii="Consolas" w:hAnsi="Consolas" w:cs="Consolas"/>
+          <w:color w:val="000000"/>
+        </w:rPr>
+        <w:t>),</w:t>
+      </w:r>
+    </w:p>
+    <w:p>
+      <w:pPr>
+        <w:tabs>
+          <w:tab w:val="left" w:pos="960"/>
+          <w:tab w:val="left" w:pos="1920"/>
+          <w:tab w:val="left" w:pos="2880"/>
+          <w:tab w:val="left" w:pos="3840"/>
+          <w:tab w:val="left" w:pos="4800"/>
+          <w:tab w:val="left" w:pos="5760"/>
+          <w:tab w:val="left" w:pos="6720"/>
+          <w:tab w:val="left" w:pos="7680"/>
+          <w:tab w:val="left" w:pos="8640"/>
+          <w:tab w:val="left" w:pos="9600"/>
+          <w:tab w:val="left" w:pos="10560"/>
+          <w:tab w:val="left" w:pos="11520"/>
+          <w:tab w:val="left" w:pos="12480"/>
+          <w:tab w:val="left" w:pos="13440"/>
+          <w:tab w:val="left" w:pos="14400"/>
+          <w:tab w:val="left" w:pos="15360"/>
+          <w:tab w:val="left" w:pos="16320"/>
+          <w:tab w:val="left" w:pos="17280"/>
+          <w:tab w:val="left" w:pos="18240"/>
+          <w:tab w:val="left" w:pos="19200"/>
+          <w:tab w:val="left" w:pos="20160"/>
+          <w:tab w:val="left" w:pos="21120"/>
+          <w:tab w:val="left" w:pos="22080"/>
+          <w:tab w:val="left" w:pos="23040"/>
+          <w:tab w:val="left" w:pos="24000"/>
+          <w:tab w:val="left" w:pos="24960"/>
+          <w:tab w:val="left" w:pos="25920"/>
+          <w:tab w:val="left" w:pos="26880"/>
+          <w:tab w:val="left" w:pos="27840"/>
+          <w:tab w:val="left" w:pos="28800"/>
+          <w:tab w:val="left" w:pos="29760"/>
+          <w:tab w:val="left" w:pos="30720"/>
+        </w:tabs>
+        <w:autoSpaceDE w:val="0"/>
+        <w:autoSpaceDN w:val="0"/>
+        <w:adjustRightInd w:val="0"/>
+        <w:spacing w:after="0" w:line="240" w:lineRule="auto"/>
+        <w:rPr>
+          <w:rFonts w:ascii="Consolas" w:hAnsi="Consolas" w:cs="Consolas"/>
+          <w:color w:val="000000"/>
+        </w:rPr>
+      </w:pPr>
+      <w:proofErr w:type="spellStart"/>
+      <w:r>
+        <w:rPr>
+          <w:rFonts w:ascii="Consolas" w:hAnsi="Consolas" w:cs="Consolas"/>
+          <w:color w:val="000000"/>
+        </w:rPr>
+        <w:t>id_paper</w:t>
+      </w:r>
+      <w:proofErr w:type="spellEnd"/>
+      <w:r>
+        <w:rPr>
+          <w:rFonts w:ascii="Consolas" w:hAnsi="Consolas" w:cs="Consolas"/>
+          <w:color w:val="000000"/>
+        </w:rPr>
+        <w:t xml:space="preserve"> </w:t>
+      </w:r>
+      <w:proofErr w:type="spellStart"/>
+      <w:r>
+        <w:rPr>
+          <w:rFonts w:ascii="Consolas" w:hAnsi="Consolas" w:cs="Consolas"/>
+          <w:color w:val="000000"/>
+        </w:rPr>
+        <w:t>bigint</w:t>
+      </w:r>
+      <w:proofErr w:type="spellEnd"/>
+      <w:r>
+        <w:rPr>
+          <w:rFonts w:ascii="Consolas" w:hAnsi="Consolas" w:cs="Consolas"/>
+          <w:color w:val="000000"/>
+        </w:rPr>
+        <w:t xml:space="preserve"> references paper (</w:t>
+      </w:r>
+      <w:proofErr w:type="spellStart"/>
+      <w:r>
+        <w:rPr>
+          <w:rFonts w:ascii="Consolas" w:hAnsi="Consolas" w:cs="Consolas"/>
+          <w:color w:val="000000"/>
+        </w:rPr>
+        <w:t>id_paper</w:t>
+      </w:r>
+      <w:proofErr w:type="spellEnd"/>
+      <w:r>
+        <w:rPr>
+          <w:rFonts w:ascii="Consolas" w:hAnsi="Consolas" w:cs="Consolas"/>
+          <w:color w:val="000000"/>
+        </w:rPr>
+        <w:t>),</w:t>
+      </w:r>
+    </w:p>
+    <w:p>
+      <w:pPr>
+        <w:tabs>
+          <w:tab w:val="left" w:pos="960"/>
+          <w:tab w:val="left" w:pos="1920"/>
+          <w:tab w:val="left" w:pos="2880"/>
+          <w:tab w:val="left" w:pos="3840"/>
+          <w:tab w:val="left" w:pos="4800"/>
+          <w:tab w:val="left" w:pos="5760"/>
+          <w:tab w:val="left" w:pos="6720"/>
+          <w:tab w:val="left" w:pos="7680"/>
+          <w:tab w:val="left" w:pos="8640"/>
+          <w:tab w:val="left" w:pos="9600"/>
+          <w:tab w:val="left" w:pos="10560"/>
+          <w:tab w:val="left" w:pos="11520"/>
+          <w:tab w:val="left" w:pos="12480"/>
+          <w:tab w:val="left" w:pos="13440"/>
+          <w:tab w:val="left" w:pos="14400"/>
+          <w:tab w:val="left" w:pos="15360"/>
+          <w:tab w:val="left" w:pos="16320"/>
+          <w:tab w:val="left" w:pos="17280"/>
+          <w:tab w:val="left" w:pos="18240"/>
+          <w:tab w:val="left" w:pos="19200"/>
+          <w:tab w:val="left" w:pos="20160"/>
+          <w:tab w:val="left" w:pos="21120"/>
+          <w:tab w:val="left" w:pos="22080"/>
+          <w:tab w:val="left" w:pos="23040"/>
+          <w:tab w:val="left" w:pos="24000"/>
+          <w:tab w:val="left" w:pos="24960"/>
+          <w:tab w:val="left" w:pos="25920"/>
+          <w:tab w:val="left" w:pos="26880"/>
+          <w:tab w:val="left" w:pos="27840"/>
+          <w:tab w:val="left" w:pos="28800"/>
+          <w:tab w:val="left" w:pos="29760"/>
+          <w:tab w:val="left" w:pos="30720"/>
+        </w:tabs>
+        <w:autoSpaceDE w:val="0"/>
+        <w:autoSpaceDN w:val="0"/>
+        <w:adjustRightInd w:val="0"/>
+        <w:spacing w:after="0" w:line="240" w:lineRule="auto"/>
+        <w:rPr>
+          <w:rFonts w:ascii="Consolas" w:hAnsi="Consolas" w:cs="Consolas"/>
+          <w:color w:val="000000"/>
+        </w:rPr>
+      </w:pPr>
+      <w:r>
+        <w:rPr>
+          <w:rFonts w:ascii="Consolas" w:hAnsi="Consolas" w:cs="Consolas"/>
+          <w:color w:val="000000"/>
+        </w:rPr>
+        <w:t>unique (</w:t>
+      </w:r>
+      <w:proofErr w:type="spellStart"/>
+      <w:r>
+        <w:rPr>
+          <w:rFonts w:ascii="Consolas" w:hAnsi="Consolas" w:cs="Consolas"/>
+          <w:color w:val="000000"/>
+        </w:rPr>
+        <w:t>id_gap</w:t>
+      </w:r>
+      <w:proofErr w:type="spellEnd"/>
+      <w:r>
+        <w:rPr>
+          <w:rFonts w:ascii="Consolas" w:hAnsi="Consolas" w:cs="Consolas"/>
+          <w:color w:val="000000"/>
+        </w:rPr>
+        <w:t xml:space="preserve">, </w:t>
+      </w:r>
+      <w:proofErr w:type="spellStart"/>
+      <w:r>
+        <w:rPr>
+          <w:rFonts w:ascii="Consolas" w:hAnsi="Consolas" w:cs="Consolas"/>
+          <w:color w:val="000000"/>
+        </w:rPr>
+        <w:t>id_paper</w:t>
+      </w:r>
+      <w:proofErr w:type="spellEnd"/>
+      <w:r>
+        <w:rPr>
+          <w:rFonts w:ascii="Consolas" w:hAnsi="Consolas" w:cs="Consolas"/>
+          <w:color w:val="000000"/>
+        </w:rPr>
+        <w:t>)</w:t>
+      </w:r>
+    </w:p>
+    <w:p>
+      <w:pPr>
+        <w:tabs>
+          <w:tab w:val="left" w:pos="960"/>
+          <w:tab w:val="left" w:pos="1920"/>
+          <w:tab w:val="left" w:pos="2880"/>
+          <w:tab w:val="left" w:pos="3840"/>
+          <w:tab w:val="left" w:pos="4800"/>
+          <w:tab w:val="left" w:pos="5760"/>
+          <w:tab w:val="left" w:pos="6720"/>
+          <w:tab w:val="left" w:pos="7680"/>
+          <w:tab w:val="left" w:pos="8640"/>
+          <w:tab w:val="left" w:pos="9600"/>
+          <w:tab w:val="left" w:pos="10560"/>
+          <w:tab w:val="left" w:pos="11520"/>
+          <w:tab w:val="left" w:pos="12480"/>
+          <w:tab w:val="left" w:pos="13440"/>
+          <w:tab w:val="left" w:pos="14400"/>
+          <w:tab w:val="left" w:pos="15360"/>
+          <w:tab w:val="left" w:pos="16320"/>
+          <w:tab w:val="left" w:pos="17280"/>
+          <w:tab w:val="left" w:pos="18240"/>
+          <w:tab w:val="left" w:pos="19200"/>
+          <w:tab w:val="left" w:pos="20160"/>
+          <w:tab w:val="left" w:pos="21120"/>
+          <w:tab w:val="left" w:pos="22080"/>
+          <w:tab w:val="left" w:pos="23040"/>
+          <w:tab w:val="left" w:pos="24000"/>
+          <w:tab w:val="left" w:pos="24960"/>
+          <w:tab w:val="left" w:pos="25920"/>
+          <w:tab w:val="left" w:pos="26880"/>
+          <w:tab w:val="left" w:pos="27840"/>
+          <w:tab w:val="left" w:pos="28800"/>
+          <w:tab w:val="left" w:pos="29760"/>
+          <w:tab w:val="left" w:pos="30720"/>
+        </w:tabs>
+        <w:autoSpaceDE w:val="0"/>
+        <w:autoSpaceDN w:val="0"/>
+        <w:adjustRightInd w:val="0"/>
+        <w:spacing w:after="0" w:line="240" w:lineRule="auto"/>
+        <w:rPr>
+          <w:rFonts w:ascii="Consolas" w:hAnsi="Consolas" w:cs="Consolas"/>
+          <w:color w:val="000000"/>
+        </w:rPr>
+      </w:pPr>
+      <w:r>
+        <w:rPr>
+          <w:rFonts w:ascii="Consolas" w:hAnsi="Consolas" w:cs="Consolas"/>
+          <w:color w:val="000000"/>
+        </w:rPr>
+        <w:t>);</w:t>
+      </w:r>
+    </w:p>
+    <w:p>
+      <w:pPr>
+        <w:tabs>
+          <w:tab w:val="left" w:pos="960"/>
+          <w:tab w:val="left" w:pos="1920"/>
+          <w:tab w:val="left" w:pos="2880"/>
+          <w:tab w:val="left" w:pos="3840"/>
+          <w:tab w:val="left" w:pos="4800"/>
+          <w:tab w:val="left" w:pos="5760"/>
+          <w:tab w:val="left" w:pos="6720"/>
+          <w:tab w:val="left" w:pos="7680"/>
+          <w:tab w:val="left" w:pos="8640"/>
+          <w:tab w:val="left" w:pos="9600"/>
+          <w:tab w:val="left" w:pos="10560"/>
+          <w:tab w:val="left" w:pos="11520"/>
+          <w:tab w:val="left" w:pos="12480"/>
+          <w:tab w:val="left" w:pos="13440"/>
+          <w:tab w:val="left" w:pos="14400"/>
+          <w:tab w:val="left" w:pos="15360"/>
+          <w:tab w:val="left" w:pos="16320"/>
+          <w:tab w:val="left" w:pos="17280"/>
+          <w:tab w:val="left" w:pos="18240"/>
+          <w:tab w:val="left" w:pos="19200"/>
+          <w:tab w:val="left" w:pos="20160"/>
+          <w:tab w:val="left" w:pos="21120"/>
+          <w:tab w:val="left" w:pos="22080"/>
+          <w:tab w:val="left" w:pos="23040"/>
+          <w:tab w:val="left" w:pos="24000"/>
+          <w:tab w:val="left" w:pos="24960"/>
+          <w:tab w:val="left" w:pos="25920"/>
+          <w:tab w:val="left" w:pos="26880"/>
+          <w:tab w:val="left" w:pos="27840"/>
+          <w:tab w:val="left" w:pos="28800"/>
+          <w:tab w:val="left" w:pos="29760"/>
+          <w:tab w:val="left" w:pos="30720"/>
+        </w:tabs>
+        <w:autoSpaceDE w:val="0"/>
+        <w:autoSpaceDN w:val="0"/>
+        <w:adjustRightInd w:val="0"/>
+        <w:spacing w:after="0" w:line="240" w:lineRule="auto"/>
+        <w:rPr>
+          <w:rFonts w:ascii="Consolas" w:hAnsi="Consolas" w:cs="Consolas"/>
+          <w:color w:val="000000"/>
+        </w:rPr>
+      </w:pPr>
+    </w:p>
+    <w:p>
+      <w:pPr>
+        <w:tabs>
+          <w:tab w:val="left" w:pos="960"/>
+          <w:tab w:val="left" w:pos="1920"/>
+          <w:tab w:val="left" w:pos="2880"/>
+          <w:tab w:val="left" w:pos="3840"/>
+          <w:tab w:val="left" w:pos="4800"/>
+          <w:tab w:val="left" w:pos="5760"/>
+          <w:tab w:val="left" w:pos="6720"/>
+          <w:tab w:val="left" w:pos="7680"/>
+          <w:tab w:val="left" w:pos="8640"/>
+          <w:tab w:val="left" w:pos="9600"/>
+          <w:tab w:val="left" w:pos="10560"/>
+          <w:tab w:val="left" w:pos="11520"/>
+          <w:tab w:val="left" w:pos="12480"/>
+          <w:tab w:val="left" w:pos="13440"/>
+          <w:tab w:val="left" w:pos="14400"/>
+          <w:tab w:val="left" w:pos="15360"/>
+          <w:tab w:val="left" w:pos="16320"/>
+          <w:tab w:val="left" w:pos="17280"/>
+          <w:tab w:val="left" w:pos="18240"/>
+          <w:tab w:val="left" w:pos="19200"/>
+          <w:tab w:val="left" w:pos="20160"/>
+          <w:tab w:val="left" w:pos="21120"/>
+          <w:tab w:val="left" w:pos="22080"/>
+          <w:tab w:val="left" w:pos="23040"/>
+          <w:tab w:val="left" w:pos="24000"/>
+          <w:tab w:val="left" w:pos="24960"/>
+          <w:tab w:val="left" w:pos="25920"/>
+          <w:tab w:val="left" w:pos="26880"/>
+          <w:tab w:val="left" w:pos="27840"/>
+          <w:tab w:val="left" w:pos="28800"/>
+          <w:tab w:val="left" w:pos="29760"/>
+          <w:tab w:val="left" w:pos="30720"/>
+        </w:tabs>
+        <w:autoSpaceDE w:val="0"/>
+        <w:autoSpaceDN w:val="0"/>
+        <w:adjustRightInd w:val="0"/>
+        <w:spacing w:after="0" w:line="240" w:lineRule="auto"/>
+        <w:rPr>
+          <w:rFonts w:ascii="Consolas" w:hAnsi="Consolas" w:cs="Consolas"/>
+          <w:color w:val="000000"/>
+        </w:rPr>
+      </w:pPr>
+      <w:r>
+        <w:rPr>
+          <w:rFonts w:ascii="Consolas" w:hAnsi="Consolas" w:cs="Consolas"/>
+          <w:color w:val="000000"/>
+        </w:rPr>
+        <w:t>create table note</w:t>
+      </w:r>
+    </w:p>
+    <w:p>
+      <w:pPr>
+        <w:tabs>
+          <w:tab w:val="left" w:pos="960"/>
+          <w:tab w:val="left" w:pos="1920"/>
+          <w:tab w:val="left" w:pos="2880"/>
+          <w:tab w:val="left" w:pos="3840"/>
+          <w:tab w:val="left" w:pos="4800"/>
+          <w:tab w:val="left" w:pos="5760"/>
+          <w:tab w:val="left" w:pos="6720"/>
+          <w:tab w:val="left" w:pos="7680"/>
+          <w:tab w:val="left" w:pos="8640"/>
+          <w:tab w:val="left" w:pos="9600"/>
+          <w:tab w:val="left" w:pos="10560"/>
+          <w:tab w:val="left" w:pos="11520"/>
+          <w:tab w:val="left" w:pos="12480"/>
+          <w:tab w:val="left" w:pos="13440"/>
+          <w:tab w:val="left" w:pos="14400"/>
+          <w:tab w:val="left" w:pos="15360"/>
+          <w:tab w:val="left" w:pos="16320"/>
+          <w:tab w:val="left" w:pos="17280"/>
+          <w:tab w:val="left" w:pos="18240"/>
+          <w:tab w:val="left" w:pos="19200"/>
+          <w:tab w:val="left" w:pos="20160"/>
+          <w:tab w:val="left" w:pos="21120"/>
+          <w:tab w:val="left" w:pos="22080"/>
+          <w:tab w:val="left" w:pos="23040"/>
+          <w:tab w:val="left" w:pos="24000"/>
+          <w:tab w:val="left" w:pos="24960"/>
+          <w:tab w:val="left" w:pos="25920"/>
+          <w:tab w:val="left" w:pos="26880"/>
+          <w:tab w:val="left" w:pos="27840"/>
+          <w:tab w:val="left" w:pos="28800"/>
+          <w:tab w:val="left" w:pos="29760"/>
+          <w:tab w:val="left" w:pos="30720"/>
+        </w:tabs>
+        <w:autoSpaceDE w:val="0"/>
+        <w:autoSpaceDN w:val="0"/>
+        <w:adjustRightInd w:val="0"/>
+        <w:spacing w:after="0" w:line="240" w:lineRule="auto"/>
+        <w:rPr>
+          <w:rFonts w:ascii="Consolas" w:hAnsi="Consolas" w:cs="Consolas"/>
+          <w:color w:val="000000"/>
+        </w:rPr>
+      </w:pPr>
+      <w:r>
+        <w:rPr>
+          <w:rFonts w:ascii="Consolas" w:hAnsi="Consolas" w:cs="Consolas"/>
+          <w:color w:val="000000"/>
+        </w:rPr>
+        <w:t>(</w:t>
+      </w:r>
+    </w:p>
+    <w:p>
+      <w:pPr>
+        <w:tabs>
+          <w:tab w:val="left" w:pos="960"/>
+          <w:tab w:val="left" w:pos="1920"/>
+          <w:tab w:val="left" w:pos="2880"/>
+          <w:tab w:val="left" w:pos="3840"/>
+          <w:tab w:val="left" w:pos="4800"/>
+          <w:tab w:val="left" w:pos="5760"/>
+          <w:tab w:val="left" w:pos="6720"/>
+          <w:tab w:val="left" w:pos="7680"/>
+          <w:tab w:val="left" w:pos="8640"/>
+          <w:tab w:val="left" w:pos="9600"/>
+          <w:tab w:val="left" w:pos="10560"/>
+          <w:tab w:val="left" w:pos="11520"/>
+          <w:tab w:val="left" w:pos="12480"/>
+          <w:tab w:val="left" w:pos="13440"/>
+          <w:tab w:val="left" w:pos="14400"/>
+          <w:tab w:val="left" w:pos="15360"/>
+          <w:tab w:val="left" w:pos="16320"/>
+          <w:tab w:val="left" w:pos="17280"/>
+          <w:tab w:val="left" w:pos="18240"/>
+          <w:tab w:val="left" w:pos="19200"/>
+          <w:tab w:val="left" w:pos="20160"/>
+          <w:tab w:val="left" w:pos="21120"/>
+          <w:tab w:val="left" w:pos="22080"/>
+          <w:tab w:val="left" w:pos="23040"/>
+          <w:tab w:val="left" w:pos="24000"/>
+          <w:tab w:val="left" w:pos="24960"/>
+          <w:tab w:val="left" w:pos="25920"/>
+          <w:tab w:val="left" w:pos="26880"/>
+          <w:tab w:val="left" w:pos="27840"/>
+          <w:tab w:val="left" w:pos="28800"/>
+          <w:tab w:val="left" w:pos="29760"/>
+          <w:tab w:val="left" w:pos="30720"/>
+        </w:tabs>
+        <w:autoSpaceDE w:val="0"/>
+        <w:autoSpaceDN w:val="0"/>
+        <w:adjustRightInd w:val="0"/>
+        <w:spacing w:after="0" w:line="240" w:lineRule="auto"/>
+        <w:rPr>
+          <w:rFonts w:ascii="Consolas" w:hAnsi="Consolas" w:cs="Consolas"/>
+          <w:color w:val="000000"/>
+        </w:rPr>
+      </w:pPr>
+      <w:proofErr w:type="spellStart"/>
+      <w:r>
+        <w:rPr>
+          <w:rFonts w:ascii="Consolas" w:hAnsi="Consolas" w:cs="Consolas"/>
+          <w:color w:val="000000"/>
+        </w:rPr>
+        <w:t>id_note</w:t>
+      </w:r>
+      <w:proofErr w:type="spellEnd"/>
+      <w:r>
+        <w:rPr>
+          <w:rFonts w:ascii="Consolas" w:hAnsi="Consolas" w:cs="Consolas"/>
+          <w:color w:val="000000"/>
+        </w:rPr>
+        <w:t xml:space="preserve"> serial primary key,</w:t>
+      </w:r>
+    </w:p>
+    <w:p>
+      <w:pPr>
+        <w:tabs>
+          <w:tab w:val="left" w:pos="960"/>
+          <w:tab w:val="left" w:pos="1920"/>
+          <w:tab w:val="left" w:pos="2880"/>
+          <w:tab w:val="left" w:pos="3840"/>
+          <w:tab w:val="left" w:pos="4800"/>
+          <w:tab w:val="left" w:pos="5760"/>
+          <w:tab w:val="left" w:pos="6720"/>
+          <w:tab w:val="left" w:pos="7680"/>
+          <w:tab w:val="left" w:pos="8640"/>
+          <w:tab w:val="left" w:pos="9600"/>
+          <w:tab w:val="left" w:pos="10560"/>
+          <w:tab w:val="left" w:pos="11520"/>
+          <w:tab w:val="left" w:pos="12480"/>
+          <w:tab w:val="left" w:pos="13440"/>
+          <w:tab w:val="left" w:pos="14400"/>
+          <w:tab w:val="left" w:pos="15360"/>
+          <w:tab w:val="left" w:pos="16320"/>
+          <w:tab w:val="left" w:pos="17280"/>
+          <w:tab w:val="left" w:pos="18240"/>
+          <w:tab w:val="left" w:pos="19200"/>
+          <w:tab w:val="left" w:pos="20160"/>
+          <w:tab w:val="left" w:pos="21120"/>
+          <w:tab w:val="left" w:pos="22080"/>
+          <w:tab w:val="left" w:pos="23040"/>
+          <w:tab w:val="left" w:pos="24000"/>
+          <w:tab w:val="left" w:pos="24960"/>
+          <w:tab w:val="left" w:pos="25920"/>
+          <w:tab w:val="left" w:pos="26880"/>
+          <w:tab w:val="left" w:pos="27840"/>
+          <w:tab w:val="left" w:pos="28800"/>
+          <w:tab w:val="left" w:pos="29760"/>
+          <w:tab w:val="left" w:pos="30720"/>
+        </w:tabs>
+        <w:autoSpaceDE w:val="0"/>
+        <w:autoSpaceDN w:val="0"/>
+        <w:adjustRightInd w:val="0"/>
+        <w:spacing w:after="0" w:line="240" w:lineRule="auto"/>
+        <w:rPr>
+          <w:rFonts w:ascii="Consolas" w:hAnsi="Consolas" w:cs="Consolas"/>
+          <w:color w:val="000000"/>
+        </w:rPr>
+      </w:pPr>
+      <w:r>
+        <w:rPr>
+          <w:rFonts w:ascii="Consolas" w:hAnsi="Consolas" w:cs="Consolas"/>
+          <w:color w:val="000000"/>
+        </w:rPr>
+        <w:t>font varchar(255) unique,</w:t>
+      </w:r>
+    </w:p>
+    <w:p>
+      <w:pPr>
+        <w:tabs>
+          <w:tab w:val="left" w:pos="960"/>
+          <w:tab w:val="left" w:pos="1920"/>
+          <w:tab w:val="left" w:pos="2880"/>
+          <w:tab w:val="left" w:pos="3840"/>
+          <w:tab w:val="left" w:pos="4800"/>
+          <w:tab w:val="left" w:pos="5760"/>
+          <w:tab w:val="left" w:pos="6720"/>
+          <w:tab w:val="left" w:pos="7680"/>
+          <w:tab w:val="left" w:pos="8640"/>
+          <w:tab w:val="left" w:pos="9600"/>
+          <w:tab w:val="left" w:pos="10560"/>
+          <w:tab w:val="left" w:pos="11520"/>
+          <w:tab w:val="left" w:pos="12480"/>
+          <w:tab w:val="left" w:pos="13440"/>
+          <w:tab w:val="left" w:pos="14400"/>
+          <w:tab w:val="left" w:pos="15360"/>
+          <w:tab w:val="left" w:pos="16320"/>
+          <w:tab w:val="left" w:pos="17280"/>
+          <w:tab w:val="left" w:pos="18240"/>
+          <w:tab w:val="left" w:pos="19200"/>
+          <w:tab w:val="left" w:pos="20160"/>
+          <w:tab w:val="left" w:pos="21120"/>
+          <w:tab w:val="left" w:pos="22080"/>
+          <w:tab w:val="left" w:pos="23040"/>
+          <w:tab w:val="left" w:pos="24000"/>
+          <w:tab w:val="left" w:pos="24960"/>
+          <w:tab w:val="left" w:pos="25920"/>
+          <w:tab w:val="left" w:pos="26880"/>
+          <w:tab w:val="left" w:pos="27840"/>
+          <w:tab w:val="left" w:pos="28800"/>
+          <w:tab w:val="left" w:pos="29760"/>
+          <w:tab w:val="left" w:pos="30720"/>
+        </w:tabs>
+        <w:autoSpaceDE w:val="0"/>
+        <w:autoSpaceDN w:val="0"/>
+        <w:adjustRightInd w:val="0"/>
+        <w:spacing w:after="0" w:line="240" w:lineRule="auto"/>
+        <w:rPr>
+          <w:rFonts w:ascii="Consolas" w:hAnsi="Consolas" w:cs="Consolas"/>
+          <w:color w:val="000000"/>
+        </w:rPr>
+      </w:pPr>
+      <w:proofErr w:type="spellStart"/>
+      <w:r>
+        <w:rPr>
+          <w:rFonts w:ascii="Consolas" w:hAnsi="Consolas" w:cs="Consolas"/>
+          <w:color w:val="000000"/>
+        </w:rPr>
+        <w:t>id_paper</w:t>
+      </w:r>
+      <w:proofErr w:type="spellEnd"/>
+      <w:r>
+        <w:rPr>
+          <w:rFonts w:ascii="Consolas" w:hAnsi="Consolas" w:cs="Consolas"/>
+          <w:color w:val="000000"/>
+        </w:rPr>
+        <w:t xml:space="preserve"> </w:t>
+      </w:r>
+      <w:proofErr w:type="spellStart"/>
+      <w:r>
+        <w:rPr>
+          <w:rFonts w:ascii="Consolas" w:hAnsi="Consolas" w:cs="Consolas"/>
+          <w:color w:val="000000"/>
+        </w:rPr>
+        <w:t>bigint</w:t>
+      </w:r>
+      <w:proofErr w:type="spellEnd"/>
+      <w:r>
+        <w:rPr>
+          <w:rFonts w:ascii="Consolas" w:hAnsi="Consolas" w:cs="Consolas"/>
+          <w:color w:val="000000"/>
+        </w:rPr>
+        <w:t xml:space="preserve"> references paper (</w:t>
+      </w:r>
+      <w:proofErr w:type="spellStart"/>
+      <w:r>
+        <w:rPr>
+          <w:rFonts w:ascii="Consolas" w:hAnsi="Consolas" w:cs="Consolas"/>
+          <w:color w:val="000000"/>
+        </w:rPr>
+        <w:t>id_paper</w:t>
+      </w:r>
+      <w:proofErr w:type="spellEnd"/>
+      <w:r>
+        <w:rPr>
+          <w:rFonts w:ascii="Consolas" w:hAnsi="Consolas" w:cs="Consolas"/>
+          <w:color w:val="000000"/>
+        </w:rPr>
+        <w:t>) not null</w:t>
+      </w:r>
+    </w:p>
+    <w:p>
+      <w:pPr>
+        <w:tabs>
+          <w:tab w:val="left" w:pos="960"/>
+          <w:tab w:val="left" w:pos="1920"/>
+          <w:tab w:val="left" w:pos="2880"/>
+          <w:tab w:val="left" w:pos="3840"/>
+          <w:tab w:val="left" w:pos="4800"/>
+          <w:tab w:val="left" w:pos="5760"/>
+          <w:tab w:val="left" w:pos="6720"/>
+          <w:tab w:val="left" w:pos="7680"/>
+          <w:tab w:val="left" w:pos="8640"/>
+          <w:tab w:val="left" w:pos="9600"/>
+          <w:tab w:val="left" w:pos="10560"/>
+          <w:tab w:val="left" w:pos="11520"/>
+          <w:tab w:val="left" w:pos="12480"/>
+          <w:tab w:val="left" w:pos="13440"/>
+          <w:tab w:val="left" w:pos="14400"/>
+          <w:tab w:val="left" w:pos="15360"/>
+          <w:tab w:val="left" w:pos="16320"/>
+          <w:tab w:val="left" w:pos="17280"/>
+          <w:tab w:val="left" w:pos="18240"/>
+          <w:tab w:val="left" w:pos="19200"/>
+          <w:tab w:val="left" w:pos="20160"/>
+          <w:tab w:val="left" w:pos="21120"/>
+          <w:tab w:val="left" w:pos="22080"/>
+          <w:tab w:val="left" w:pos="23040"/>
+          <w:tab w:val="left" w:pos="24000"/>
+          <w:tab w:val="left" w:pos="24960"/>
+          <w:tab w:val="left" w:pos="25920"/>
+          <w:tab w:val="left" w:pos="26880"/>
+          <w:tab w:val="left" w:pos="27840"/>
+          <w:tab w:val="left" w:pos="28800"/>
+          <w:tab w:val="left" w:pos="29760"/>
+          <w:tab w:val="left" w:pos="30720"/>
+        </w:tabs>
+        <w:autoSpaceDE w:val="0"/>
+        <w:autoSpaceDN w:val="0"/>
+        <w:adjustRightInd w:val="0"/>
+        <w:spacing w:after="0" w:line="240" w:lineRule="auto"/>
+        <w:rPr>
+          <w:rFonts w:ascii="Consolas" w:hAnsi="Consolas" w:cs="Consolas"/>
+          <w:color w:val="000000"/>
+          <w:lang w:val="ru-RU"/>
+        </w:rPr>
+      </w:pPr>
+      <w:r>
+        <w:rPr>
+          <w:rFonts w:ascii="Consolas" w:hAnsi="Consolas" w:cs="Consolas"/>
+          <w:color w:val="000000"/>
+          <w:lang w:val="ru-RU"/>
+        </w:rPr>
+        <w:t>);</w:t>
+      </w:r>
+    </w:p>
+    <w:p>
+      <w:pPr>
+        <w:tabs>
+          <w:tab w:val="left" w:pos="960"/>
+          <w:tab w:val="left" w:pos="1920"/>
+          <w:tab w:val="left" w:pos="2880"/>
+          <w:tab w:val="left" w:pos="3840"/>
+          <w:tab w:val="left" w:pos="4800"/>
+          <w:tab w:val="left" w:pos="5760"/>
+          <w:tab w:val="left" w:pos="6720"/>
+          <w:tab w:val="left" w:pos="7680"/>
+          <w:tab w:val="left" w:pos="8640"/>
+          <w:tab w:val="left" w:pos="9600"/>
+          <w:tab w:val="left" w:pos="10560"/>
+          <w:tab w:val="left" w:pos="11520"/>
+          <w:tab w:val="left" w:pos="12480"/>
+          <w:tab w:val="left" w:pos="13440"/>
+          <w:tab w:val="left" w:pos="14400"/>
+          <w:tab w:val="left" w:pos="15360"/>
+          <w:tab w:val="left" w:pos="16320"/>
+          <w:tab w:val="left" w:pos="17280"/>
+          <w:tab w:val="left" w:pos="18240"/>
+          <w:tab w:val="left" w:pos="19200"/>
+          <w:tab w:val="left" w:pos="20160"/>
+          <w:tab w:val="left" w:pos="21120"/>
+          <w:tab w:val="left" w:pos="22080"/>
+          <w:tab w:val="left" w:pos="23040"/>
+          <w:tab w:val="left" w:pos="24000"/>
+          <w:tab w:val="left" w:pos="24960"/>
+          <w:tab w:val="left" w:pos="25920"/>
+          <w:tab w:val="left" w:pos="26880"/>
+          <w:tab w:val="left" w:pos="27840"/>
+          <w:tab w:val="left" w:pos="28800"/>
+          <w:tab w:val="left" w:pos="29760"/>
+          <w:tab w:val="left" w:pos="30720"/>
+        </w:tabs>
+        <w:autoSpaceDE w:val="0"/>
+        <w:autoSpaceDN w:val="0"/>
+        <w:adjustRightInd w:val="0"/>
+        <w:spacing w:after="0" w:line="240" w:lineRule="auto"/>
+        <w:rPr>
+          <w:rFonts w:ascii="Consolas" w:hAnsi="Consolas" w:cs="Consolas"/>
+          <w:color w:val="000000"/>
+          <w:lang w:val="ru-RU"/>
+        </w:rPr>
+      </w:pPr>
+    </w:p>
+    <w:p>
+      <w:pPr>
+        <w:tabs>
+          <w:tab w:val="left" w:pos="960"/>
+          <w:tab w:val="left" w:pos="1920"/>
+          <w:tab w:val="left" w:pos="2880"/>
+          <w:tab w:val="left" w:pos="3840"/>
+          <w:tab w:val="left" w:pos="4800"/>
+          <w:tab w:val="left" w:pos="5760"/>
+          <w:tab w:val="left" w:pos="6720"/>
+          <w:tab w:val="left" w:pos="7680"/>
+          <w:tab w:val="left" w:pos="8640"/>
+          <w:tab w:val="left" w:pos="9600"/>
+          <w:tab w:val="left" w:pos="10560"/>
+          <w:tab w:val="left" w:pos="11520"/>
+          <w:tab w:val="left" w:pos="12480"/>
+          <w:tab w:val="left" w:pos="13440"/>
+          <w:tab w:val="left" w:pos="14400"/>
+          <w:tab w:val="left" w:pos="15360"/>
+          <w:tab w:val="left" w:pos="16320"/>
+          <w:tab w:val="left" w:pos="17280"/>
+          <w:tab w:val="left" w:pos="18240"/>
+          <w:tab w:val="left" w:pos="19200"/>
+          <w:tab w:val="left" w:pos="20160"/>
+          <w:tab w:val="left" w:pos="21120"/>
+          <w:tab w:val="left" w:pos="22080"/>
+          <w:tab w:val="left" w:pos="23040"/>
+          <w:tab w:val="left" w:pos="24000"/>
+          <w:tab w:val="left" w:pos="24960"/>
+          <w:tab w:val="left" w:pos="25920"/>
+          <w:tab w:val="left" w:pos="26880"/>
+          <w:tab w:val="left" w:pos="27840"/>
+          <w:tab w:val="left" w:pos="28800"/>
+          <w:tab w:val="left" w:pos="29760"/>
+          <w:tab w:val="left" w:pos="30720"/>
+        </w:tabs>
+        <w:autoSpaceDE w:val="0"/>
+        <w:autoSpaceDN w:val="0"/>
+        <w:adjustRightInd w:val="0"/>
+        <w:spacing w:after="0" w:line="240" w:lineRule="auto"/>
+        <w:rPr>
+          <w:rFonts w:ascii="Consolas" w:hAnsi="Consolas" w:cs="Consolas"/>
+          <w:color w:val="000000"/>
+          <w:lang w:val="ru-RU"/>
+        </w:rPr>
+      </w:pPr>
+    </w:p>
+    <w:p>
+      <w:pPr>
         <w:pStyle w:val="10"/>
         <w:rPr>
           <w:lang w:val="ru-RU"/>
@@ -2034,15 +5414,35 @@
         <w:rPr>
           <w:lang w:val="ru-RU"/>
         </w:rPr>
+        <w:lastRenderedPageBreak/>
         <w:t>Вывод</w:t>
       </w:r>
       <w:bookmarkEnd w:id="5"/>
+    </w:p>
+    <w:p>
+      <w:pPr>
+        <w:rPr>
+          <w:lang w:val="ru-RU"/>
+        </w:rPr>
+      </w:pPr>
+      <w:r>
+        <w:rPr>
+          <w:lang w:val="ru-RU"/>
+        </w:rPr>
+        <w:t>Я изучил базовы</w:t>
+      </w:r>
+      <w:r>
+        <w:rPr>
+          <w:lang w:val="ru-RU"/>
+        </w:rPr>
+        <w:t xml:space="preserve">е </w:t>
+      </w:r>
     </w:p>
     <w:sectPr>
       <w:footerReference w:type="default" r:id="rId10"/>
       <w:footerReference w:type="first" r:id="rId11"/>
       <w:pgSz w:w="11906" w:h="16838"/>
-      <w:pgMar w:top="1134" w:right="850" w:bottom="1134" w:left="1701" w:header="708" w:footer="708" w:gutter="0"/>
+      <w:pgMar w:top="567" w:right="850" w:bottom="568" w:left="1701" w:header="708" w:footer="0" w:gutter="0"/>
       <w:cols w:space="708"/>
       <w:titlePg/>
       <w:docGrid w:linePitch="360"/>

</xml_diff>

<commit_message>
lab4 opd part two
</commit_message>
<xml_diff>
--- a/Second sem/Databases/Report.docx
+++ b/Second sem/Databases/Report.docx
@@ -1361,7 +1361,7 @@
     <w:p>
       <w:pPr>
         <w:numPr>
-          <w:ilvl w:val="0"/>
+          <w:ilvl w:val="1"/>
           <w:numId w:val="1"/>
         </w:numPr>
         <w:shd w:val="clear" w:color="auto" w:fill="FFFFFF"/>
@@ -1848,7 +1848,6 @@
           <w:numId w:val="4"/>
         </w:numPr>
       </w:pPr>
-      <w:proofErr w:type="spellStart"/>
       <w:r>
         <w:rPr>
           <w:rFonts w:ascii="Times New Roman" w:hAnsi="Times New Roman" w:cs="Times New Roman"/>
@@ -1856,17 +1855,7 @@
           <w:szCs w:val="28"/>
           <w:lang w:val="ru-RU"/>
         </w:rPr>
-        <w:t>Стена_Бумага</w:t>
-      </w:r>
-      <w:proofErr w:type="spellEnd"/>
-      <w:r>
-        <w:rPr>
-          <w:rFonts w:ascii="Times New Roman" w:hAnsi="Times New Roman" w:cs="Times New Roman"/>
-          <w:sz w:val="28"/>
-          <w:szCs w:val="28"/>
-          <w:lang w:val="ru-RU"/>
-        </w:rPr>
-        <w:t xml:space="preserve"> – Ассоциативная сущность</w:t>
+        <w:t>Стена_Бумага – Ассоциативная сущность</w:t>
       </w:r>
       <w:r>
         <w:br w:type="page"/>
@@ -2173,6 +2162,7 @@
         </w:rPr>
         <w:t xml:space="preserve"> </w:t>
       </w:r>
+      <w:proofErr w:type="gramStart"/>
       <w:r>
         <w:rPr>
           <w:rFonts w:ascii="Consolas" w:hAnsi="Consolas" w:cs="Consolas"/>
@@ -2180,6 +2170,7 @@
         </w:rPr>
         <w:t>hair</w:t>
       </w:r>
+      <w:proofErr w:type="gramEnd"/>
     </w:p>
     <w:p>
       <w:pPr>
@@ -2224,14 +2215,12 @@
         <w:rPr>
           <w:rFonts w:ascii="Consolas" w:hAnsi="Consolas" w:cs="Consolas"/>
           <w:color w:val="000000"/>
-          <w:lang w:val="ru-RU"/>
-        </w:rPr>
-      </w:pPr>
-      <w:r>
-        <w:rPr>
-          <w:rFonts w:ascii="Consolas" w:hAnsi="Consolas" w:cs="Consolas"/>
-          <w:color w:val="000000"/>
-          <w:lang w:val="ru-RU"/>
+        </w:rPr>
+      </w:pPr>
+      <w:r>
+        <w:rPr>
+          <w:rFonts w:ascii="Consolas" w:hAnsi="Consolas" w:cs="Consolas"/>
+          <w:color w:val="000000"/>
         </w:rPr>
         <w:t>(</w:t>
       </w:r>
@@ -2622,8 +2611,17 @@
           <w:rFonts w:ascii="Consolas" w:hAnsi="Consolas" w:cs="Consolas"/>
           <w:color w:val="000000"/>
         </w:rPr>
-        <w:t>create table wall</w:t>
-      </w:r>
+        <w:t xml:space="preserve">create table </w:t>
+      </w:r>
+      <w:proofErr w:type="gramStart"/>
+      <w:r>
+        <w:rPr>
+          <w:rFonts w:ascii="Consolas" w:hAnsi="Consolas" w:cs="Consolas"/>
+          <w:color w:val="000000"/>
+        </w:rPr>
+        <w:t>wall</w:t>
+      </w:r>
+      <w:proofErr w:type="gramEnd"/>
     </w:p>
     <w:p>
       <w:pPr>
@@ -3064,8 +3062,17 @@
           <w:rFonts w:ascii="Consolas" w:hAnsi="Consolas" w:cs="Consolas"/>
           <w:color w:val="000000"/>
         </w:rPr>
-        <w:t>create table gap</w:t>
-      </w:r>
+        <w:t xml:space="preserve">create table </w:t>
+      </w:r>
+      <w:proofErr w:type="gramStart"/>
+      <w:r>
+        <w:rPr>
+          <w:rFonts w:ascii="Consolas" w:hAnsi="Consolas" w:cs="Consolas"/>
+          <w:color w:val="000000"/>
+        </w:rPr>
+        <w:t>gap</w:t>
+      </w:r>
+      <w:proofErr w:type="gramEnd"/>
     </w:p>
     <w:p>
       <w:pPr>
@@ -3714,8 +3721,17 @@
           <w:rFonts w:ascii="Consolas" w:hAnsi="Consolas" w:cs="Consolas"/>
           <w:color w:val="000000"/>
         </w:rPr>
-        <w:t>create table paper</w:t>
-      </w:r>
+        <w:t xml:space="preserve">create table </w:t>
+      </w:r>
+      <w:proofErr w:type="gramStart"/>
+      <w:r>
+        <w:rPr>
+          <w:rFonts w:ascii="Consolas" w:hAnsi="Consolas" w:cs="Consolas"/>
+          <w:color w:val="000000"/>
+        </w:rPr>
+        <w:t>paper</w:t>
+      </w:r>
+      <w:proofErr w:type="gramEnd"/>
     </w:p>
     <w:p>
       <w:pPr>
@@ -4140,7 +4156,23 @@
           <w:rFonts w:ascii="Consolas" w:hAnsi="Consolas" w:cs="Consolas"/>
           <w:color w:val="000000"/>
         </w:rPr>
-        <w:t xml:space="preserve">create table cloud </w:t>
+        <w:t xml:space="preserve">create table </w:t>
+      </w:r>
+      <w:proofErr w:type="gramStart"/>
+      <w:r>
+        <w:rPr>
+          <w:rFonts w:ascii="Consolas" w:hAnsi="Consolas" w:cs="Consolas"/>
+          <w:color w:val="000000"/>
+        </w:rPr>
+        <w:t>cloud</w:t>
+      </w:r>
+      <w:proofErr w:type="gramEnd"/>
+      <w:r>
+        <w:rPr>
+          <w:rFonts w:ascii="Consolas" w:hAnsi="Consolas" w:cs="Consolas"/>
+          <w:color w:val="000000"/>
+        </w:rPr>
+        <w:t xml:space="preserve"> </w:t>
       </w:r>
     </w:p>
     <w:p>
@@ -4509,9 +4541,18 @@
           <w:rFonts w:ascii="Consolas" w:hAnsi="Consolas" w:cs="Consolas"/>
           <w:color w:val="000000"/>
         </w:rPr>
-        <w:t>gap_paper</w:t>
+        <w:t>gap_</w:t>
+      </w:r>
+      <w:proofErr w:type="gramStart"/>
+      <w:r>
+        <w:rPr>
+          <w:rFonts w:ascii="Consolas" w:hAnsi="Consolas" w:cs="Consolas"/>
+          <w:color w:val="000000"/>
+        </w:rPr>
+        <w:t>paper</w:t>
       </w:r>
       <w:proofErr w:type="spellEnd"/>
+      <w:proofErr w:type="gramEnd"/>
     </w:p>
     <w:p>
       <w:pPr>
@@ -4988,8 +5029,17 @@
           <w:rFonts w:ascii="Consolas" w:hAnsi="Consolas" w:cs="Consolas"/>
           <w:color w:val="000000"/>
         </w:rPr>
-        <w:t>create table note</w:t>
-      </w:r>
+        <w:t xml:space="preserve">create table </w:t>
+      </w:r>
+      <w:proofErr w:type="gramStart"/>
+      <w:r>
+        <w:rPr>
+          <w:rFonts w:ascii="Consolas" w:hAnsi="Consolas" w:cs="Consolas"/>
+          <w:color w:val="000000"/>
+        </w:rPr>
+        <w:t>note</w:t>
+      </w:r>
+      <w:proofErr w:type="gramEnd"/>
     </w:p>
     <w:p>
       <w:pPr>
@@ -5250,8 +5300,17 @@
           <w:rFonts w:ascii="Consolas" w:hAnsi="Consolas" w:cs="Consolas"/>
           <w:color w:val="000000"/>
         </w:rPr>
-        <w:t>) not null</w:t>
-      </w:r>
+        <w:t xml:space="preserve">) not </w:t>
+      </w:r>
+      <w:proofErr w:type="gramStart"/>
+      <w:r>
+        <w:rPr>
+          <w:rFonts w:ascii="Consolas" w:hAnsi="Consolas" w:cs="Consolas"/>
+          <w:color w:val="000000"/>
+        </w:rPr>
+        <w:t>null</w:t>
+      </w:r>
+      <w:proofErr w:type="gramEnd"/>
     </w:p>
     <w:p>
       <w:pPr>
@@ -5405,6 +5464,7 @@
     <w:p>
       <w:pPr>
         <w:pStyle w:val="10"/>
+        <w:spacing w:after="800"/>
         <w:rPr>
           <w:lang w:val="ru-RU"/>
         </w:rPr>
@@ -5414,35 +5474,61 @@
         <w:rPr>
           <w:lang w:val="ru-RU"/>
         </w:rPr>
-        <w:lastRenderedPageBreak/>
         <w:t>Вывод</w:t>
       </w:r>
       <w:bookmarkEnd w:id="5"/>
     </w:p>
     <w:p>
       <w:pPr>
-        <w:rPr>
-          <w:lang w:val="ru-RU"/>
-        </w:rPr>
-      </w:pPr>
-      <w:r>
-        <w:rPr>
-          <w:lang w:val="ru-RU"/>
-        </w:rPr>
-        <w:t>Я изучил базовы</w:t>
-      </w:r>
-      <w:r>
-        <w:rPr>
-          <w:lang w:val="ru-RU"/>
-        </w:rPr>
-        <w:t xml:space="preserve">е </w:t>
+        <w:jc w:val="both"/>
+        <w:rPr>
+          <w:rFonts w:ascii="Times New Roman" w:hAnsi="Times New Roman" w:cs="Times New Roman"/>
+          <w:sz w:val="28"/>
+          <w:szCs w:val="28"/>
+          <w:lang w:val="ru-RU"/>
+        </w:rPr>
+      </w:pPr>
+      <w:r>
+        <w:rPr>
+          <w:rFonts w:ascii="Times New Roman" w:hAnsi="Times New Roman" w:cs="Times New Roman"/>
+          <w:sz w:val="28"/>
+          <w:szCs w:val="28"/>
+          <w:lang w:val="ru-RU"/>
+        </w:rPr>
+        <w:t xml:space="preserve">Я </w:t>
+      </w:r>
+      <w:r>
+        <w:rPr>
+          <w:rFonts w:ascii="Times New Roman" w:hAnsi="Times New Roman" w:cs="Times New Roman"/>
+          <w:sz w:val="28"/>
+          <w:szCs w:val="28"/>
+          <w:lang w:val="ru-RU"/>
+        </w:rPr>
+        <w:t xml:space="preserve">изучил базовые команды для работы с базой данных </w:t>
+      </w:r>
+      <w:r>
+        <w:rPr>
+          <w:rFonts w:ascii="Times New Roman" w:hAnsi="Times New Roman" w:cs="Times New Roman"/>
+          <w:sz w:val="28"/>
+          <w:szCs w:val="28"/>
+        </w:rPr>
+        <w:t>PostgeSQL</w:t>
+      </w:r>
+      <w:r>
+        <w:rPr>
+          <w:rFonts w:ascii="Times New Roman" w:hAnsi="Times New Roman" w:cs="Times New Roman"/>
+          <w:sz w:val="28"/>
+          <w:szCs w:val="28"/>
+          <w:lang w:val="ru-RU"/>
+        </w:rPr>
+        <w:t>. Безусловно, эти знания помогут мне в дальнейшей учебной и рабочей деятельности.</w:t>
       </w:r>
     </w:p>
     <w:sectPr>
       <w:footerReference w:type="default" r:id="rId10"/>
       <w:footerReference w:type="first" r:id="rId11"/>
       <w:pgSz w:w="11906" w:h="16838"/>
-      <w:pgMar w:top="567" w:right="850" w:bottom="568" w:left="1701" w:header="708" w:footer="0" w:gutter="0"/>
+      <w:pgMar w:top="567" w:right="850" w:bottom="568" w:left="1701" w:header="708" w:footer="644" w:gutter="0"/>
       <w:cols w:space="708"/>
       <w:titlePg/>
       <w:docGrid w:linePitch="360"/>
@@ -5964,7 +6050,7 @@
         <w:szCs w:val="36"/>
       </w:rPr>
     </w:lvl>
-    <w:lvl w:ilvl="1" w:tentative="1">
+    <w:lvl w:ilvl="1">
       <w:start w:val="1"/>
       <w:numFmt w:val="bullet"/>
       <w:lvlText w:val="o"/>

</xml_diff>